<commit_message>
Relatório do trabalho prático para a meta 1
</commit_message>
<xml_diff>
--- a/Relatório PA.docx
+++ b/Relatório PA.docx
@@ -1,6 +1,6 @@
 
 <file path=word/document.xml><?xml version="1.0" encoding="utf-8"?>
-<w:document xmlns:wpc="http://schemas.microsoft.com/office/word/2010/wordprocessingCanvas" xmlns:cx="http://schemas.microsoft.com/office/drawing/2014/chartex" xmlns:cx1="http://schemas.microsoft.com/office/drawing/2015/9/8/chartex" xmlns:cx2="http://schemas.microsoft.com/office/drawing/2015/10/21/chartex" xmlns:cx3="http://schemas.microsoft.com/office/drawing/2016/5/9/chartex" xmlns:cx4="http://schemas.microsoft.com/office/drawing/2016/5/10/chartex" xmlns:cx5="http://schemas.microsoft.com/office/drawing/2016/5/11/chartex" xmlns:cx6="http://schemas.microsoft.com/office/drawing/2016/5/12/chartex" xmlns:cx7="http://schemas.microsoft.com/office/drawing/2016/5/13/chartex" xmlns:cx8="http://schemas.microsoft.com/office/drawing/2016/5/14/chartex" xmlns:mc="http://schemas.openxmlformats.org/markup-compatibility/2006" xmlns:aink="http://schemas.microsoft.com/office/drawing/2016/ink" xmlns:am3d="http://schemas.microsoft.com/office/drawing/2017/model3d" xmlns:o="urn:schemas-microsoft-com:office:office" xmlns:r="http://schemas.openxmlformats.org/officeDocument/2006/relationships" xmlns:m="http://schemas.openxmlformats.org/officeDocument/2006/math" xmlns:v="urn:schemas-microsoft-com:vml" xmlns:wp14="http://schemas.microsoft.com/office/word/2010/wordprocessingDrawing" xmlns:wp="http://schemas.openxmlformats.org/drawingml/2006/wordprocessingDrawing" xmlns:w10="urn:schemas-microsoft-com:office:word" xmlns:w="http://schemas.openxmlformats.org/wordprocessingml/2006/main" xmlns:w14="http://schemas.microsoft.com/office/word/2010/wordml" xmlns:w15="http://schemas.microsoft.com/office/word/2012/wordml" xmlns:w16cex="http://schemas.microsoft.com/office/word/2018/wordml/cex" xmlns:w16cid="http://schemas.microsoft.com/office/word/2016/wordml/cid" xmlns:w16="http://schemas.microsoft.com/office/word/2018/wordml" xmlns:w16sdtdh="http://schemas.microsoft.com/office/word/2020/wordml/sdtdatahash" xmlns:w16se="http://schemas.microsoft.com/office/word/2015/wordml/symex" xmlns:wpg="http://schemas.microsoft.com/office/word/2010/wordprocessingGroup" xmlns:wpi="http://schemas.microsoft.com/office/word/2010/wordprocessingInk" xmlns:wne="http://schemas.microsoft.com/office/word/2006/wordml" xmlns:wps="http://schemas.microsoft.com/office/word/2010/wordprocessingShape" mc:Ignorable="w14 w15 w16se w16cid w16 w16cex w16sdtdh wp14">
+<w:document xmlns:wpc="http://schemas.microsoft.com/office/word/2010/wordprocessingCanvas" xmlns:cx="http://schemas.microsoft.com/office/drawing/2014/chartex" xmlns:cx1="http://schemas.microsoft.com/office/drawing/2015/9/8/chartex" xmlns:cx2="http://schemas.microsoft.com/office/drawing/2015/10/21/chartex" xmlns:cx3="http://schemas.microsoft.com/office/drawing/2016/5/9/chartex" xmlns:cx4="http://schemas.microsoft.com/office/drawing/2016/5/10/chartex" xmlns:cx5="http://schemas.microsoft.com/office/drawing/2016/5/11/chartex" xmlns:cx6="http://schemas.microsoft.com/office/drawing/2016/5/12/chartex" xmlns:cx7="http://schemas.microsoft.com/office/drawing/2016/5/13/chartex" xmlns:cx8="http://schemas.microsoft.com/office/drawing/2016/5/14/chartex" xmlns:mc="http://schemas.openxmlformats.org/markup-compatibility/2006" xmlns:aink="http://schemas.microsoft.com/office/drawing/2016/ink" xmlns:am3d="http://schemas.microsoft.com/office/drawing/2017/model3d" xmlns:o="urn:schemas-microsoft-com:office:office" xmlns:oel="http://schemas.microsoft.com/office/2019/extlst" xmlns:r="http://schemas.openxmlformats.org/officeDocument/2006/relationships" xmlns:m="http://schemas.openxmlformats.org/officeDocument/2006/math" xmlns:v="urn:schemas-microsoft-com:vml" xmlns:wp14="http://schemas.microsoft.com/office/word/2010/wordprocessingDrawing" xmlns:wp="http://schemas.openxmlformats.org/drawingml/2006/wordprocessingDrawing" xmlns:w10="urn:schemas-microsoft-com:office:word" xmlns:w="http://schemas.openxmlformats.org/wordprocessingml/2006/main" xmlns:w14="http://schemas.microsoft.com/office/word/2010/wordml" xmlns:w15="http://schemas.microsoft.com/office/word/2012/wordml" xmlns:w16cex="http://schemas.microsoft.com/office/word/2018/wordml/cex" xmlns:w16cid="http://schemas.microsoft.com/office/word/2016/wordml/cid" xmlns:w16="http://schemas.microsoft.com/office/word/2018/wordml" xmlns:w16sdtdh="http://schemas.microsoft.com/office/word/2020/wordml/sdtdatahash" xmlns:w16se="http://schemas.microsoft.com/office/word/2015/wordml/symex" xmlns:wpg="http://schemas.microsoft.com/office/word/2010/wordprocessingGroup" xmlns:wpi="http://schemas.microsoft.com/office/word/2010/wordprocessingInk" xmlns:wne="http://schemas.microsoft.com/office/word/2006/wordml" xmlns:wps="http://schemas.microsoft.com/office/word/2010/wordprocessingShape" mc:Ignorable="w14 w15 w16se w16cid w16 w16cex w16sdtdh wp14">
   <w:body>
     <w:p>
       <w:r>
@@ -189,7 +189,7 @@
         </w:rPr>
       </w:pPr>
       <w:bookmarkStart w:id="0" w:name="_Toc69218222"/>
-      <w:bookmarkStart w:id="1" w:name="_Toc100691859"/>
+      <w:bookmarkStart w:id="1" w:name="_Toc102251635"/>
       <w:r>
         <w:rPr>
           <w:sz w:val="36"/>
@@ -259,7 +259,7 @@
             </w:rPr>
             <w:fldChar w:fldCharType="separate"/>
           </w:r>
-          <w:hyperlink w:anchor="_Toc100691859" w:history="1">
+          <w:hyperlink w:anchor="_Toc102251635" w:history="1">
             <w:r>
               <w:rPr>
                 <w:rStyle w:val="Hiperligao"/>
@@ -282,7 +282,7 @@
               <w:rPr>
                 <w:webHidden/>
               </w:rPr>
-              <w:instrText xml:space="preserve"> PAGEREF _Toc100691859 \h </w:instrText>
+              <w:instrText xml:space="preserve"> PAGEREF _Toc102251635 \h </w:instrText>
             </w:r>
             <w:r>
               <w:rPr>
@@ -319,7 +319,7 @@
               <w:lang w:eastAsia="pt-PT"/>
             </w:rPr>
           </w:pPr>
-          <w:hyperlink w:anchor="_Toc100691860" w:history="1">
+          <w:hyperlink w:anchor="_Toc102251636" w:history="1">
             <w:r>
               <w:rPr>
                 <w:rStyle w:val="Hiperligao"/>
@@ -342,7 +342,7 @@
               <w:rPr>
                 <w:webHidden/>
               </w:rPr>
-              <w:instrText xml:space="preserve"> PAGEREF _Toc100691860 \h </w:instrText>
+              <w:instrText xml:space="preserve"> PAGEREF _Toc102251636 \h </w:instrText>
             </w:r>
             <w:r>
               <w:rPr>
@@ -379,7 +379,7 @@
               <w:lang w:eastAsia="pt-PT"/>
             </w:rPr>
           </w:pPr>
-          <w:hyperlink w:anchor="_Toc100691861" w:history="1">
+          <w:hyperlink w:anchor="_Toc102251637" w:history="1">
             <w:r>
               <w:rPr>
                 <w:rStyle w:val="Hiperligao"/>
@@ -402,7 +402,7 @@
               <w:rPr>
                 <w:webHidden/>
               </w:rPr>
-              <w:instrText xml:space="preserve"> PAGEREF _Toc100691861 \h </w:instrText>
+              <w:instrText xml:space="preserve"> PAGEREF _Toc102251637 \h </w:instrText>
             </w:r>
             <w:r>
               <w:rPr>
@@ -439,7 +439,7 @@
               <w:lang w:eastAsia="pt-PT"/>
             </w:rPr>
           </w:pPr>
-          <w:hyperlink w:anchor="_Toc100691862" w:history="1">
+          <w:hyperlink w:anchor="_Toc102251638" w:history="1">
             <w:r>
               <w:rPr>
                 <w:rStyle w:val="Hiperligao"/>
@@ -462,7 +462,7 @@
               <w:rPr>
                 <w:webHidden/>
               </w:rPr>
-              <w:instrText xml:space="preserve"> PAGEREF _Toc100691862 \h </w:instrText>
+              <w:instrText xml:space="preserve"> PAGEREF _Toc102251638 \h </w:instrText>
             </w:r>
             <w:r>
               <w:rPr>
@@ -499,12 +499,12 @@
               <w:lang w:eastAsia="pt-PT"/>
             </w:rPr>
           </w:pPr>
-          <w:hyperlink w:anchor="_Toc100691863" w:history="1">
+          <w:hyperlink w:anchor="_Toc102251639" w:history="1">
             <w:r>
               <w:rPr>
                 <w:rStyle w:val="Hiperligao"/>
               </w:rPr>
-              <w:t>Conclusão</w:t>
+              <w:t>Diagrama da Máquina de Estados</w:t>
             </w:r>
             <w:r>
               <w:rPr>
@@ -522,7 +522,7 @@
               <w:rPr>
                 <w:webHidden/>
               </w:rPr>
-              <w:instrText xml:space="preserve"> PAGEREF _Toc100691863 \h </w:instrText>
+              <w:instrText xml:space="preserve"> PAGEREF _Toc102251639 \h </w:instrText>
             </w:r>
             <w:r>
               <w:rPr>
@@ -540,6 +540,1326 @@
                 <w:webHidden/>
               </w:rPr>
               <w:t>5</w:t>
+            </w:r>
+            <w:r>
+              <w:rPr>
+                <w:webHidden/>
+              </w:rPr>
+              <w:fldChar w:fldCharType="end"/>
+            </w:r>
+          </w:hyperlink>
+        </w:p>
+        <w:p>
+          <w:pPr>
+            <w:pStyle w:val="ndice1"/>
+            <w:rPr>
+              <w:rFonts w:eastAsiaTheme="minorEastAsia"/>
+              <w:b w:val="0"/>
+              <w:bCs w:val="0"/>
+              <w:lang w:eastAsia="pt-PT"/>
+            </w:rPr>
+          </w:pPr>
+          <w:hyperlink w:anchor="_Toc102251640" w:history="1">
+            <w:r>
+              <w:rPr>
+                <w:rStyle w:val="Hiperligao"/>
+              </w:rPr>
+              <w:t>Classes</w:t>
+            </w:r>
+            <w:r>
+              <w:rPr>
+                <w:webHidden/>
+              </w:rPr>
+              <w:tab/>
+            </w:r>
+            <w:r>
+              <w:rPr>
+                <w:webHidden/>
+              </w:rPr>
+              <w:fldChar w:fldCharType="begin"/>
+            </w:r>
+            <w:r>
+              <w:rPr>
+                <w:webHidden/>
+              </w:rPr>
+              <w:instrText xml:space="preserve"> PAGEREF _Toc102251640 \h </w:instrText>
+            </w:r>
+            <w:r>
+              <w:rPr>
+                <w:webHidden/>
+              </w:rPr>
+            </w:r>
+            <w:r>
+              <w:rPr>
+                <w:webHidden/>
+              </w:rPr>
+              <w:fldChar w:fldCharType="separate"/>
+            </w:r>
+            <w:r>
+              <w:rPr>
+                <w:webHidden/>
+              </w:rPr>
+              <w:t>6</w:t>
+            </w:r>
+            <w:r>
+              <w:rPr>
+                <w:webHidden/>
+              </w:rPr>
+              <w:fldChar w:fldCharType="end"/>
+            </w:r>
+          </w:hyperlink>
+        </w:p>
+        <w:p>
+          <w:pPr>
+            <w:pStyle w:val="ndice2"/>
+            <w:rPr>
+              <w:rFonts w:eastAsiaTheme="minorEastAsia"/>
+              <w:sz w:val="24"/>
+              <w:szCs w:val="24"/>
+              <w:lang w:eastAsia="pt-PT"/>
+            </w:rPr>
+          </w:pPr>
+          <w:hyperlink w:anchor="_Toc102251641" w:history="1">
+            <w:r>
+              <w:rPr>
+                <w:rStyle w:val="Hiperligao"/>
+              </w:rPr>
+              <w:t>Main</w:t>
+            </w:r>
+            <w:r>
+              <w:rPr>
+                <w:webHidden/>
+              </w:rPr>
+              <w:tab/>
+            </w:r>
+            <w:r>
+              <w:rPr>
+                <w:webHidden/>
+              </w:rPr>
+              <w:fldChar w:fldCharType="begin"/>
+            </w:r>
+            <w:r>
+              <w:rPr>
+                <w:webHidden/>
+              </w:rPr>
+              <w:instrText xml:space="preserve"> PAGEREF _Toc102251641 \h </w:instrText>
+            </w:r>
+            <w:r>
+              <w:rPr>
+                <w:webHidden/>
+              </w:rPr>
+            </w:r>
+            <w:r>
+              <w:rPr>
+                <w:webHidden/>
+              </w:rPr>
+              <w:fldChar w:fldCharType="separate"/>
+            </w:r>
+            <w:r>
+              <w:rPr>
+                <w:webHidden/>
+              </w:rPr>
+              <w:t>6</w:t>
+            </w:r>
+            <w:r>
+              <w:rPr>
+                <w:webHidden/>
+              </w:rPr>
+              <w:fldChar w:fldCharType="end"/>
+            </w:r>
+          </w:hyperlink>
+        </w:p>
+        <w:p>
+          <w:pPr>
+            <w:pStyle w:val="ndice2"/>
+            <w:rPr>
+              <w:rFonts w:eastAsiaTheme="minorEastAsia"/>
+              <w:sz w:val="24"/>
+              <w:szCs w:val="24"/>
+              <w:lang w:eastAsia="pt-PT"/>
+            </w:rPr>
+          </w:pPr>
+          <w:hyperlink w:anchor="_Toc102251642" w:history="1">
+            <w:r>
+              <w:rPr>
+                <w:rStyle w:val="Hiperligao"/>
+              </w:rPr>
+              <w:t>PoEAluno</w:t>
+            </w:r>
+            <w:r>
+              <w:rPr>
+                <w:webHidden/>
+              </w:rPr>
+              <w:tab/>
+            </w:r>
+            <w:r>
+              <w:rPr>
+                <w:webHidden/>
+              </w:rPr>
+              <w:fldChar w:fldCharType="begin"/>
+            </w:r>
+            <w:r>
+              <w:rPr>
+                <w:webHidden/>
+              </w:rPr>
+              <w:instrText xml:space="preserve"> PAGEREF _Toc102251642 \h </w:instrText>
+            </w:r>
+            <w:r>
+              <w:rPr>
+                <w:webHidden/>
+              </w:rPr>
+            </w:r>
+            <w:r>
+              <w:rPr>
+                <w:webHidden/>
+              </w:rPr>
+              <w:fldChar w:fldCharType="separate"/>
+            </w:r>
+            <w:r>
+              <w:rPr>
+                <w:webHidden/>
+              </w:rPr>
+              <w:t>6</w:t>
+            </w:r>
+            <w:r>
+              <w:rPr>
+                <w:webHidden/>
+              </w:rPr>
+              <w:fldChar w:fldCharType="end"/>
+            </w:r>
+          </w:hyperlink>
+        </w:p>
+        <w:p>
+          <w:pPr>
+            <w:pStyle w:val="ndice2"/>
+            <w:rPr>
+              <w:rFonts w:eastAsiaTheme="minorEastAsia"/>
+              <w:sz w:val="24"/>
+              <w:szCs w:val="24"/>
+              <w:lang w:eastAsia="pt-PT"/>
+            </w:rPr>
+          </w:pPr>
+          <w:hyperlink w:anchor="_Toc102251643" w:history="1">
+            <w:r>
+              <w:rPr>
+                <w:rStyle w:val="Hiperligao"/>
+              </w:rPr>
+              <w:t>PoEDocente</w:t>
+            </w:r>
+            <w:r>
+              <w:rPr>
+                <w:webHidden/>
+              </w:rPr>
+              <w:tab/>
+            </w:r>
+            <w:r>
+              <w:rPr>
+                <w:webHidden/>
+              </w:rPr>
+              <w:fldChar w:fldCharType="begin"/>
+            </w:r>
+            <w:r>
+              <w:rPr>
+                <w:webHidden/>
+              </w:rPr>
+              <w:instrText xml:space="preserve"> PAGEREF _Toc102251643 \h </w:instrText>
+            </w:r>
+            <w:r>
+              <w:rPr>
+                <w:webHidden/>
+              </w:rPr>
+            </w:r>
+            <w:r>
+              <w:rPr>
+                <w:webHidden/>
+              </w:rPr>
+              <w:fldChar w:fldCharType="separate"/>
+            </w:r>
+            <w:r>
+              <w:rPr>
+                <w:webHidden/>
+              </w:rPr>
+              <w:t>6</w:t>
+            </w:r>
+            <w:r>
+              <w:rPr>
+                <w:webHidden/>
+              </w:rPr>
+              <w:fldChar w:fldCharType="end"/>
+            </w:r>
+          </w:hyperlink>
+        </w:p>
+        <w:p>
+          <w:pPr>
+            <w:pStyle w:val="ndice2"/>
+            <w:rPr>
+              <w:rFonts w:eastAsiaTheme="minorEastAsia"/>
+              <w:sz w:val="24"/>
+              <w:szCs w:val="24"/>
+              <w:lang w:eastAsia="pt-PT"/>
+            </w:rPr>
+          </w:pPr>
+          <w:hyperlink w:anchor="_Toc102251644" w:history="1">
+            <w:r>
+              <w:rPr>
+                <w:rStyle w:val="Hiperligao"/>
+              </w:rPr>
+              <w:t>PoEProposta</w:t>
+            </w:r>
+            <w:r>
+              <w:rPr>
+                <w:webHidden/>
+              </w:rPr>
+              <w:tab/>
+            </w:r>
+            <w:r>
+              <w:rPr>
+                <w:webHidden/>
+              </w:rPr>
+              <w:fldChar w:fldCharType="begin"/>
+            </w:r>
+            <w:r>
+              <w:rPr>
+                <w:webHidden/>
+              </w:rPr>
+              <w:instrText xml:space="preserve"> PAGEREF _Toc102251644 \h </w:instrText>
+            </w:r>
+            <w:r>
+              <w:rPr>
+                <w:webHidden/>
+              </w:rPr>
+            </w:r>
+            <w:r>
+              <w:rPr>
+                <w:webHidden/>
+              </w:rPr>
+              <w:fldChar w:fldCharType="separate"/>
+            </w:r>
+            <w:r>
+              <w:rPr>
+                <w:webHidden/>
+              </w:rPr>
+              <w:t>6</w:t>
+            </w:r>
+            <w:r>
+              <w:rPr>
+                <w:webHidden/>
+              </w:rPr>
+              <w:fldChar w:fldCharType="end"/>
+            </w:r>
+          </w:hyperlink>
+        </w:p>
+        <w:p>
+          <w:pPr>
+            <w:pStyle w:val="ndice2"/>
+            <w:rPr>
+              <w:rFonts w:eastAsiaTheme="minorEastAsia"/>
+              <w:sz w:val="24"/>
+              <w:szCs w:val="24"/>
+              <w:lang w:eastAsia="pt-PT"/>
+            </w:rPr>
+          </w:pPr>
+          <w:hyperlink w:anchor="_Toc102251645" w:history="1">
+            <w:r>
+              <w:rPr>
+                <w:rStyle w:val="Hiperligao"/>
+              </w:rPr>
+              <w:t>PoEEstagio</w:t>
+            </w:r>
+            <w:r>
+              <w:rPr>
+                <w:webHidden/>
+              </w:rPr>
+              <w:tab/>
+            </w:r>
+            <w:r>
+              <w:rPr>
+                <w:webHidden/>
+              </w:rPr>
+              <w:fldChar w:fldCharType="begin"/>
+            </w:r>
+            <w:r>
+              <w:rPr>
+                <w:webHidden/>
+              </w:rPr>
+              <w:instrText xml:space="preserve"> PAGEREF _Toc102251645 \h </w:instrText>
+            </w:r>
+            <w:r>
+              <w:rPr>
+                <w:webHidden/>
+              </w:rPr>
+            </w:r>
+            <w:r>
+              <w:rPr>
+                <w:webHidden/>
+              </w:rPr>
+              <w:fldChar w:fldCharType="separate"/>
+            </w:r>
+            <w:r>
+              <w:rPr>
+                <w:webHidden/>
+              </w:rPr>
+              <w:t>6</w:t>
+            </w:r>
+            <w:r>
+              <w:rPr>
+                <w:webHidden/>
+              </w:rPr>
+              <w:fldChar w:fldCharType="end"/>
+            </w:r>
+          </w:hyperlink>
+        </w:p>
+        <w:p>
+          <w:pPr>
+            <w:pStyle w:val="ndice2"/>
+            <w:rPr>
+              <w:rFonts w:eastAsiaTheme="minorEastAsia"/>
+              <w:sz w:val="24"/>
+              <w:szCs w:val="24"/>
+              <w:lang w:eastAsia="pt-PT"/>
+            </w:rPr>
+          </w:pPr>
+          <w:hyperlink w:anchor="_Toc102251646" w:history="1">
+            <w:r>
+              <w:rPr>
+                <w:rStyle w:val="Hiperligao"/>
+              </w:rPr>
+              <w:t>PoEProjeto</w:t>
+            </w:r>
+            <w:r>
+              <w:rPr>
+                <w:webHidden/>
+              </w:rPr>
+              <w:tab/>
+            </w:r>
+            <w:r>
+              <w:rPr>
+                <w:webHidden/>
+              </w:rPr>
+              <w:fldChar w:fldCharType="begin"/>
+            </w:r>
+            <w:r>
+              <w:rPr>
+                <w:webHidden/>
+              </w:rPr>
+              <w:instrText xml:space="preserve"> PAGEREF _Toc102251646 \h </w:instrText>
+            </w:r>
+            <w:r>
+              <w:rPr>
+                <w:webHidden/>
+              </w:rPr>
+            </w:r>
+            <w:r>
+              <w:rPr>
+                <w:webHidden/>
+              </w:rPr>
+              <w:fldChar w:fldCharType="separate"/>
+            </w:r>
+            <w:r>
+              <w:rPr>
+                <w:webHidden/>
+              </w:rPr>
+              <w:t>6</w:t>
+            </w:r>
+            <w:r>
+              <w:rPr>
+                <w:webHidden/>
+              </w:rPr>
+              <w:fldChar w:fldCharType="end"/>
+            </w:r>
+          </w:hyperlink>
+        </w:p>
+        <w:p>
+          <w:pPr>
+            <w:pStyle w:val="ndice2"/>
+            <w:rPr>
+              <w:rFonts w:eastAsiaTheme="minorEastAsia"/>
+              <w:sz w:val="24"/>
+              <w:szCs w:val="24"/>
+              <w:lang w:eastAsia="pt-PT"/>
+            </w:rPr>
+          </w:pPr>
+          <w:hyperlink w:anchor="_Toc102251647" w:history="1">
+            <w:r>
+              <w:rPr>
+                <w:rStyle w:val="Hiperligao"/>
+              </w:rPr>
+              <w:t>PoEAutoproposto</w:t>
+            </w:r>
+            <w:r>
+              <w:rPr>
+                <w:webHidden/>
+              </w:rPr>
+              <w:tab/>
+            </w:r>
+            <w:r>
+              <w:rPr>
+                <w:webHidden/>
+              </w:rPr>
+              <w:fldChar w:fldCharType="begin"/>
+            </w:r>
+            <w:r>
+              <w:rPr>
+                <w:webHidden/>
+              </w:rPr>
+              <w:instrText xml:space="preserve"> PAGEREF _Toc102251647 \h </w:instrText>
+            </w:r>
+            <w:r>
+              <w:rPr>
+                <w:webHidden/>
+              </w:rPr>
+            </w:r>
+            <w:r>
+              <w:rPr>
+                <w:webHidden/>
+              </w:rPr>
+              <w:fldChar w:fldCharType="separate"/>
+            </w:r>
+            <w:r>
+              <w:rPr>
+                <w:webHidden/>
+              </w:rPr>
+              <w:t>7</w:t>
+            </w:r>
+            <w:r>
+              <w:rPr>
+                <w:webHidden/>
+              </w:rPr>
+              <w:fldChar w:fldCharType="end"/>
+            </w:r>
+          </w:hyperlink>
+        </w:p>
+        <w:p>
+          <w:pPr>
+            <w:pStyle w:val="ndice2"/>
+            <w:rPr>
+              <w:rFonts w:eastAsiaTheme="minorEastAsia"/>
+              <w:sz w:val="24"/>
+              <w:szCs w:val="24"/>
+              <w:lang w:eastAsia="pt-PT"/>
+            </w:rPr>
+          </w:pPr>
+          <w:hyperlink w:anchor="_Toc102251648" w:history="1">
+            <w:r>
+              <w:rPr>
+                <w:rStyle w:val="Hiperligao"/>
+              </w:rPr>
+              <w:t>PoECandidatura</w:t>
+            </w:r>
+            <w:r>
+              <w:rPr>
+                <w:webHidden/>
+              </w:rPr>
+              <w:tab/>
+            </w:r>
+            <w:r>
+              <w:rPr>
+                <w:webHidden/>
+              </w:rPr>
+              <w:fldChar w:fldCharType="begin"/>
+            </w:r>
+            <w:r>
+              <w:rPr>
+                <w:webHidden/>
+              </w:rPr>
+              <w:instrText xml:space="preserve"> PAGEREF _Toc102251648 \h </w:instrText>
+            </w:r>
+            <w:r>
+              <w:rPr>
+                <w:webHidden/>
+              </w:rPr>
+            </w:r>
+            <w:r>
+              <w:rPr>
+                <w:webHidden/>
+              </w:rPr>
+              <w:fldChar w:fldCharType="separate"/>
+            </w:r>
+            <w:r>
+              <w:rPr>
+                <w:webHidden/>
+              </w:rPr>
+              <w:t>7</w:t>
+            </w:r>
+            <w:r>
+              <w:rPr>
+                <w:webHidden/>
+              </w:rPr>
+              <w:fldChar w:fldCharType="end"/>
+            </w:r>
+          </w:hyperlink>
+        </w:p>
+        <w:p>
+          <w:pPr>
+            <w:pStyle w:val="ndice2"/>
+            <w:rPr>
+              <w:rFonts w:eastAsiaTheme="minorEastAsia"/>
+              <w:sz w:val="24"/>
+              <w:szCs w:val="24"/>
+              <w:lang w:eastAsia="pt-PT"/>
+            </w:rPr>
+          </w:pPr>
+          <w:hyperlink w:anchor="_Toc102251649" w:history="1">
+            <w:r>
+              <w:rPr>
+                <w:rStyle w:val="Hiperligao"/>
+              </w:rPr>
+              <w:t>PoEOrientador</w:t>
+            </w:r>
+            <w:r>
+              <w:rPr>
+                <w:webHidden/>
+              </w:rPr>
+              <w:tab/>
+            </w:r>
+            <w:r>
+              <w:rPr>
+                <w:webHidden/>
+              </w:rPr>
+              <w:fldChar w:fldCharType="begin"/>
+            </w:r>
+            <w:r>
+              <w:rPr>
+                <w:webHidden/>
+              </w:rPr>
+              <w:instrText xml:space="preserve"> PAGEREF _Toc102251649 \h </w:instrText>
+            </w:r>
+            <w:r>
+              <w:rPr>
+                <w:webHidden/>
+              </w:rPr>
+            </w:r>
+            <w:r>
+              <w:rPr>
+                <w:webHidden/>
+              </w:rPr>
+              <w:fldChar w:fldCharType="separate"/>
+            </w:r>
+            <w:r>
+              <w:rPr>
+                <w:webHidden/>
+              </w:rPr>
+              <w:t>7</w:t>
+            </w:r>
+            <w:r>
+              <w:rPr>
+                <w:webHidden/>
+              </w:rPr>
+              <w:fldChar w:fldCharType="end"/>
+            </w:r>
+          </w:hyperlink>
+        </w:p>
+        <w:p>
+          <w:pPr>
+            <w:pStyle w:val="ndice2"/>
+            <w:rPr>
+              <w:rFonts w:eastAsiaTheme="minorEastAsia"/>
+              <w:sz w:val="24"/>
+              <w:szCs w:val="24"/>
+              <w:lang w:eastAsia="pt-PT"/>
+            </w:rPr>
+          </w:pPr>
+          <w:hyperlink w:anchor="_Toc102251650" w:history="1">
+            <w:r>
+              <w:rPr>
+                <w:rStyle w:val="Hiperligao"/>
+              </w:rPr>
+              <w:t>PoEData</w:t>
+            </w:r>
+            <w:r>
+              <w:rPr>
+                <w:webHidden/>
+              </w:rPr>
+              <w:tab/>
+            </w:r>
+            <w:r>
+              <w:rPr>
+                <w:webHidden/>
+              </w:rPr>
+              <w:fldChar w:fldCharType="begin"/>
+            </w:r>
+            <w:r>
+              <w:rPr>
+                <w:webHidden/>
+              </w:rPr>
+              <w:instrText xml:space="preserve"> PAGEREF _Toc102251650 \h </w:instrText>
+            </w:r>
+            <w:r>
+              <w:rPr>
+                <w:webHidden/>
+              </w:rPr>
+            </w:r>
+            <w:r>
+              <w:rPr>
+                <w:webHidden/>
+              </w:rPr>
+              <w:fldChar w:fldCharType="separate"/>
+            </w:r>
+            <w:r>
+              <w:rPr>
+                <w:webHidden/>
+              </w:rPr>
+              <w:t>7</w:t>
+            </w:r>
+            <w:r>
+              <w:rPr>
+                <w:webHidden/>
+              </w:rPr>
+              <w:fldChar w:fldCharType="end"/>
+            </w:r>
+          </w:hyperlink>
+        </w:p>
+        <w:p>
+          <w:pPr>
+            <w:pStyle w:val="ndice2"/>
+            <w:rPr>
+              <w:rFonts w:eastAsiaTheme="minorEastAsia"/>
+              <w:sz w:val="24"/>
+              <w:szCs w:val="24"/>
+              <w:lang w:eastAsia="pt-PT"/>
+            </w:rPr>
+          </w:pPr>
+          <w:hyperlink w:anchor="_Toc102251651" w:history="1">
+            <w:r>
+              <w:rPr>
+                <w:rStyle w:val="Hiperligao"/>
+              </w:rPr>
+              <w:t>PoEContext</w:t>
+            </w:r>
+            <w:r>
+              <w:rPr>
+                <w:webHidden/>
+              </w:rPr>
+              <w:tab/>
+            </w:r>
+            <w:r>
+              <w:rPr>
+                <w:webHidden/>
+              </w:rPr>
+              <w:fldChar w:fldCharType="begin"/>
+            </w:r>
+            <w:r>
+              <w:rPr>
+                <w:webHidden/>
+              </w:rPr>
+              <w:instrText xml:space="preserve"> PAGEREF _Toc102251651 \h </w:instrText>
+            </w:r>
+            <w:r>
+              <w:rPr>
+                <w:webHidden/>
+              </w:rPr>
+            </w:r>
+            <w:r>
+              <w:rPr>
+                <w:webHidden/>
+              </w:rPr>
+              <w:fldChar w:fldCharType="separate"/>
+            </w:r>
+            <w:r>
+              <w:rPr>
+                <w:webHidden/>
+              </w:rPr>
+              <w:t>7</w:t>
+            </w:r>
+            <w:r>
+              <w:rPr>
+                <w:webHidden/>
+              </w:rPr>
+              <w:fldChar w:fldCharType="end"/>
+            </w:r>
+          </w:hyperlink>
+        </w:p>
+        <w:p>
+          <w:pPr>
+            <w:pStyle w:val="ndice2"/>
+            <w:rPr>
+              <w:rFonts w:eastAsiaTheme="minorEastAsia"/>
+              <w:sz w:val="24"/>
+              <w:szCs w:val="24"/>
+              <w:lang w:eastAsia="pt-PT"/>
+            </w:rPr>
+          </w:pPr>
+          <w:hyperlink w:anchor="_Toc102251652" w:history="1">
+            <w:r>
+              <w:rPr>
+                <w:rStyle w:val="Hiperligao"/>
+              </w:rPr>
+              <w:t>PoEStateAdapter</w:t>
+            </w:r>
+            <w:r>
+              <w:rPr>
+                <w:webHidden/>
+              </w:rPr>
+              <w:tab/>
+            </w:r>
+            <w:r>
+              <w:rPr>
+                <w:webHidden/>
+              </w:rPr>
+              <w:fldChar w:fldCharType="begin"/>
+            </w:r>
+            <w:r>
+              <w:rPr>
+                <w:webHidden/>
+              </w:rPr>
+              <w:instrText xml:space="preserve"> PAGEREF _Toc102251652 \h </w:instrText>
+            </w:r>
+            <w:r>
+              <w:rPr>
+                <w:webHidden/>
+              </w:rPr>
+            </w:r>
+            <w:r>
+              <w:rPr>
+                <w:webHidden/>
+              </w:rPr>
+              <w:fldChar w:fldCharType="separate"/>
+            </w:r>
+            <w:r>
+              <w:rPr>
+                <w:webHidden/>
+              </w:rPr>
+              <w:t>7</w:t>
+            </w:r>
+            <w:r>
+              <w:rPr>
+                <w:webHidden/>
+              </w:rPr>
+              <w:fldChar w:fldCharType="end"/>
+            </w:r>
+          </w:hyperlink>
+        </w:p>
+        <w:p>
+          <w:pPr>
+            <w:pStyle w:val="ndice2"/>
+            <w:rPr>
+              <w:rFonts w:eastAsiaTheme="minorEastAsia"/>
+              <w:sz w:val="24"/>
+              <w:szCs w:val="24"/>
+              <w:lang w:eastAsia="pt-PT"/>
+            </w:rPr>
+          </w:pPr>
+          <w:hyperlink w:anchor="_Toc102251653" w:history="1">
+            <w:r>
+              <w:rPr>
+                <w:rStyle w:val="Hiperligao"/>
+              </w:rPr>
+              <w:t>ConfigState</w:t>
+            </w:r>
+            <w:r>
+              <w:rPr>
+                <w:webHidden/>
+              </w:rPr>
+              <w:tab/>
+            </w:r>
+            <w:r>
+              <w:rPr>
+                <w:webHidden/>
+              </w:rPr>
+              <w:fldChar w:fldCharType="begin"/>
+            </w:r>
+            <w:r>
+              <w:rPr>
+                <w:webHidden/>
+              </w:rPr>
+              <w:instrText xml:space="preserve"> PAGEREF _Toc102251653 \h </w:instrText>
+            </w:r>
+            <w:r>
+              <w:rPr>
+                <w:webHidden/>
+              </w:rPr>
+            </w:r>
+            <w:r>
+              <w:rPr>
+                <w:webHidden/>
+              </w:rPr>
+              <w:fldChar w:fldCharType="separate"/>
+            </w:r>
+            <w:r>
+              <w:rPr>
+                <w:webHidden/>
+              </w:rPr>
+              <w:t>8</w:t>
+            </w:r>
+            <w:r>
+              <w:rPr>
+                <w:webHidden/>
+              </w:rPr>
+              <w:fldChar w:fldCharType="end"/>
+            </w:r>
+          </w:hyperlink>
+        </w:p>
+        <w:p>
+          <w:pPr>
+            <w:pStyle w:val="ndice2"/>
+            <w:rPr>
+              <w:rFonts w:eastAsiaTheme="minorEastAsia"/>
+              <w:sz w:val="24"/>
+              <w:szCs w:val="24"/>
+              <w:lang w:eastAsia="pt-PT"/>
+            </w:rPr>
+          </w:pPr>
+          <w:hyperlink w:anchor="_Toc102251654" w:history="1">
+            <w:r>
+              <w:rPr>
+                <w:rStyle w:val="Hiperligao"/>
+              </w:rPr>
+              <w:t>ApplicationOptState</w:t>
+            </w:r>
+            <w:r>
+              <w:rPr>
+                <w:webHidden/>
+              </w:rPr>
+              <w:tab/>
+            </w:r>
+            <w:r>
+              <w:rPr>
+                <w:webHidden/>
+              </w:rPr>
+              <w:fldChar w:fldCharType="begin"/>
+            </w:r>
+            <w:r>
+              <w:rPr>
+                <w:webHidden/>
+              </w:rPr>
+              <w:instrText xml:space="preserve"> PAGEREF _Toc102251654 \h </w:instrText>
+            </w:r>
+            <w:r>
+              <w:rPr>
+                <w:webHidden/>
+              </w:rPr>
+            </w:r>
+            <w:r>
+              <w:rPr>
+                <w:webHidden/>
+              </w:rPr>
+              <w:fldChar w:fldCharType="separate"/>
+            </w:r>
+            <w:r>
+              <w:rPr>
+                <w:webHidden/>
+              </w:rPr>
+              <w:t>8</w:t>
+            </w:r>
+            <w:r>
+              <w:rPr>
+                <w:webHidden/>
+              </w:rPr>
+              <w:fldChar w:fldCharType="end"/>
+            </w:r>
+          </w:hyperlink>
+        </w:p>
+        <w:p>
+          <w:pPr>
+            <w:pStyle w:val="ndice2"/>
+            <w:rPr>
+              <w:rFonts w:eastAsiaTheme="minorEastAsia"/>
+              <w:sz w:val="24"/>
+              <w:szCs w:val="24"/>
+              <w:lang w:eastAsia="pt-PT"/>
+            </w:rPr>
+          </w:pPr>
+          <w:hyperlink w:anchor="_Toc102251655" w:history="1">
+            <w:r>
+              <w:rPr>
+                <w:rStyle w:val="Hiperligao"/>
+              </w:rPr>
+              <w:t>PropAttributionState</w:t>
+            </w:r>
+            <w:r>
+              <w:rPr>
+                <w:webHidden/>
+              </w:rPr>
+              <w:tab/>
+            </w:r>
+            <w:r>
+              <w:rPr>
+                <w:webHidden/>
+              </w:rPr>
+              <w:fldChar w:fldCharType="begin"/>
+            </w:r>
+            <w:r>
+              <w:rPr>
+                <w:webHidden/>
+              </w:rPr>
+              <w:instrText xml:space="preserve"> PAGEREF _Toc102251655 \h </w:instrText>
+            </w:r>
+            <w:r>
+              <w:rPr>
+                <w:webHidden/>
+              </w:rPr>
+            </w:r>
+            <w:r>
+              <w:rPr>
+                <w:webHidden/>
+              </w:rPr>
+              <w:fldChar w:fldCharType="separate"/>
+            </w:r>
+            <w:r>
+              <w:rPr>
+                <w:webHidden/>
+              </w:rPr>
+              <w:t>8</w:t>
+            </w:r>
+            <w:r>
+              <w:rPr>
+                <w:webHidden/>
+              </w:rPr>
+              <w:fldChar w:fldCharType="end"/>
+            </w:r>
+          </w:hyperlink>
+        </w:p>
+        <w:p>
+          <w:pPr>
+            <w:pStyle w:val="ndice2"/>
+            <w:rPr>
+              <w:rFonts w:eastAsiaTheme="minorEastAsia"/>
+              <w:sz w:val="24"/>
+              <w:szCs w:val="24"/>
+              <w:lang w:eastAsia="pt-PT"/>
+            </w:rPr>
+          </w:pPr>
+          <w:hyperlink w:anchor="_Toc102251656" w:history="1">
+            <w:r>
+              <w:rPr>
+                <w:rStyle w:val="Hiperligao"/>
+              </w:rPr>
+              <w:t>OriAttributionState</w:t>
+            </w:r>
+            <w:r>
+              <w:rPr>
+                <w:webHidden/>
+              </w:rPr>
+              <w:tab/>
+            </w:r>
+            <w:r>
+              <w:rPr>
+                <w:webHidden/>
+              </w:rPr>
+              <w:fldChar w:fldCharType="begin"/>
+            </w:r>
+            <w:r>
+              <w:rPr>
+                <w:webHidden/>
+              </w:rPr>
+              <w:instrText xml:space="preserve"> PAGEREF _Toc102251656 \h </w:instrText>
+            </w:r>
+            <w:r>
+              <w:rPr>
+                <w:webHidden/>
+              </w:rPr>
+            </w:r>
+            <w:r>
+              <w:rPr>
+                <w:webHidden/>
+              </w:rPr>
+              <w:fldChar w:fldCharType="separate"/>
+            </w:r>
+            <w:r>
+              <w:rPr>
+                <w:webHidden/>
+              </w:rPr>
+              <w:t>8</w:t>
+            </w:r>
+            <w:r>
+              <w:rPr>
+                <w:webHidden/>
+              </w:rPr>
+              <w:fldChar w:fldCharType="end"/>
+            </w:r>
+          </w:hyperlink>
+        </w:p>
+        <w:p>
+          <w:pPr>
+            <w:pStyle w:val="ndice2"/>
+            <w:rPr>
+              <w:rFonts w:eastAsiaTheme="minorEastAsia"/>
+              <w:sz w:val="24"/>
+              <w:szCs w:val="24"/>
+              <w:lang w:eastAsia="pt-PT"/>
+            </w:rPr>
+          </w:pPr>
+          <w:hyperlink w:anchor="_Toc102251657" w:history="1">
+            <w:r>
+              <w:rPr>
+                <w:rStyle w:val="Hiperligao"/>
+              </w:rPr>
+              <w:t>ReviewState</w:t>
+            </w:r>
+            <w:r>
+              <w:rPr>
+                <w:webHidden/>
+              </w:rPr>
+              <w:tab/>
+            </w:r>
+            <w:r>
+              <w:rPr>
+                <w:webHidden/>
+              </w:rPr>
+              <w:fldChar w:fldCharType="begin"/>
+            </w:r>
+            <w:r>
+              <w:rPr>
+                <w:webHidden/>
+              </w:rPr>
+              <w:instrText xml:space="preserve"> PAGEREF _Toc102251657 \h </w:instrText>
+            </w:r>
+            <w:r>
+              <w:rPr>
+                <w:webHidden/>
+              </w:rPr>
+            </w:r>
+            <w:r>
+              <w:rPr>
+                <w:webHidden/>
+              </w:rPr>
+              <w:fldChar w:fldCharType="separate"/>
+            </w:r>
+            <w:r>
+              <w:rPr>
+                <w:webHidden/>
+              </w:rPr>
+              <w:t>8</w:t>
+            </w:r>
+            <w:r>
+              <w:rPr>
+                <w:webHidden/>
+              </w:rPr>
+              <w:fldChar w:fldCharType="end"/>
+            </w:r>
+          </w:hyperlink>
+        </w:p>
+        <w:p>
+          <w:pPr>
+            <w:pStyle w:val="ndice2"/>
+            <w:rPr>
+              <w:rFonts w:eastAsiaTheme="minorEastAsia"/>
+              <w:sz w:val="24"/>
+              <w:szCs w:val="24"/>
+              <w:lang w:eastAsia="pt-PT"/>
+            </w:rPr>
+          </w:pPr>
+          <w:hyperlink w:anchor="_Toc102251658" w:history="1">
+            <w:r>
+              <w:rPr>
+                <w:rStyle w:val="Hiperligao"/>
+              </w:rPr>
+              <w:t>PoEUI</w:t>
+            </w:r>
+            <w:r>
+              <w:rPr>
+                <w:webHidden/>
+              </w:rPr>
+              <w:tab/>
+            </w:r>
+            <w:r>
+              <w:rPr>
+                <w:webHidden/>
+              </w:rPr>
+              <w:fldChar w:fldCharType="begin"/>
+            </w:r>
+            <w:r>
+              <w:rPr>
+                <w:webHidden/>
+              </w:rPr>
+              <w:instrText xml:space="preserve"> PAGEREF _Toc102251658 \h </w:instrText>
+            </w:r>
+            <w:r>
+              <w:rPr>
+                <w:webHidden/>
+              </w:rPr>
+            </w:r>
+            <w:r>
+              <w:rPr>
+                <w:webHidden/>
+              </w:rPr>
+              <w:fldChar w:fldCharType="separate"/>
+            </w:r>
+            <w:r>
+              <w:rPr>
+                <w:webHidden/>
+              </w:rPr>
+              <w:t>8</w:t>
+            </w:r>
+            <w:r>
+              <w:rPr>
+                <w:webHidden/>
+              </w:rPr>
+              <w:fldChar w:fldCharType="end"/>
+            </w:r>
+          </w:hyperlink>
+        </w:p>
+        <w:p>
+          <w:pPr>
+            <w:pStyle w:val="ndice2"/>
+            <w:rPr>
+              <w:rFonts w:eastAsiaTheme="minorEastAsia"/>
+              <w:sz w:val="24"/>
+              <w:szCs w:val="24"/>
+              <w:lang w:eastAsia="pt-PT"/>
+            </w:rPr>
+          </w:pPr>
+          <w:hyperlink w:anchor="_Toc102251659" w:history="1">
+            <w:r>
+              <w:rPr>
+                <w:rStyle w:val="Hiperligao"/>
+              </w:rPr>
+              <w:t>PoEMenu</w:t>
+            </w:r>
+            <w:r>
+              <w:rPr>
+                <w:webHidden/>
+              </w:rPr>
+              <w:tab/>
+            </w:r>
+            <w:r>
+              <w:rPr>
+                <w:webHidden/>
+              </w:rPr>
+              <w:fldChar w:fldCharType="begin"/>
+            </w:r>
+            <w:r>
+              <w:rPr>
+                <w:webHidden/>
+              </w:rPr>
+              <w:instrText xml:space="preserve"> PAGEREF _Toc102251659 \h </w:instrText>
+            </w:r>
+            <w:r>
+              <w:rPr>
+                <w:webHidden/>
+              </w:rPr>
+            </w:r>
+            <w:r>
+              <w:rPr>
+                <w:webHidden/>
+              </w:rPr>
+              <w:fldChar w:fldCharType="separate"/>
+            </w:r>
+            <w:r>
+              <w:rPr>
+                <w:webHidden/>
+              </w:rPr>
+              <w:t>8</w:t>
+            </w:r>
+            <w:r>
+              <w:rPr>
+                <w:webHidden/>
+              </w:rPr>
+              <w:fldChar w:fldCharType="end"/>
+            </w:r>
+          </w:hyperlink>
+        </w:p>
+        <w:p>
+          <w:pPr>
+            <w:pStyle w:val="ndice2"/>
+            <w:rPr>
+              <w:rFonts w:eastAsiaTheme="minorEastAsia"/>
+              <w:sz w:val="24"/>
+              <w:szCs w:val="24"/>
+              <w:lang w:eastAsia="pt-PT"/>
+            </w:rPr>
+          </w:pPr>
+          <w:hyperlink w:anchor="_Toc102251660" w:history="1">
+            <w:r>
+              <w:rPr>
+                <w:rStyle w:val="Hiperligao"/>
+              </w:rPr>
+              <w:t>Relacionamento entre as classes</w:t>
+            </w:r>
+            <w:r>
+              <w:rPr>
+                <w:webHidden/>
+              </w:rPr>
+              <w:tab/>
+            </w:r>
+            <w:r>
+              <w:rPr>
+                <w:webHidden/>
+              </w:rPr>
+              <w:fldChar w:fldCharType="begin"/>
+            </w:r>
+            <w:r>
+              <w:rPr>
+                <w:webHidden/>
+              </w:rPr>
+              <w:instrText xml:space="preserve"> PAGEREF _Toc102251660 \h </w:instrText>
+            </w:r>
+            <w:r>
+              <w:rPr>
+                <w:webHidden/>
+              </w:rPr>
+            </w:r>
+            <w:r>
+              <w:rPr>
+                <w:webHidden/>
+              </w:rPr>
+              <w:fldChar w:fldCharType="separate"/>
+            </w:r>
+            <w:r>
+              <w:rPr>
+                <w:webHidden/>
+              </w:rPr>
+              <w:t>9</w:t>
+            </w:r>
+            <w:r>
+              <w:rPr>
+                <w:webHidden/>
+              </w:rPr>
+              <w:fldChar w:fldCharType="end"/>
+            </w:r>
+          </w:hyperlink>
+        </w:p>
+        <w:p>
+          <w:pPr>
+            <w:pStyle w:val="ndice1"/>
+            <w:rPr>
+              <w:rFonts w:eastAsiaTheme="minorEastAsia"/>
+              <w:b w:val="0"/>
+              <w:bCs w:val="0"/>
+              <w:lang w:eastAsia="pt-PT"/>
+            </w:rPr>
+          </w:pPr>
+          <w:hyperlink w:anchor="_Toc102251661" w:history="1">
+            <w:r>
+              <w:rPr>
+                <w:rStyle w:val="Hiperligao"/>
+              </w:rPr>
+              <w:t>Funcionalidades Implementadas</w:t>
+            </w:r>
+            <w:r>
+              <w:rPr>
+                <w:webHidden/>
+              </w:rPr>
+              <w:tab/>
+            </w:r>
+            <w:r>
+              <w:rPr>
+                <w:webHidden/>
+              </w:rPr>
+              <w:fldChar w:fldCharType="begin"/>
+            </w:r>
+            <w:r>
+              <w:rPr>
+                <w:webHidden/>
+              </w:rPr>
+              <w:instrText xml:space="preserve"> PAGEREF _Toc102251661 \h </w:instrText>
+            </w:r>
+            <w:r>
+              <w:rPr>
+                <w:webHidden/>
+              </w:rPr>
+            </w:r>
+            <w:r>
+              <w:rPr>
+                <w:webHidden/>
+              </w:rPr>
+              <w:fldChar w:fldCharType="separate"/>
+            </w:r>
+            <w:r>
+              <w:rPr>
+                <w:webHidden/>
+              </w:rPr>
+              <w:t>10</w:t>
             </w:r>
             <w:r>
               <w:rPr>
@@ -588,13 +1908,12 @@
         <w:lastRenderedPageBreak/>
         <w:tab/>
       </w:r>
-      <w:bookmarkStart w:id="2" w:name="_Toc100691860"/>
+      <w:bookmarkStart w:id="2" w:name="_Toc102251636"/>
       <w:r>
         <w:t>Introdução</w:t>
       </w:r>
       <w:bookmarkEnd w:id="2"/>
     </w:p>
-    <w:p/>
     <w:p>
       <w:pPr>
         <w:jc w:val="both"/>
@@ -617,7 +1936,13 @@
         <w:rPr>
           <w:color w:val="F06469"/>
         </w:rPr>
-        <w:t>Programação Orientada a Objetos</w:t>
+        <w:t xml:space="preserve">Programação </w:t>
+      </w:r>
+      <w:r>
+        <w:rPr>
+          <w:color w:val="F06469"/>
+        </w:rPr>
+        <w:t>Avançada</w:t>
       </w:r>
       <w:r>
         <w:rPr>
@@ -626,61 +1951,54 @@
         <w:t xml:space="preserve"> </w:t>
       </w:r>
       <w:r>
-        <w:t>consiste na criação de</w:t>
-      </w:r>
-      <w:r>
-        <w:t xml:space="preserve"> um jogo/simulação na linguagem de programação C++ em modo de consola.</w:t>
-      </w:r>
-    </w:p>
-    <w:p>
-      <w:pPr>
-        <w:jc w:val="both"/>
-      </w:pPr>
-      <w:r>
-        <w:t xml:space="preserve">O jogador escolhe o tamanho da ilha e vai industrializando a mesma colocando edifícios e trabalhadores nas várias </w:t>
-      </w:r>
-      <w:r>
-        <w:t>zonas</w:t>
-      </w:r>
-      <w:r>
-        <w:t xml:space="preserve"> da ilha.</w:t>
-      </w:r>
-    </w:p>
-    <w:p>
-      <w:pPr>
-        <w:jc w:val="both"/>
-      </w:pPr>
-      <w:r>
-        <w:t xml:space="preserve">Existem várias maneiras do jogador interagir com o jogo de forma a ganhar dinheiro para mais tarde investir noutras zonas e existem também várias jogadas que este pode fazer, tais como: </w:t>
-      </w:r>
-      <w:r>
-        <w:rPr>
-          <w:color w:val="F06469"/>
-        </w:rPr>
-        <w:t xml:space="preserve">mover </w:t>
-      </w:r>
-      <w:r>
-        <w:t xml:space="preserve">um trabalhador, </w:t>
-      </w:r>
-      <w:r>
-        <w:rPr>
-          <w:color w:val="F06469"/>
-        </w:rPr>
-        <w:t xml:space="preserve">vender </w:t>
-      </w:r>
-      <w:r>
-        <w:t xml:space="preserve">edifícios, </w:t>
-      </w:r>
-      <w:r>
-        <w:rPr>
-          <w:color w:val="F06469"/>
-        </w:rPr>
-        <w:t xml:space="preserve">listar </w:t>
-      </w:r>
-      <w:r>
-        <w:t>a informação atual do jogo de forma detalhada, etc...</w:t>
-      </w:r>
-    </w:p>
+        <w:t xml:space="preserve">consiste na </w:t>
+      </w:r>
+      <w:r>
+        <w:t>criação de uma aplicação</w:t>
+      </w:r>
+      <w:r>
+        <w:t>, em Java, que sirva</w:t>
+      </w:r>
+      <w:r>
+        <w:t xml:space="preserve"> de apoio ao </w:t>
+      </w:r>
+      <w:r>
+        <w:t>processo de gestão de estágios e projetos do Departamento de Engenharia Informática e Sistemas do ISEC.</w:t>
+      </w:r>
+    </w:p>
+    <w:p>
+      <w:pPr>
+        <w:jc w:val="both"/>
+      </w:pPr>
+      <w:r>
+        <w:t>A aplicação está dividida em várias fases em que o utilizador vai inserindo informação e o programa manipula essa mesma informação de modo a facilitar todo o processo de atribuição de estágios e projetos.</w:t>
+      </w:r>
+    </w:p>
+    <w:p>
+      <w:pPr>
+        <w:jc w:val="both"/>
+      </w:pPr>
+      <w:r>
+        <w:t xml:space="preserve">Na primeira meta esta aplicação conta com uma interface em modo de </w:t>
+      </w:r>
+      <w:proofErr w:type="gramStart"/>
+      <w:r>
+        <w:t>consola</w:t>
+      </w:r>
+      <w:proofErr w:type="gramEnd"/>
+      <w:r>
+        <w:t xml:space="preserve"> mas pretende-se implementar uma interface gráfica mais à frente com recurso a </w:t>
+      </w:r>
+      <w:proofErr w:type="spellStart"/>
+      <w:r>
+        <w:t>JavaFX</w:t>
+      </w:r>
+      <w:proofErr w:type="spellEnd"/>
+      <w:r>
+        <w:t>.</w:t>
+      </w:r>
+    </w:p>
+    <w:p/>
     <w:p/>
     <w:p/>
     <w:p>
@@ -698,10 +2016,10 @@
           <w:szCs w:val="26"/>
         </w:rPr>
         <w:drawing>
-          <wp:inline distT="0" distB="0" distL="0" distR="0" wp14:anchorId="4A1B89A3" wp14:editId="2C2C473E">
-            <wp:extent cx="5400040" cy="3824605"/>
-            <wp:effectExtent l="0" t="0" r="0" b="0"/>
-            <wp:docPr id="10" name="Imagem 10"/>
+          <wp:inline distT="0" distB="0" distL="0" distR="0" wp14:anchorId="6AFE2907" wp14:editId="0DBBC866">
+            <wp:extent cx="5400040" cy="2917190"/>
+            <wp:effectExtent l="0" t="0" r="0" b="3810"/>
+            <wp:docPr id="4" name="Imagem 4" descr="Uma imagem com texto&#10;&#10;Descrição gerada automaticamente"/>
             <wp:cNvGraphicFramePr>
               <a:graphicFrameLocks xmlns:a="http://schemas.openxmlformats.org/drawingml/2006/main" noChangeAspect="1"/>
             </wp:cNvGraphicFramePr>
@@ -709,7 +2027,7 @@
               <a:graphicData uri="http://schemas.openxmlformats.org/drawingml/2006/picture">
                 <pic:pic xmlns:pic="http://schemas.openxmlformats.org/drawingml/2006/picture">
                   <pic:nvPicPr>
-                    <pic:cNvPr id="10" name="Imagem 10"/>
+                    <pic:cNvPr id="4" name="Imagem 4" descr="Uma imagem com texto&#10;&#10;Descrição gerada automaticamente"/>
                     <pic:cNvPicPr/>
                   </pic:nvPicPr>
                   <pic:blipFill>
@@ -727,7 +2045,7 @@
                   <pic:spPr>
                     <a:xfrm>
                       <a:off x="0" y="0"/>
-                      <a:ext cx="5400040" cy="3824605"/>
+                      <a:ext cx="5400040" cy="2917190"/>
                     </a:xfrm>
                     <a:prstGeom prst="rect">
                       <a:avLst/>
@@ -751,89 +2069,270 @@
       <w:pPr>
         <w:pStyle w:val="Ttulo1"/>
       </w:pPr>
-      <w:bookmarkStart w:id="3" w:name="_Toc100691861"/>
+      <w:bookmarkStart w:id="3" w:name="_Toc102251637"/>
       <w:r>
         <w:lastRenderedPageBreak/>
         <w:t>Implementação</w:t>
       </w:r>
       <w:bookmarkEnd w:id="3"/>
     </w:p>
+    <w:p/>
+    <w:p>
+      <w:pPr>
+        <w:jc w:val="both"/>
+      </w:pPr>
+      <w:bookmarkStart w:id="4" w:name="_Estruturas_de_Dados"/>
+      <w:bookmarkEnd w:id="4"/>
+      <w:r>
+        <w:t xml:space="preserve">A aplicação que estamos a desenvolver baseia-se numa máquina de estados finita (FSM – </w:t>
+      </w:r>
+      <w:proofErr w:type="spellStart"/>
+      <w:r>
+        <w:t>Finite</w:t>
+      </w:r>
+      <w:proofErr w:type="spellEnd"/>
+      <w:r>
+        <w:t xml:space="preserve"> </w:t>
+      </w:r>
+      <w:proofErr w:type="spellStart"/>
+      <w:r>
+        <w:t>State</w:t>
+      </w:r>
+      <w:proofErr w:type="spellEnd"/>
+      <w:r>
+        <w:t xml:space="preserve"> </w:t>
+      </w:r>
+      <w:proofErr w:type="spellStart"/>
+      <w:r>
+        <w:t>Machine</w:t>
+      </w:r>
+      <w:proofErr w:type="spellEnd"/>
+      <w:r>
+        <w:t>) e, portanto, começámos por implementar as classes que iam representar cada estado. Precisámos também de criar uma enumeração com os vários estados possíveis, um adaptador para as várias classes-estado, uma interface com os métodos que podem fazer com que a FSM mude de estado e um contexto para a máquina de estados que permitisse a interface interagir com a mesma.</w:t>
+      </w:r>
+    </w:p>
+    <w:p>
+      <w:pPr>
+        <w:jc w:val="both"/>
+      </w:pPr>
+      <w:r>
+        <w:t xml:space="preserve">De seguida, começámos a trabalhar na interface em modo de </w:t>
+      </w:r>
+      <w:proofErr w:type="gramStart"/>
+      <w:r>
+        <w:t>texto</w:t>
+      </w:r>
+      <w:proofErr w:type="gramEnd"/>
+      <w:r>
+        <w:t xml:space="preserve"> </w:t>
+      </w:r>
+      <w:r>
+        <w:t>mas precisávamos de classes que guardassem os dados e que representassem as várias entidades existentes, tais como os alunos e os docentes, então foi mesmo isso que fizemos.</w:t>
+      </w:r>
+    </w:p>
+    <w:p>
+      <w:pPr>
+        <w:jc w:val="both"/>
+      </w:pPr>
+      <w:r>
+        <w:t>A classe de dados contém coleções (</w:t>
+      </w:r>
+      <w:proofErr w:type="spellStart"/>
+      <w:r>
+        <w:rPr>
+          <w:i/>
+          <w:iCs/>
+          <w:color w:val="C34D54"/>
+        </w:rPr>
+        <w:t>ArrayList</w:t>
+      </w:r>
+      <w:proofErr w:type="spellEnd"/>
+      <w:r>
+        <w:t>) que guardam os objetos das várias classes que compõem e representam os dados e criámos métodos que pudessem obter e alterar esses valores.</w:t>
+      </w:r>
+    </w:p>
+    <w:p>
+      <w:pPr>
+        <w:jc w:val="both"/>
+      </w:pPr>
+      <w:r>
+        <w:t xml:space="preserve">Para a </w:t>
+      </w:r>
+      <w:r>
+        <w:rPr>
+          <w:u w:val="single"/>
+        </w:rPr>
+        <w:t>primeira fase</w:t>
+      </w:r>
+      <w:r>
+        <w:t xml:space="preserve"> da máquina de estados </w:t>
+      </w:r>
+      <w:r>
+        <w:t xml:space="preserve">implementámos os métodos para ler um ficheiro CSV com os dados dos alunos, dos docentes e das propostas e criámos objetos de cada tipo à medida que íamos lendo cada linha do ficheiro. Na </w:t>
+      </w:r>
+      <w:r>
+        <w:rPr>
+          <w:u w:val="single"/>
+        </w:rPr>
+        <w:t>segunda fase</w:t>
+      </w:r>
+      <w:r>
+        <w:t xml:space="preserve"> fizemos o mesmo só que para as candidaturas.</w:t>
+      </w:r>
+    </w:p>
+    <w:p>
+      <w:pPr>
+        <w:jc w:val="both"/>
+      </w:pPr>
+      <w:r>
+        <w:t xml:space="preserve">A </w:t>
+      </w:r>
+      <w:r>
+        <w:rPr>
+          <w:u w:val="single"/>
+        </w:rPr>
+        <w:t>terceira fase</w:t>
+      </w:r>
+      <w:r>
+        <w:t xml:space="preserve"> foi a mais trabalhosa pois tivemos de implementar um algoritmo que atribuísse automaticamente as propostas aos vários alunos. A </w:t>
+      </w:r>
+      <w:r>
+        <w:rPr>
+          <w:u w:val="single"/>
+        </w:rPr>
+        <w:t>quarta fase</w:t>
+      </w:r>
+      <w:r>
+        <w:t xml:space="preserve"> foi essencialmente a mesma coisa só que em vez de atribuir propostas tivemos de atribuir orientadores de forma automática e também manual.</w:t>
+      </w:r>
+    </w:p>
+    <w:p>
+      <w:pPr>
+        <w:jc w:val="both"/>
+      </w:pPr>
+      <w:r>
+        <w:t xml:space="preserve">Quanto à </w:t>
+      </w:r>
+      <w:r>
+        <w:rPr>
+          <w:u w:val="single"/>
+        </w:rPr>
+        <w:t>quinta</w:t>
+      </w:r>
+      <w:r>
+        <w:rPr>
+          <w:u w:val="single"/>
+        </w:rPr>
+        <w:t xml:space="preserve"> fase</w:t>
+      </w:r>
+      <w:r>
+        <w:t>, esta foi bastante mais simples visto que apenas foi necessário implementar pesquisas simples relativas a todo o processo</w:t>
+      </w:r>
+      <w:r>
+        <w:t>.</w:t>
+      </w:r>
+    </w:p>
+    <w:p>
+      <w:pPr>
+        <w:jc w:val="both"/>
+      </w:pPr>
+      <w:r>
+        <w:t xml:space="preserve">Para que fosse possível guardar o estado da aplicação quando esta fosse fechada fizemos com que todas as classes do modelo implementassem a interface </w:t>
+      </w:r>
+      <w:proofErr w:type="spellStart"/>
+      <w:r>
+        <w:rPr>
+          <w:i/>
+          <w:iCs/>
+          <w:color w:val="CF792E"/>
+        </w:rPr>
+        <w:t>Serializable</w:t>
+      </w:r>
+      <w:proofErr w:type="spellEnd"/>
+      <w:r>
+        <w:rPr>
+          <w:color w:val="FFC000"/>
+        </w:rPr>
+        <w:t xml:space="preserve"> </w:t>
+      </w:r>
+      <w:r>
+        <w:t xml:space="preserve">e utilizámos métodos da classe </w:t>
+      </w:r>
+      <w:proofErr w:type="spellStart"/>
+      <w:r>
+        <w:rPr>
+          <w:i/>
+          <w:iCs/>
+          <w:color w:val="C34D54"/>
+        </w:rPr>
+        <w:t>ObjectInputStream</w:t>
+      </w:r>
+      <w:proofErr w:type="spellEnd"/>
+      <w:r>
+        <w:rPr>
+          <w:color w:val="C34D54"/>
+        </w:rPr>
+        <w:t xml:space="preserve"> </w:t>
+      </w:r>
+      <w:r>
+        <w:t xml:space="preserve">e </w:t>
+      </w:r>
+      <w:proofErr w:type="spellStart"/>
+      <w:r>
+        <w:rPr>
+          <w:i/>
+          <w:iCs/>
+          <w:color w:val="C34D54"/>
+        </w:rPr>
+        <w:t>ObjectOutputStream</w:t>
+      </w:r>
+      <w:proofErr w:type="spellEnd"/>
+      <w:r>
+        <w:rPr>
+          <w:color w:val="C34D54"/>
+        </w:rPr>
+        <w:t xml:space="preserve"> </w:t>
+      </w:r>
+      <w:r>
+        <w:t xml:space="preserve">para ler e escrever o </w:t>
+      </w:r>
+      <w:r>
+        <w:t>contexto da máquina de estados.</w:t>
+      </w:r>
+    </w:p>
+    <w:p>
+      <w:pPr>
+        <w:jc w:val="both"/>
+      </w:pPr>
+    </w:p>
     <w:p>
       <w:pPr>
         <w:pStyle w:val="Ttulo1"/>
       </w:pPr>
-    </w:p>
-    <w:p>
-      <w:pPr>
-        <w:pStyle w:val="Ttulo2"/>
-      </w:pPr>
-      <w:bookmarkStart w:id="4" w:name="_Estruturas_de_Dados"/>
-      <w:bookmarkStart w:id="5" w:name="_Toc100691862"/>
-      <w:bookmarkEnd w:id="4"/>
-      <w:r>
-        <w:t>Estruturas de Dados</w:t>
+      <w:r>
+        <w:br w:type="page"/>
+      </w:r>
+      <w:bookmarkStart w:id="5" w:name="_Toc102251639"/>
+      <w:r>
+        <w:lastRenderedPageBreak/>
+        <w:t>Diagrama da Máquina de Estados</w:t>
       </w:r>
       <w:bookmarkEnd w:id="5"/>
     </w:p>
-    <w:p>
-      <w:proofErr w:type="spellStart"/>
-      <w:r>
-        <w:t>asffds</w:t>
-      </w:r>
-      <w:proofErr w:type="spellEnd"/>
-    </w:p>
-    <w:p>
-      <w:r>
-        <w:br w:type="page"/>
-      </w:r>
-    </w:p>
+    <w:p/>
     <w:p>
       <w:pPr>
         <w:pStyle w:val="Ttulo1"/>
+      </w:pPr>
+      <w:r>
         <w:rPr>
-          <w:sz w:val="26"/>
-          <w:szCs w:val="26"/>
-        </w:rPr>
-      </w:pPr>
-      <w:bookmarkStart w:id="6" w:name="_Toc100691863"/>
-      <w:r>
-        <w:lastRenderedPageBreak/>
-        <w:t>Conclusão</w:t>
-      </w:r>
-      <w:bookmarkEnd w:id="6"/>
-    </w:p>
-    <w:p>
-      <w:pPr>
-        <w:rPr>
-          <w:sz w:val="26"/>
-          <w:szCs w:val="26"/>
-        </w:rPr>
-      </w:pPr>
-    </w:p>
-    <w:p/>
-    <w:p>
-      <w:pPr>
-        <w:jc w:val="both"/>
-      </w:pPr>
-      <w:r>
-        <w:rPr>
-          <w:rFonts w:ascii="Times New Roman" w:eastAsia="Times New Roman" w:hAnsi="Times New Roman" w:cs="Times New Roman"/>
           <w:noProof/>
-          <w:lang w:eastAsia="pt-PT"/>
         </w:rPr>
         <w:drawing>
-          <wp:anchor distT="0" distB="0" distL="114300" distR="114300" simplePos="0" relativeHeight="251678720" behindDoc="0" locked="0" layoutInCell="1" allowOverlap="1" wp14:anchorId="1B46A36A" wp14:editId="53D4D099">
-            <wp:simplePos x="0" y="0"/>
-            <wp:positionH relativeFrom="column">
-              <wp:posOffset>2842260</wp:posOffset>
-            </wp:positionH>
-            <wp:positionV relativeFrom="paragraph">
-              <wp:posOffset>909249</wp:posOffset>
-            </wp:positionV>
-            <wp:extent cx="270510" cy="247650"/>
+          <wp:inline distT="0" distB="0" distL="0" distR="0" wp14:anchorId="6F532665" wp14:editId="6A5B180D">
+            <wp:extent cx="5400040" cy="3003550"/>
             <wp:effectExtent l="0" t="0" r="0" b="6350"/>
-            <wp:wrapSquare wrapText="bothSides"/>
-            <wp:docPr id="94" name="Imagem 94" descr="Uma imagem com noz, fruta&#10;&#10;Descrição gerada automaticamente"/>
+            <wp:docPr id="1" name="Imagem 1"/>
             <wp:cNvGraphicFramePr>
               <a:graphicFrameLocks xmlns:a="http://schemas.openxmlformats.org/drawingml/2006/main" noChangeAspect="1"/>
             </wp:cNvGraphicFramePr>
@@ -841,177 +2340,1150 @@
               <a:graphicData uri="http://schemas.openxmlformats.org/drawingml/2006/picture">
                 <pic:pic xmlns:pic="http://schemas.openxmlformats.org/drawingml/2006/picture">
                   <pic:nvPicPr>
-                    <pic:cNvPr id="94" name="Imagem 94" descr="Uma imagem com noz, fruta&#10;&#10;Descrição gerada automaticamente"/>
-                    <pic:cNvPicPr>
-                      <a:picLocks noChangeAspect="1" noChangeArrowheads="1"/>
-                    </pic:cNvPicPr>
+                    <pic:cNvPr id="1" name="Imagem 1"/>
+                    <pic:cNvPicPr/>
                   </pic:nvPicPr>
                   <pic:blipFill>
                     <a:blip r:embed="rId10" cstate="print">
                       <a:extLst>
-                        <a:ext uri="{BEBA8EAE-BF5A-486C-A8C5-ECC9F3942E4B}">
-                          <a14:imgProps xmlns:a14="http://schemas.microsoft.com/office/drawing/2010/main">
-                            <a14:imgLayer r:embed="rId11">
-                              <a14:imgEffect>
-                                <a14:backgroundRemoval t="10000" b="90000" l="10000" r="90000"/>
-                              </a14:imgEffect>
-                            </a14:imgLayer>
-                          </a14:imgProps>
-                        </a:ext>
                         <a:ext uri="{28A0092B-C50C-407E-A947-70E740481C1C}">
                           <a14:useLocalDpi xmlns:a14="http://schemas.microsoft.com/office/drawing/2010/main" val="0"/>
                         </a:ext>
                       </a:extLst>
                     </a:blip>
-                    <a:srcRect/>
                     <a:stretch>
                       <a:fillRect/>
                     </a:stretch>
                   </pic:blipFill>
-                  <pic:spPr bwMode="auto">
+                  <pic:spPr>
                     <a:xfrm>
                       <a:off x="0" y="0"/>
-                      <a:ext cx="270510" cy="247650"/>
+                      <a:ext cx="5400040" cy="3003550"/>
                     </a:xfrm>
                     <a:prstGeom prst="rect">
                       <a:avLst/>
                     </a:prstGeom>
-                    <a:noFill/>
-                    <a:ln>
-                      <a:noFill/>
-                    </a:ln>
                   </pic:spPr>
                 </pic:pic>
               </a:graphicData>
             </a:graphic>
-            <wp14:sizeRelH relativeFrom="page">
-              <wp14:pctWidth>0</wp14:pctWidth>
-            </wp14:sizeRelH>
-            <wp14:sizeRelV relativeFrom="page">
-              <wp14:pctHeight>0</wp14:pctHeight>
-            </wp14:sizeRelV>
-          </wp:anchor>
+          </wp:inline>
         </w:drawing>
       </w:r>
       <w:r>
-        <w:t>Este trabalho prático permitiu-nos aplicar os conhecimentos adquiridos nas aulas de Programação Orientada a Objetos e</w:t>
-      </w:r>
-      <w:r>
-        <w:t xml:space="preserve"> colocou-nos à prova relativamente àquilo que sabíamos fazer. Sempre que não conseguíamos avançar com o desenvolvimento do trabalho éramos obrigados a fazer pesquisas de modo a conseguirmos ultrapassar certos obstáculos.</w:t>
-      </w:r>
-    </w:p>
-    <w:p>
-      <w:pPr>
-        <w:jc w:val="both"/>
+        <w:br w:type="page"/>
+      </w:r>
+      <w:bookmarkStart w:id="6" w:name="_Toc102251640"/>
+      <w:r>
+        <w:lastRenderedPageBreak/>
+        <w:t>Classes</w:t>
+      </w:r>
+      <w:bookmarkEnd w:id="6"/>
+    </w:p>
+    <w:p/>
+    <w:p>
+      <w:pPr>
+        <w:pStyle w:val="Ttulo2"/>
+        <w:jc w:val="both"/>
+      </w:pPr>
+      <w:bookmarkStart w:id="7" w:name="_Toc102251641"/>
+      <w:proofErr w:type="spellStart"/>
+      <w:r>
+        <w:t>Main</w:t>
+      </w:r>
+      <w:bookmarkEnd w:id="7"/>
+      <w:proofErr w:type="spellEnd"/>
+    </w:p>
+    <w:p>
+      <w:pPr>
+        <w:jc w:val="both"/>
+      </w:pPr>
+      <w:r>
+        <w:t>Ponto de entrada da aplicação. Inicia a máquina de estados (FSM) e a interface com o utilizador (UI).</w:t>
+      </w:r>
+    </w:p>
+    <w:p>
+      <w:pPr>
+        <w:jc w:val="both"/>
+      </w:pPr>
+    </w:p>
+    <w:p>
+      <w:pPr>
+        <w:jc w:val="both"/>
+      </w:pPr>
+    </w:p>
+    <w:p>
+      <w:pPr>
+        <w:jc w:val="both"/>
+      </w:pPr>
+    </w:p>
+    <w:p>
+      <w:pPr>
+        <w:pStyle w:val="Ttulo2"/>
+        <w:jc w:val="both"/>
+      </w:pPr>
+      <w:bookmarkStart w:id="8" w:name="_Toc102251642"/>
+      <w:proofErr w:type="spellStart"/>
+      <w:r>
+        <w:t>PoEAluno</w:t>
+      </w:r>
+      <w:bookmarkEnd w:id="8"/>
+      <w:proofErr w:type="spellEnd"/>
+    </w:p>
+    <w:p>
+      <w:pPr>
+        <w:jc w:val="both"/>
+      </w:pPr>
+      <w:r>
+        <w:t xml:space="preserve">Classe que representa um aluno inscrito na unidade de </w:t>
+      </w:r>
+      <w:proofErr w:type="spellStart"/>
+      <w:r>
+        <w:t>PoE</w:t>
+      </w:r>
+      <w:proofErr w:type="spellEnd"/>
+      <w:r>
+        <w:t>.</w:t>
+      </w:r>
+    </w:p>
+    <w:p>
+      <w:pPr>
+        <w:jc w:val="both"/>
+      </w:pPr>
+      <w:r>
+        <w:t xml:space="preserve">Guarda as seguintes informações: </w:t>
+      </w:r>
+    </w:p>
+    <w:p>
+      <w:pPr>
+        <w:pStyle w:val="PargrafodaLista"/>
+        <w:numPr>
+          <w:ilvl w:val="0"/>
+          <w:numId w:val="32"/>
+        </w:numPr>
+        <w:jc w:val="both"/>
+      </w:pPr>
+      <w:r>
+        <w:t>N</w:t>
+      </w:r>
+      <w:r>
+        <w:t>ome</w:t>
+      </w:r>
+      <w:r>
+        <w:t xml:space="preserve"> do aluno</w:t>
+      </w:r>
+      <w:r>
+        <w:t>, número, email, curso, ramo, classificação, possibilidade de aceder a estágios, candidatura, proposta atribuída.</w:t>
+      </w:r>
+    </w:p>
+    <w:p>
+      <w:pPr>
+        <w:jc w:val="both"/>
+      </w:pPr>
+      <w:r>
+        <w:t>Esta classe possui métodos que permitem obter e modificar certos dados.</w:t>
+      </w:r>
+    </w:p>
+    <w:p>
+      <w:pPr>
+        <w:jc w:val="both"/>
+      </w:pPr>
+    </w:p>
+    <w:p>
+      <w:pPr>
+        <w:pStyle w:val="Ttulo2"/>
+        <w:jc w:val="both"/>
+      </w:pPr>
+      <w:bookmarkStart w:id="9" w:name="_Toc102251643"/>
+      <w:proofErr w:type="spellStart"/>
+      <w:r>
+        <w:t>PoEDocente</w:t>
+      </w:r>
+      <w:bookmarkEnd w:id="9"/>
+      <w:proofErr w:type="spellEnd"/>
+    </w:p>
+    <w:p>
+      <w:pPr>
+        <w:jc w:val="both"/>
+      </w:pPr>
+      <w:r>
+        <w:t>Classe que representa um docente do ISEC.</w:t>
+      </w:r>
+    </w:p>
+    <w:p>
+      <w:pPr>
+        <w:jc w:val="both"/>
+      </w:pPr>
+      <w:r>
+        <w:t>Guarda as seguintes informações:</w:t>
+      </w:r>
+    </w:p>
+    <w:p>
+      <w:pPr>
+        <w:pStyle w:val="PargrafodaLista"/>
+        <w:numPr>
+          <w:ilvl w:val="0"/>
+          <w:numId w:val="32"/>
+        </w:numPr>
+        <w:jc w:val="both"/>
+      </w:pPr>
+      <w:r>
+        <w:t>Nome do docente, email, papel</w:t>
+      </w:r>
+    </w:p>
+    <w:p>
+      <w:pPr>
+        <w:jc w:val="both"/>
+      </w:pPr>
+      <w:r>
+        <w:t>Esta classe possui métodos que permitem obter e modificar certos dados.</w:t>
+      </w:r>
+    </w:p>
+    <w:p>
+      <w:pPr>
+        <w:jc w:val="both"/>
+      </w:pPr>
+    </w:p>
+    <w:p>
+      <w:pPr>
+        <w:pStyle w:val="Ttulo2"/>
+        <w:jc w:val="both"/>
+      </w:pPr>
+      <w:bookmarkStart w:id="10" w:name="_Toc102251644"/>
+      <w:proofErr w:type="spellStart"/>
+      <w:r>
+        <w:t>PoEProposta</w:t>
+      </w:r>
+      <w:bookmarkEnd w:id="10"/>
+      <w:proofErr w:type="spellEnd"/>
+    </w:p>
+    <w:p>
+      <w:pPr>
+        <w:jc w:val="both"/>
+      </w:pPr>
+      <w:r>
+        <w:t>Classe que representa uma proposta existente na lista de propostas disponíveis para os alunos poderem escolher.</w:t>
+      </w:r>
+    </w:p>
+    <w:p>
+      <w:pPr>
+        <w:jc w:val="both"/>
+      </w:pPr>
+      <w:r>
+        <w:t>Guarda as seguintes informações:</w:t>
+      </w:r>
+    </w:p>
+    <w:p>
+      <w:pPr>
+        <w:pStyle w:val="PargrafodaLista"/>
+        <w:numPr>
+          <w:ilvl w:val="0"/>
+          <w:numId w:val="32"/>
+        </w:numPr>
+        <w:jc w:val="both"/>
+      </w:pPr>
+      <w:r>
+        <w:t>Número da proposta, título, número de aluno atribuído, candidaturas efetuadas para a proposta e orientador da proposta.</w:t>
+      </w:r>
+    </w:p>
+    <w:p>
+      <w:pPr>
+        <w:jc w:val="both"/>
+      </w:pPr>
+      <w:r>
+        <w:t>Esta classe possui métodos que permitem obter e modificar certos dados.</w:t>
+      </w:r>
+    </w:p>
+    <w:p>
+      <w:pPr>
+        <w:jc w:val="both"/>
+      </w:pPr>
+    </w:p>
+    <w:p>
+      <w:pPr>
+        <w:pStyle w:val="Ttulo2"/>
+        <w:jc w:val="both"/>
+      </w:pPr>
+      <w:bookmarkStart w:id="11" w:name="_Toc102251645"/>
+      <w:proofErr w:type="spellStart"/>
+      <w:r>
+        <w:t>PoEEstagio</w:t>
+      </w:r>
+      <w:bookmarkEnd w:id="11"/>
+      <w:proofErr w:type="spellEnd"/>
+    </w:p>
+    <w:p>
+      <w:pPr>
+        <w:jc w:val="both"/>
+      </w:pPr>
+      <w:r>
+        <w:t xml:space="preserve">Classe derivada de </w:t>
+      </w:r>
+      <w:proofErr w:type="spellStart"/>
+      <w:r>
         <w:rPr>
-          <w:rFonts w:ascii="Times New Roman" w:eastAsia="Times New Roman" w:hAnsi="Times New Roman" w:cs="Times New Roman"/>
-          <w:lang w:eastAsia="pt-PT"/>
+          <w:b/>
+          <w:bCs/>
         </w:rPr>
-      </w:pPr>
-      <w:r>
-        <w:t xml:space="preserve">Por se tratar de um jogo, </w:t>
-      </w:r>
-      <w:r>
-        <w:t xml:space="preserve">isso despertou em </w:t>
-      </w:r>
+        <w:t>PoEProposta</w:t>
+      </w:r>
+      <w:proofErr w:type="spellEnd"/>
       <w:r>
         <w:rPr>
-          <w:rFonts w:ascii="Times New Roman" w:eastAsia="Times New Roman" w:hAnsi="Times New Roman" w:cs="Times New Roman"/>
-          <w:lang w:eastAsia="pt-PT"/>
+          <w:b/>
+          <w:bCs/>
         </w:rPr>
-        <w:fldChar w:fldCharType="begin"/>
-      </w:r>
+        <w:t xml:space="preserve"> </w:t>
+      </w:r>
+      <w:r>
+        <w:t>que representa uma proposta de estágio.</w:t>
+      </w:r>
+    </w:p>
+    <w:p>
+      <w:pPr>
+        <w:jc w:val="both"/>
+      </w:pPr>
+      <w:r>
+        <w:t>Guarda as seguintes informações:</w:t>
+      </w:r>
+    </w:p>
+    <w:p>
+      <w:pPr>
+        <w:pStyle w:val="PargrafodaLista"/>
+        <w:numPr>
+          <w:ilvl w:val="0"/>
+          <w:numId w:val="32"/>
+        </w:numPr>
+        <w:jc w:val="both"/>
+      </w:pPr>
+      <w:r>
+        <w:t>Ramos de destino, entidade acolhedora</w:t>
+      </w:r>
+    </w:p>
+    <w:p>
+      <w:pPr>
+        <w:jc w:val="both"/>
+      </w:pPr>
+      <w:r>
+        <w:t>Esta classe possui métodos que permitem obter e modificar certos dados.</w:t>
+      </w:r>
+    </w:p>
+    <w:p>
+      <w:pPr>
+        <w:jc w:val="both"/>
+      </w:pPr>
+    </w:p>
+    <w:p>
+      <w:pPr>
+        <w:pStyle w:val="Ttulo2"/>
+        <w:jc w:val="both"/>
+      </w:pPr>
+      <w:bookmarkStart w:id="12" w:name="_Toc102251646"/>
+      <w:proofErr w:type="spellStart"/>
+      <w:r>
+        <w:t>PoEProjeto</w:t>
+      </w:r>
+      <w:bookmarkEnd w:id="12"/>
+      <w:proofErr w:type="spellEnd"/>
+    </w:p>
+    <w:p>
+      <w:pPr>
+        <w:jc w:val="both"/>
+      </w:pPr>
+      <w:r>
+        <w:t xml:space="preserve">Classe derivada de </w:t>
+      </w:r>
+      <w:proofErr w:type="spellStart"/>
       <w:r>
         <w:rPr>
-          <w:rFonts w:ascii="Times New Roman" w:eastAsia="Times New Roman" w:hAnsi="Times New Roman" w:cs="Times New Roman"/>
-          <w:lang w:eastAsia="pt-PT"/>
+          <w:b/>
+          <w:bCs/>
         </w:rPr>
-        <w:instrText xml:space="preserve"> INCLUDEPICTURE "https://hdclipartall.com/images/walnut-clipart-walnut-photography-figure-photography-clipart-walnut-a-walnut-png-image-and-clipart-650.jpg" \* MERGEFORMATINET </w:instrText>
-      </w:r>
+        <w:t>PoEProposta</w:t>
+      </w:r>
+      <w:proofErr w:type="spellEnd"/>
       <w:r>
         <w:rPr>
-          <w:rFonts w:ascii="Times New Roman" w:eastAsia="Times New Roman" w:hAnsi="Times New Roman" w:cs="Times New Roman"/>
-          <w:lang w:eastAsia="pt-PT"/>
+          <w:b/>
+          <w:bCs/>
         </w:rPr>
-        <w:fldChar w:fldCharType="separate"/>
-      </w:r>
-      <w:r>
+        <w:t xml:space="preserve"> </w:t>
+      </w:r>
+      <w:r>
+        <w:t>que representa uma proposta de projeto.</w:t>
+      </w:r>
+    </w:p>
+    <w:p>
+      <w:pPr>
+        <w:jc w:val="both"/>
+      </w:pPr>
+      <w:r>
+        <w:t>Guarda as seguintes informações:</w:t>
+      </w:r>
+    </w:p>
+    <w:p>
+      <w:pPr>
+        <w:pStyle w:val="PargrafodaLista"/>
+        <w:numPr>
+          <w:ilvl w:val="0"/>
+          <w:numId w:val="32"/>
+        </w:numPr>
+        <w:jc w:val="both"/>
+      </w:pPr>
+      <w:r>
+        <w:t xml:space="preserve">Ramos de destino, </w:t>
+      </w:r>
+      <w:r>
+        <w:t>docente proponente</w:t>
+      </w:r>
+    </w:p>
+    <w:p>
+      <w:pPr>
+        <w:jc w:val="both"/>
+      </w:pPr>
+      <w:r>
+        <w:t>Esta classe possui métodos que permitem obter e modificar certos dados.</w:t>
+      </w:r>
+    </w:p>
+    <w:p>
+      <w:pPr>
+        <w:jc w:val="both"/>
+      </w:pPr>
+    </w:p>
+    <w:p>
+      <w:pPr>
+        <w:jc w:val="both"/>
         <w:rPr>
-          <w:rFonts w:ascii="Times New Roman" w:eastAsia="Times New Roman" w:hAnsi="Times New Roman" w:cs="Times New Roman"/>
-          <w:lang w:eastAsia="pt-PT"/>
+          <w:rFonts w:asciiTheme="majorHAnsi" w:eastAsiaTheme="majorEastAsia" w:hAnsiTheme="majorHAnsi" w:cstheme="majorBidi"/>
+          <w:color w:val="BB5159"/>
+          <w:sz w:val="26"/>
+          <w:szCs w:val="26"/>
         </w:rPr>
-        <w:fldChar w:fldCharType="end"/>
-      </w:r>
-      <w:r>
-        <w:t>um grande interesse e motivação para realizar este trabalho.</w:t>
-      </w:r>
-    </w:p>
-    <w:p>
-      <w:pPr>
-        <w:jc w:val="both"/>
+      </w:pPr>
+      <w:r>
+        <w:br w:type="page"/>
+      </w:r>
+    </w:p>
+    <w:p>
+      <w:pPr>
+        <w:pStyle w:val="Ttulo2"/>
+        <w:jc w:val="both"/>
+      </w:pPr>
+      <w:bookmarkStart w:id="13" w:name="_Toc102251647"/>
+      <w:proofErr w:type="spellStart"/>
+      <w:r>
+        <w:lastRenderedPageBreak/>
+        <w:t>PoEAutoproposto</w:t>
+      </w:r>
+      <w:bookmarkEnd w:id="13"/>
+      <w:proofErr w:type="spellEnd"/>
+    </w:p>
+    <w:p>
+      <w:pPr>
+        <w:jc w:val="both"/>
+      </w:pPr>
+      <w:r>
+        <w:t xml:space="preserve">Classe derivada de </w:t>
+      </w:r>
+      <w:proofErr w:type="spellStart"/>
+      <w:r>
         <w:rPr>
-          <w:rFonts w:ascii="Cambria" w:hAnsi="Cambria"/>
+          <w:b/>
+          <w:bCs/>
         </w:rPr>
-      </w:pPr>
-      <w:r>
-        <w:t>Algo que também achámos interessante foi o paradigma de programação orientada a objetos que é bastante diferente do que estávamos habituados.</w:t>
-      </w:r>
-    </w:p>
-    <w:p>
-      <w:pPr>
-        <w:jc w:val="both"/>
-      </w:pPr>
-    </w:p>
-    <w:p>
-      <w:pPr>
-        <w:jc w:val="both"/>
-      </w:pPr>
-    </w:p>
-    <w:p>
-      <w:pPr>
-        <w:jc w:val="both"/>
-      </w:pPr>
-    </w:p>
-    <w:p>
-      <w:pPr>
-        <w:jc w:val="center"/>
+        <w:t>PoEProposta</w:t>
+      </w:r>
+      <w:proofErr w:type="spellEnd"/>
+      <w:r>
         <w:rPr>
-          <w:rFonts w:ascii="Times New Roman" w:eastAsia="Times New Roman" w:hAnsi="Times New Roman" w:cs="Times New Roman"/>
-          <w:lang w:eastAsia="pt-PT"/>
+          <w:b/>
+          <w:bCs/>
         </w:rPr>
-      </w:pPr>
-      <w:r>
+        <w:t xml:space="preserve"> </w:t>
+      </w:r>
+      <w:r>
+        <w:t>que representa uma autoproposta efetuada por um aluno.</w:t>
+      </w:r>
+    </w:p>
+    <w:p>
+      <w:pPr>
+        <w:jc w:val="both"/>
+      </w:pPr>
+      <w:r>
+        <w:t>Guarda as seguintes informações:</w:t>
+      </w:r>
+    </w:p>
+    <w:p>
+      <w:pPr>
+        <w:pStyle w:val="PargrafodaLista"/>
+        <w:numPr>
+          <w:ilvl w:val="0"/>
+          <w:numId w:val="32"/>
+        </w:numPr>
+        <w:jc w:val="both"/>
+      </w:pPr>
+      <w:r>
+        <w:t>Aluno proponente</w:t>
+      </w:r>
+    </w:p>
+    <w:p>
+      <w:pPr>
+        <w:jc w:val="both"/>
+      </w:pPr>
+      <w:r>
+        <w:t>Esta classe possui métodos que permitem obter e modificar certos dados.</w:t>
+      </w:r>
+    </w:p>
+    <w:p>
+      <w:pPr>
+        <w:jc w:val="both"/>
+      </w:pPr>
+    </w:p>
+    <w:p>
+      <w:pPr>
+        <w:pStyle w:val="Ttulo2"/>
+        <w:jc w:val="both"/>
+      </w:pPr>
+      <w:bookmarkStart w:id="14" w:name="_Toc102251648"/>
+      <w:proofErr w:type="spellStart"/>
+      <w:r>
+        <w:t>PoECandidatura</w:t>
+      </w:r>
+      <w:bookmarkEnd w:id="14"/>
+      <w:proofErr w:type="spellEnd"/>
+    </w:p>
+    <w:p>
+      <w:pPr>
+        <w:jc w:val="both"/>
+      </w:pPr>
+      <w:r>
+        <w:t>Classe que representa uma candidatura efetuada por um aluno.</w:t>
+      </w:r>
+    </w:p>
+    <w:p>
+      <w:pPr>
+        <w:jc w:val="both"/>
+      </w:pPr>
+      <w:r>
+        <w:t>Guarda as seguintes informações:</w:t>
+      </w:r>
+    </w:p>
+    <w:p>
+      <w:pPr>
+        <w:pStyle w:val="PargrafodaLista"/>
+        <w:numPr>
+          <w:ilvl w:val="0"/>
+          <w:numId w:val="32"/>
+        </w:numPr>
+        <w:jc w:val="both"/>
+      </w:pPr>
+      <w:r>
+        <w:t>Número do estudante candidato, propostas de preferência</w:t>
+      </w:r>
+    </w:p>
+    <w:p>
+      <w:pPr>
+        <w:jc w:val="both"/>
+      </w:pPr>
+      <w:r>
+        <w:t>Esta classe possui métodos que permitem obter e modificar certos dados.</w:t>
+      </w:r>
+    </w:p>
+    <w:p>
+      <w:pPr>
+        <w:jc w:val="both"/>
+      </w:pPr>
+    </w:p>
+    <w:p>
+      <w:pPr>
+        <w:pStyle w:val="Ttulo2"/>
+        <w:jc w:val="both"/>
+      </w:pPr>
+      <w:bookmarkStart w:id="15" w:name="_Toc102251649"/>
+      <w:proofErr w:type="spellStart"/>
+      <w:r>
+        <w:t>PoEOrientador</w:t>
+      </w:r>
+      <w:bookmarkEnd w:id="15"/>
+      <w:proofErr w:type="spellEnd"/>
+    </w:p>
+    <w:p>
+      <w:pPr>
+        <w:jc w:val="both"/>
+      </w:pPr>
+      <w:r>
+        <w:t>Classe que representa um orientador do ISEC, que é um docente na sua essência.</w:t>
+      </w:r>
+    </w:p>
+    <w:p>
+      <w:pPr>
+        <w:jc w:val="both"/>
+      </w:pPr>
+      <w:r>
+        <w:t>Guarda as seguintes informações:</w:t>
+      </w:r>
+    </w:p>
+    <w:p>
+      <w:pPr>
+        <w:pStyle w:val="PargrafodaLista"/>
+        <w:numPr>
+          <w:ilvl w:val="0"/>
+          <w:numId w:val="32"/>
+        </w:numPr>
+        <w:jc w:val="both"/>
+      </w:pPr>
+      <w:r>
+        <w:t>Docente orientador, propostas que o docente vai orientar</w:t>
+      </w:r>
+    </w:p>
+    <w:p>
+      <w:pPr>
+        <w:jc w:val="both"/>
+      </w:pPr>
+      <w:r>
+        <w:t>Esta classe possui métodos que permitem obter e modificar certos dados.</w:t>
+      </w:r>
+    </w:p>
+    <w:p>
+      <w:pPr>
+        <w:jc w:val="both"/>
+      </w:pPr>
+    </w:p>
+    <w:p>
+      <w:pPr>
+        <w:pStyle w:val="Ttulo2"/>
+        <w:jc w:val="both"/>
+      </w:pPr>
+      <w:bookmarkStart w:id="16" w:name="_Toc102251650"/>
+      <w:proofErr w:type="spellStart"/>
+      <w:r>
+        <w:t>PoEData</w:t>
+      </w:r>
+      <w:bookmarkEnd w:id="16"/>
+      <w:proofErr w:type="spellEnd"/>
+    </w:p>
+    <w:p>
+      <w:pPr>
+        <w:jc w:val="both"/>
+      </w:pPr>
+      <w:r>
+        <w:t>Classe que representa e armazena todos os dados existentes no programa.</w:t>
+      </w:r>
+    </w:p>
+    <w:p>
+      <w:pPr>
+        <w:jc w:val="both"/>
+      </w:pPr>
+      <w:r>
+        <w:t>Guarda as seguintes informações:</w:t>
+      </w:r>
+    </w:p>
+    <w:p>
+      <w:pPr>
+        <w:pStyle w:val="PargrafodaLista"/>
+        <w:numPr>
+          <w:ilvl w:val="0"/>
+          <w:numId w:val="32"/>
+        </w:numPr>
+        <w:jc w:val="both"/>
+      </w:pPr>
+      <w:r>
+        <w:t>Alunos inscritos, docentes do ISEC, propostas, candidaturas efetuadas, orientadores do ISEC e fases da máquina de estados que se encontram fechadas</w:t>
+      </w:r>
+    </w:p>
+    <w:p>
+      <w:pPr>
+        <w:jc w:val="both"/>
+      </w:pPr>
+      <w:r>
+        <w:t>Esta classe possui métodos que permitem obter e modificar certos dados.</w:t>
+      </w:r>
+      <w:r>
+        <w:t xml:space="preserve"> Existem métodos “extra” que permitem obter um objeto de uma certa classe que respeitem uma certa condição.</w:t>
+      </w:r>
+    </w:p>
+    <w:p>
+      <w:pPr>
+        <w:jc w:val="both"/>
+      </w:pPr>
+    </w:p>
+    <w:p>
+      <w:pPr>
+        <w:jc w:val="both"/>
+      </w:pPr>
+    </w:p>
+    <w:p>
+      <w:pPr>
+        <w:pStyle w:val="Ttulo2"/>
+        <w:jc w:val="both"/>
+      </w:pPr>
+      <w:bookmarkStart w:id="17" w:name="_Toc102251651"/>
+      <w:proofErr w:type="spellStart"/>
+      <w:r>
+        <w:t>PoEContext</w:t>
+      </w:r>
+      <w:bookmarkEnd w:id="17"/>
+      <w:proofErr w:type="spellEnd"/>
+    </w:p>
+    <w:p>
+      <w:pPr>
+        <w:jc w:val="both"/>
+      </w:pPr>
+      <w:r>
+        <w:t>Classe que representa o contexto da máquina de estados e serve de ligação entre o modelo e a interface com o utilizador.</w:t>
+      </w:r>
+    </w:p>
+    <w:p>
+      <w:pPr>
+        <w:jc w:val="both"/>
+      </w:pPr>
+      <w:r>
+        <w:t>Guarda as seguintes informações:</w:t>
+      </w:r>
+    </w:p>
+    <w:p>
+      <w:pPr>
+        <w:pStyle w:val="PargrafodaLista"/>
+        <w:numPr>
+          <w:ilvl w:val="0"/>
+          <w:numId w:val="32"/>
+        </w:numPr>
+        <w:jc w:val="both"/>
+      </w:pPr>
+      <w:r>
+        <w:t>Estado da máquina de estados, dados da aplicação</w:t>
+      </w:r>
+    </w:p>
+    <w:p>
+      <w:pPr>
+        <w:jc w:val="both"/>
+      </w:pPr>
+      <w:r>
+        <w:t>Esta classe possui métodos que permitem alterar o estado da máquina de estados bem como outros métodos que permitem manipular os dados existentes.</w:t>
+      </w:r>
+    </w:p>
+    <w:p>
+      <w:pPr>
+        <w:jc w:val="both"/>
+      </w:pPr>
+    </w:p>
+    <w:p>
+      <w:pPr>
+        <w:pStyle w:val="Ttulo2"/>
+        <w:jc w:val="both"/>
+      </w:pPr>
+      <w:bookmarkStart w:id="18" w:name="_Toc102251652"/>
+      <w:proofErr w:type="spellStart"/>
+      <w:r>
+        <w:t>PoEStateAdapter</w:t>
+      </w:r>
+      <w:bookmarkEnd w:id="18"/>
+      <w:proofErr w:type="spellEnd"/>
+    </w:p>
+    <w:p>
+      <w:pPr>
+        <w:jc w:val="both"/>
+      </w:pPr>
+      <w:r>
+        <w:t xml:space="preserve">Classe abstrata que implementa a interface </w:t>
+      </w:r>
+      <w:proofErr w:type="spellStart"/>
+      <w:r>
+        <w:t>IPoEState</w:t>
+      </w:r>
+      <w:proofErr w:type="spellEnd"/>
+      <w:r>
+        <w:t xml:space="preserve"> e que contém os vários métodos que a máquina de estados possui que podem fazer alterar o estado da mesma</w:t>
+      </w:r>
+    </w:p>
+    <w:p>
+      <w:pPr>
+        <w:jc w:val="both"/>
+      </w:pPr>
+      <w:r>
+        <w:t>Guarda as seguintes informações:</w:t>
+      </w:r>
+    </w:p>
+    <w:p>
+      <w:pPr>
+        <w:pStyle w:val="PargrafodaLista"/>
+        <w:numPr>
+          <w:ilvl w:val="0"/>
+          <w:numId w:val="32"/>
+        </w:numPr>
+        <w:jc w:val="both"/>
+      </w:pPr>
+      <w:r>
+        <w:t>Contexto da máquina de estados, dados da aplicação</w:t>
+      </w:r>
+    </w:p>
+    <w:p>
+      <w:pPr>
+        <w:jc w:val="both"/>
+      </w:pPr>
+      <w:r>
+        <w:t>Esta classe contém um método que permite alterar o estado da máquina de estados para um estado em específico.</w:t>
+      </w:r>
+    </w:p>
+    <w:p>
+      <w:pPr>
+        <w:jc w:val="both"/>
+      </w:pPr>
+    </w:p>
+    <w:p>
+      <w:pPr>
+        <w:jc w:val="both"/>
         <w:rPr>
-          <w:rFonts w:ascii="Times New Roman" w:eastAsia="Times New Roman" w:hAnsi="Times New Roman" w:cs="Times New Roman"/>
-          <w:lang w:eastAsia="pt-PT"/>
+          <w:rFonts w:asciiTheme="majorHAnsi" w:eastAsiaTheme="majorEastAsia" w:hAnsiTheme="majorHAnsi" w:cstheme="majorBidi"/>
+          <w:color w:val="BB5159"/>
+          <w:sz w:val="26"/>
+          <w:szCs w:val="26"/>
         </w:rPr>
-        <w:fldChar w:fldCharType="begin"/>
-      </w:r>
+      </w:pPr>
+      <w:r>
+        <w:br w:type="page"/>
+      </w:r>
+    </w:p>
+    <w:p>
+      <w:pPr>
+        <w:pStyle w:val="Ttulo2"/>
+        <w:jc w:val="both"/>
+      </w:pPr>
+      <w:bookmarkStart w:id="19" w:name="_Toc102251653"/>
+      <w:proofErr w:type="spellStart"/>
+      <w:r>
+        <w:lastRenderedPageBreak/>
+        <w:t>ConfigState</w:t>
+      </w:r>
+      <w:bookmarkEnd w:id="19"/>
+      <w:proofErr w:type="spellEnd"/>
+    </w:p>
+    <w:p>
+      <w:pPr>
+        <w:jc w:val="both"/>
+      </w:pPr>
+      <w:r>
+        <w:t xml:space="preserve">Classe derivada de </w:t>
+      </w:r>
+      <w:proofErr w:type="spellStart"/>
       <w:r>
         <w:rPr>
-          <w:rFonts w:ascii="Times New Roman" w:eastAsia="Times New Roman" w:hAnsi="Times New Roman" w:cs="Times New Roman"/>
-          <w:lang w:eastAsia="pt-PT"/>
+          <w:b/>
+          <w:bCs/>
         </w:rPr>
-        <w:instrText xml:space="preserve"> INCLUDEPICTURE "https://storage.googleapis.com/uxfolio/60a42e3ee99bcd000380ab7c/60aad0dee6688b0003d581e8/gBYGqaBByzeX5B1f.png" \* MERGEFORMATINET </w:instrText>
-      </w:r>
+        <w:t>PoEStateAdapter</w:t>
+      </w:r>
+      <w:proofErr w:type="spellEnd"/>
+      <w:r>
+        <w:t xml:space="preserve"> que representa o primeiro estado da máquina de estados (fase de configuração).</w:t>
+      </w:r>
+    </w:p>
+    <w:p>
+      <w:pPr>
+        <w:jc w:val="both"/>
+      </w:pPr>
+      <w:r>
+        <w:t>Esta classe possui métodos que permitem alterar o estado da máquina de estados bem como outros métodos que permitem manipular os dados existentes.</w:t>
+      </w:r>
+    </w:p>
+    <w:p>
+      <w:pPr>
+        <w:jc w:val="both"/>
+      </w:pPr>
+    </w:p>
+    <w:p>
+      <w:pPr>
+        <w:pStyle w:val="Ttulo2"/>
+        <w:jc w:val="both"/>
+      </w:pPr>
+      <w:bookmarkStart w:id="20" w:name="_Toc102251654"/>
+      <w:proofErr w:type="spellStart"/>
+      <w:r>
+        <w:t>ApplicationOptState</w:t>
+      </w:r>
+      <w:bookmarkEnd w:id="20"/>
+      <w:proofErr w:type="spellEnd"/>
+    </w:p>
+    <w:p>
+      <w:pPr>
+        <w:jc w:val="both"/>
+      </w:pPr>
+      <w:r>
+        <w:t xml:space="preserve">Classe derivada de </w:t>
+      </w:r>
+      <w:proofErr w:type="spellStart"/>
       <w:r>
         <w:rPr>
-          <w:rFonts w:ascii="Times New Roman" w:eastAsia="Times New Roman" w:hAnsi="Times New Roman" w:cs="Times New Roman"/>
-          <w:lang w:eastAsia="pt-PT"/>
+          <w:b/>
+          <w:bCs/>
         </w:rPr>
-        <w:fldChar w:fldCharType="separate"/>
-      </w:r>
+        <w:t>PoEStateAdapter</w:t>
+      </w:r>
+      <w:proofErr w:type="spellEnd"/>
+      <w:r>
+        <w:t xml:space="preserve"> que representa o segundo estado da máquina de estados (fase de opções de candidaturas).</w:t>
+      </w:r>
+    </w:p>
+    <w:p>
+      <w:pPr>
+        <w:jc w:val="both"/>
+      </w:pPr>
+      <w:r>
+        <w:t>Esta classe possui métodos que permitem alterar o estado da máquina de estados bem como outros métodos que permitem manipular os dados existentes.</w:t>
+      </w:r>
+    </w:p>
+    <w:p>
+      <w:pPr>
+        <w:jc w:val="both"/>
+      </w:pPr>
+    </w:p>
+    <w:p>
+      <w:pPr>
+        <w:pStyle w:val="Ttulo2"/>
+        <w:jc w:val="both"/>
+      </w:pPr>
+      <w:bookmarkStart w:id="21" w:name="_Toc102251655"/>
+      <w:proofErr w:type="spellStart"/>
+      <w:r>
+        <w:t>PropAttributionState</w:t>
+      </w:r>
+      <w:bookmarkEnd w:id="21"/>
+      <w:proofErr w:type="spellEnd"/>
+    </w:p>
+    <w:p>
+      <w:pPr>
+        <w:jc w:val="both"/>
+      </w:pPr>
+      <w:r>
+        <w:t xml:space="preserve">Classe derivada de </w:t>
+      </w:r>
+      <w:proofErr w:type="spellStart"/>
       <w:r>
         <w:rPr>
-          <w:rFonts w:ascii="Times New Roman" w:eastAsia="Times New Roman" w:hAnsi="Times New Roman" w:cs="Times New Roman"/>
+          <w:b/>
+          <w:bCs/>
+        </w:rPr>
+        <w:t>PoEStateAdapter</w:t>
+      </w:r>
+      <w:proofErr w:type="spellEnd"/>
+      <w:r>
+        <w:t xml:space="preserve"> que representa o terceiro estado da máquina de estados (fase de atribuição de propostas).</w:t>
+      </w:r>
+    </w:p>
+    <w:p>
+      <w:pPr>
+        <w:jc w:val="both"/>
+      </w:pPr>
+      <w:r>
+        <w:t>Esta classe possui métodos que permitem alterar o estado da máquina de estados bem como outros métodos que permitem manipular os dados existentes.</w:t>
+      </w:r>
+    </w:p>
+    <w:p>
+      <w:pPr>
+        <w:jc w:val="both"/>
+      </w:pPr>
+    </w:p>
+    <w:p>
+      <w:pPr>
+        <w:pStyle w:val="Ttulo2"/>
+        <w:jc w:val="both"/>
+      </w:pPr>
+      <w:bookmarkStart w:id="22" w:name="_Toc102251656"/>
+      <w:proofErr w:type="spellStart"/>
+      <w:r>
+        <w:t>OriAttributionState</w:t>
+      </w:r>
+      <w:bookmarkEnd w:id="22"/>
+      <w:proofErr w:type="spellEnd"/>
+    </w:p>
+    <w:p>
+      <w:pPr>
+        <w:jc w:val="both"/>
+      </w:pPr>
+      <w:r>
+        <w:t xml:space="preserve">Classe derivada de </w:t>
+      </w:r>
+      <w:proofErr w:type="spellStart"/>
+      <w:r>
+        <w:rPr>
+          <w:b/>
+          <w:bCs/>
+        </w:rPr>
+        <w:t>PoEStateAdapter</w:t>
+      </w:r>
+      <w:proofErr w:type="spellEnd"/>
+      <w:r>
+        <w:t xml:space="preserve"> que representa o quarto estado da máquina de estados (fase de atribuição de orientadores).</w:t>
+      </w:r>
+    </w:p>
+    <w:p>
+      <w:pPr>
+        <w:jc w:val="both"/>
+      </w:pPr>
+      <w:r>
+        <w:t>Esta classe possui métodos que permitem alterar o estado da máquina de estados bem como outros métodos que permitem manipular os dados existentes.</w:t>
+      </w:r>
+    </w:p>
+    <w:p>
+      <w:pPr>
+        <w:jc w:val="both"/>
+      </w:pPr>
+    </w:p>
+    <w:p>
+      <w:pPr>
+        <w:pStyle w:val="Ttulo2"/>
+        <w:jc w:val="both"/>
+      </w:pPr>
+      <w:bookmarkStart w:id="23" w:name="_Toc102251657"/>
+      <w:proofErr w:type="spellStart"/>
+      <w:r>
+        <w:t>ReviewState</w:t>
+      </w:r>
+      <w:bookmarkEnd w:id="23"/>
+      <w:proofErr w:type="spellEnd"/>
+    </w:p>
+    <w:p>
+      <w:pPr>
+        <w:jc w:val="both"/>
+      </w:pPr>
+      <w:r>
+        <w:t xml:space="preserve">Classe derivada de </w:t>
+      </w:r>
+      <w:proofErr w:type="spellStart"/>
+      <w:r>
+        <w:rPr>
+          <w:b/>
+          <w:bCs/>
+        </w:rPr>
+        <w:t>PoEStateAdapter</w:t>
+      </w:r>
+      <w:proofErr w:type="spellEnd"/>
+      <w:r>
+        <w:t xml:space="preserve"> que representa o último estado da máquina de estados (fase de consulta).</w:t>
+      </w:r>
+    </w:p>
+    <w:p>
+      <w:pPr>
+        <w:jc w:val="both"/>
+      </w:pPr>
+      <w:r>
+        <w:t>Esta classe possui métodos que permitem alterar o estado da máquina de estados bem como outros métodos que permitem manipular os dados existentes.</w:t>
+      </w:r>
+    </w:p>
+    <w:p>
+      <w:pPr>
+        <w:jc w:val="both"/>
+      </w:pPr>
+    </w:p>
+    <w:p>
+      <w:pPr>
+        <w:jc w:val="both"/>
+      </w:pPr>
+    </w:p>
+    <w:p>
+      <w:pPr>
+        <w:jc w:val="both"/>
+      </w:pPr>
+    </w:p>
+    <w:p>
+      <w:pPr>
+        <w:pStyle w:val="Ttulo2"/>
+        <w:jc w:val="both"/>
+      </w:pPr>
+      <w:bookmarkStart w:id="24" w:name="_Toc102251658"/>
+      <w:proofErr w:type="spellStart"/>
+      <w:r>
+        <w:t>PoEUI</w:t>
+      </w:r>
+      <w:bookmarkEnd w:id="24"/>
+      <w:proofErr w:type="spellEnd"/>
+    </w:p>
+    <w:p>
+      <w:pPr>
+        <w:jc w:val="both"/>
+      </w:pPr>
+      <w:r>
+        <w:t xml:space="preserve">Classe que </w:t>
+      </w:r>
+      <w:r>
+        <w:t>disponibiliza métodos que permitem ao utilizador interagir com o contexto da máquina de estados e consequentemente o resto das funcionalidades que estão disponíveis em cada fase.</w:t>
+      </w:r>
+    </w:p>
+    <w:p>
+      <w:pPr>
+        <w:jc w:val="both"/>
+      </w:pPr>
+    </w:p>
+    <w:p>
+      <w:pPr>
+        <w:pStyle w:val="Ttulo2"/>
+        <w:jc w:val="both"/>
+      </w:pPr>
+      <w:bookmarkStart w:id="25" w:name="_Toc102251659"/>
+      <w:proofErr w:type="spellStart"/>
+      <w:r>
+        <w:t>PoEMenu</w:t>
+      </w:r>
+      <w:bookmarkEnd w:id="25"/>
+      <w:proofErr w:type="spellEnd"/>
+    </w:p>
+    <w:p>
+      <w:pPr>
+        <w:jc w:val="both"/>
+      </w:pPr>
+      <w:r>
+        <w:t xml:space="preserve">Classe que disponibiliza métodos estáticos que o a interface de texto pode utilizar para mostrar menus e </w:t>
+      </w:r>
+      <w:proofErr w:type="spellStart"/>
+      <w:r>
+        <w:t>sub-menus</w:t>
+      </w:r>
+      <w:proofErr w:type="spellEnd"/>
+      <w:r>
+        <w:t>.</w:t>
+      </w:r>
+    </w:p>
+    <w:p>
+      <w:pPr>
+        <w:pStyle w:val="Ttulo2"/>
+      </w:pPr>
+    </w:p>
+    <w:p/>
+    <w:p>
+      <w:pPr>
+        <w:rPr>
+          <w:rFonts w:asciiTheme="majorHAnsi" w:eastAsiaTheme="majorEastAsia" w:hAnsiTheme="majorHAnsi" w:cstheme="majorBidi"/>
+          <w:color w:val="BB5159"/>
+          <w:sz w:val="26"/>
+          <w:szCs w:val="26"/>
+        </w:rPr>
+      </w:pPr>
+      <w:r>
+        <w:br w:type="page"/>
+      </w:r>
+    </w:p>
+    <w:p>
+      <w:pPr>
+        <w:pStyle w:val="Ttulo2"/>
+      </w:pPr>
+      <w:bookmarkStart w:id="26" w:name="_Toc102251660"/>
+      <w:r>
+        <w:lastRenderedPageBreak/>
+        <w:t>Relacionamento entre as classes</w:t>
+      </w:r>
+      <w:bookmarkEnd w:id="26"/>
+    </w:p>
+    <w:p/>
+    <w:p>
+      <w:r>
+        <w:rPr>
           <w:noProof/>
-          <w:lang w:eastAsia="pt-PT"/>
         </w:rPr>
         <w:drawing>
-          <wp:inline distT="0" distB="0" distL="0" distR="0" wp14:anchorId="22E3C3A6" wp14:editId="7E773A1A">
-            <wp:extent cx="4270443" cy="3529744"/>
-            <wp:effectExtent l="0" t="0" r="0" b="0"/>
-            <wp:docPr id="1" name="Imagem 1" descr="Low Poly Island"/>
+          <wp:inline distT="0" distB="0" distL="0" distR="0" wp14:anchorId="2D8EF18A" wp14:editId="1F07A45B">
+            <wp:extent cx="5400040" cy="4946650"/>
+            <wp:effectExtent l="0" t="0" r="0" b="6350"/>
+            <wp:docPr id="5" name="Imagem 5"/>
             <wp:cNvGraphicFramePr>
               <a:graphicFrameLocks xmlns:a="http://schemas.openxmlformats.org/drawingml/2006/main" noChangeAspect="1"/>
             </wp:cNvGraphicFramePr>
@@ -1019,10 +3491,103 @@
               <a:graphicData uri="http://schemas.openxmlformats.org/drawingml/2006/picture">
                 <pic:pic xmlns:pic="http://schemas.openxmlformats.org/drawingml/2006/picture">
                   <pic:nvPicPr>
-                    <pic:cNvPr id="0" name="Picture 1" descr="Low Poly Island"/>
-                    <pic:cNvPicPr>
-                      <a:picLocks noChangeAspect="1" noChangeArrowheads="1"/>
-                    </pic:cNvPicPr>
+                    <pic:cNvPr id="5" name="Imagem 5"/>
+                    <pic:cNvPicPr/>
+                  </pic:nvPicPr>
+                  <pic:blipFill>
+                    <a:blip r:embed="rId11" cstate="print">
+                      <a:extLst>
+                        <a:ext uri="{28A0092B-C50C-407E-A947-70E740481C1C}">
+                          <a14:useLocalDpi xmlns:a14="http://schemas.microsoft.com/office/drawing/2010/main" val="0"/>
+                        </a:ext>
+                      </a:extLst>
+                    </a:blip>
+                    <a:stretch>
+                      <a:fillRect/>
+                    </a:stretch>
+                  </pic:blipFill>
+                  <pic:spPr>
+                    <a:xfrm>
+                      <a:off x="0" y="0"/>
+                      <a:ext cx="5400040" cy="4946650"/>
+                    </a:xfrm>
+                    <a:prstGeom prst="rect">
+                      <a:avLst/>
+                    </a:prstGeom>
+                  </pic:spPr>
+                </pic:pic>
+              </a:graphicData>
+            </a:graphic>
+          </wp:inline>
+        </w:drawing>
+      </w:r>
+    </w:p>
+    <w:p>
+      <w:pPr>
+        <w:pStyle w:val="Ttulo1"/>
+      </w:pPr>
+      <w:r>
+        <w:br w:type="page"/>
+      </w:r>
+      <w:bookmarkStart w:id="27" w:name="_Toc102251661"/>
+      <w:r>
+        <w:lastRenderedPageBreak/>
+        <w:t>Funcionalidades Implementadas</w:t>
+      </w:r>
+      <w:bookmarkEnd w:id="27"/>
+    </w:p>
+    <w:p>
+      <w:pPr>
+        <w:rPr>
+          <w:rFonts w:asciiTheme="majorHAnsi" w:eastAsiaTheme="majorEastAsia" w:hAnsiTheme="majorHAnsi" w:cstheme="majorBidi"/>
+          <w:color w:val="BB5159"/>
+          <w:sz w:val="26"/>
+          <w:szCs w:val="26"/>
+        </w:rPr>
+      </w:pPr>
+    </w:p>
+    <w:p>
+      <w:pPr>
+        <w:jc w:val="both"/>
+      </w:pPr>
+      <w:r>
+        <w:t xml:space="preserve">Todas as funcionalidades relativas à </w:t>
+      </w:r>
+      <w:r>
+        <w:t xml:space="preserve">primeira meta </w:t>
+      </w:r>
+      <w:r>
+        <w:t>foram implementadas exceto a consulta de alunos com autoproposta associada e consulta de propostas de alunos autopropostos.</w:t>
+      </w:r>
+    </w:p>
+    <w:p>
+      <w:pPr>
+        <w:jc w:val="both"/>
+      </w:pPr>
+      <w:r>
+        <w:t>De resto, as 5 fases da máquina de estados encontram-se implementadas, bem como guardar e retomar o estado da aplicação.</w:t>
+      </w:r>
+    </w:p>
+    <w:p/>
+    <w:p>
+      <w:r>
+        <w:rPr>
+          <w:noProof/>
+        </w:rPr>
+        <w:drawing>
+          <wp:inline distT="0" distB="0" distL="0" distR="0" wp14:anchorId="2A983A80" wp14:editId="5A42B11B">
+            <wp:extent cx="5397496" cy="3171600"/>
+            <wp:effectExtent l="0" t="0" r="635" b="3810"/>
+            <wp:docPr id="3" name="Imagem 3" descr="Uma imagem com texto&#10;&#10;Descrição gerada automaticamente"/>
+            <wp:cNvGraphicFramePr>
+              <a:graphicFrameLocks xmlns:a="http://schemas.openxmlformats.org/drawingml/2006/main" noChangeAspect="1"/>
+            </wp:cNvGraphicFramePr>
+            <a:graphic xmlns:a="http://schemas.openxmlformats.org/drawingml/2006/main">
+              <a:graphicData uri="http://schemas.openxmlformats.org/drawingml/2006/picture">
+                <pic:pic xmlns:pic="http://schemas.openxmlformats.org/drawingml/2006/picture">
+                  <pic:nvPicPr>
+                    <pic:cNvPr id="3" name="Imagem 3" descr="Uma imagem com texto&#10;&#10;Descrição gerada automaticamente"/>
+                    <pic:cNvPicPr/>
                   </pic:nvPicPr>
                   <pic:blipFill>
                     <a:blip r:embed="rId12" cstate="print">
@@ -1032,23 +3597,18 @@
                         </a:ext>
                       </a:extLst>
                     </a:blip>
-                    <a:srcRect/>
                     <a:stretch>
                       <a:fillRect/>
                     </a:stretch>
                   </pic:blipFill>
-                  <pic:spPr bwMode="auto">
+                  <pic:spPr>
                     <a:xfrm>
                       <a:off x="0" y="0"/>
-                      <a:ext cx="4280905" cy="3538391"/>
+                      <a:ext cx="5397496" cy="3171600"/>
                     </a:xfrm>
                     <a:prstGeom prst="rect">
                       <a:avLst/>
                     </a:prstGeom>
-                    <a:noFill/>
-                    <a:ln>
-                      <a:noFill/>
-                    </a:ln>
                   </pic:spPr>
                 </pic:pic>
               </a:graphicData>
@@ -1056,23 +3616,6 @@
           </wp:inline>
         </w:drawing>
       </w:r>
-      <w:r>
-        <w:rPr>
-          <w:rFonts w:ascii="Times New Roman" w:eastAsia="Times New Roman" w:hAnsi="Times New Roman" w:cs="Times New Roman"/>
-          <w:lang w:eastAsia="pt-PT"/>
-        </w:rPr>
-        <w:fldChar w:fldCharType="end"/>
-      </w:r>
-    </w:p>
-    <w:p>
-      <w:pPr>
-        <w:jc w:val="center"/>
-      </w:pPr>
-    </w:p>
-    <w:p>
-      <w:pPr>
-        <w:jc w:val="both"/>
-      </w:pPr>
     </w:p>
     <w:p>
       <w:pPr>
@@ -1152,7 +3695,7 @@
 </file>
 
 <file path=word/endnotes.xml><?xml version="1.0" encoding="utf-8"?>
-<w:endnotes xmlns:wpc="http://schemas.microsoft.com/office/word/2010/wordprocessingCanvas" xmlns:cx="http://schemas.microsoft.com/office/drawing/2014/chartex" xmlns:cx1="http://schemas.microsoft.com/office/drawing/2015/9/8/chartex" xmlns:cx2="http://schemas.microsoft.com/office/drawing/2015/10/21/chartex" xmlns:cx3="http://schemas.microsoft.com/office/drawing/2016/5/9/chartex" xmlns:cx4="http://schemas.microsoft.com/office/drawing/2016/5/10/chartex" xmlns:cx5="http://schemas.microsoft.com/office/drawing/2016/5/11/chartex" xmlns:cx6="http://schemas.microsoft.com/office/drawing/2016/5/12/chartex" xmlns:cx7="http://schemas.microsoft.com/office/drawing/2016/5/13/chartex" xmlns:cx8="http://schemas.microsoft.com/office/drawing/2016/5/14/chartex" xmlns:mc="http://schemas.openxmlformats.org/markup-compatibility/2006" xmlns:aink="http://schemas.microsoft.com/office/drawing/2016/ink" xmlns:am3d="http://schemas.microsoft.com/office/drawing/2017/model3d" xmlns:o="urn:schemas-microsoft-com:office:office" xmlns:r="http://schemas.openxmlformats.org/officeDocument/2006/relationships" xmlns:m="http://schemas.openxmlformats.org/officeDocument/2006/math" xmlns:v="urn:schemas-microsoft-com:vml" xmlns:wp14="http://schemas.microsoft.com/office/word/2010/wordprocessingDrawing" xmlns:wp="http://schemas.openxmlformats.org/drawingml/2006/wordprocessingDrawing" xmlns:w10="urn:schemas-microsoft-com:office:word" xmlns:w="http://schemas.openxmlformats.org/wordprocessingml/2006/main" xmlns:w14="http://schemas.microsoft.com/office/word/2010/wordml" xmlns:w15="http://schemas.microsoft.com/office/word/2012/wordml" xmlns:w16cex="http://schemas.microsoft.com/office/word/2018/wordml/cex" xmlns:w16cid="http://schemas.microsoft.com/office/word/2016/wordml/cid" xmlns:w16="http://schemas.microsoft.com/office/word/2018/wordml" xmlns:w16sdtdh="http://schemas.microsoft.com/office/word/2020/wordml/sdtdatahash" xmlns:w16se="http://schemas.microsoft.com/office/word/2015/wordml/symex" xmlns:wpg="http://schemas.microsoft.com/office/word/2010/wordprocessingGroup" xmlns:wpi="http://schemas.microsoft.com/office/word/2010/wordprocessingInk" xmlns:wne="http://schemas.microsoft.com/office/word/2006/wordml" xmlns:wps="http://schemas.microsoft.com/office/word/2010/wordprocessingShape" mc:Ignorable="w14 w15 w16se w16cid w16 w16cex w16sdtdh wp14">
+<w:endnotes xmlns:wpc="http://schemas.microsoft.com/office/word/2010/wordprocessingCanvas" xmlns:cx="http://schemas.microsoft.com/office/drawing/2014/chartex" xmlns:cx1="http://schemas.microsoft.com/office/drawing/2015/9/8/chartex" xmlns:cx2="http://schemas.microsoft.com/office/drawing/2015/10/21/chartex" xmlns:cx3="http://schemas.microsoft.com/office/drawing/2016/5/9/chartex" xmlns:cx4="http://schemas.microsoft.com/office/drawing/2016/5/10/chartex" xmlns:cx5="http://schemas.microsoft.com/office/drawing/2016/5/11/chartex" xmlns:cx6="http://schemas.microsoft.com/office/drawing/2016/5/12/chartex" xmlns:cx7="http://schemas.microsoft.com/office/drawing/2016/5/13/chartex" xmlns:cx8="http://schemas.microsoft.com/office/drawing/2016/5/14/chartex" xmlns:mc="http://schemas.openxmlformats.org/markup-compatibility/2006" xmlns:aink="http://schemas.microsoft.com/office/drawing/2016/ink" xmlns:am3d="http://schemas.microsoft.com/office/drawing/2017/model3d" xmlns:o="urn:schemas-microsoft-com:office:office" xmlns:oel="http://schemas.microsoft.com/office/2019/extlst" xmlns:r="http://schemas.openxmlformats.org/officeDocument/2006/relationships" xmlns:m="http://schemas.openxmlformats.org/officeDocument/2006/math" xmlns:v="urn:schemas-microsoft-com:vml" xmlns:wp14="http://schemas.microsoft.com/office/word/2010/wordprocessingDrawing" xmlns:wp="http://schemas.openxmlformats.org/drawingml/2006/wordprocessingDrawing" xmlns:w10="urn:schemas-microsoft-com:office:word" xmlns:w="http://schemas.openxmlformats.org/wordprocessingml/2006/main" xmlns:w14="http://schemas.microsoft.com/office/word/2010/wordml" xmlns:w15="http://schemas.microsoft.com/office/word/2012/wordml" xmlns:w16cex="http://schemas.microsoft.com/office/word/2018/wordml/cex" xmlns:w16cid="http://schemas.microsoft.com/office/word/2016/wordml/cid" xmlns:w16="http://schemas.microsoft.com/office/word/2018/wordml" xmlns:w16sdtdh="http://schemas.microsoft.com/office/word/2020/wordml/sdtdatahash" xmlns:w16se="http://schemas.microsoft.com/office/word/2015/wordml/symex" xmlns:wpg="http://schemas.microsoft.com/office/word/2010/wordprocessingGroup" xmlns:wpi="http://schemas.microsoft.com/office/word/2010/wordprocessingInk" xmlns:wne="http://schemas.microsoft.com/office/word/2006/wordml" xmlns:wps="http://schemas.microsoft.com/office/word/2010/wordprocessingShape" mc:Ignorable="w14 w15 w16se w16cid w16 w16cex w16sdtdh wp14">
   <w:endnote w:type="separator" w:id="-1">
     <w:p>
       <w:r>
@@ -1171,48 +3714,48 @@
 </file>
 
 <file path=word/footer1.xml><?xml version="1.0" encoding="utf-8"?>
-<w:ftr xmlns:wpc="http://schemas.microsoft.com/office/word/2010/wordprocessingCanvas" xmlns:cx="http://schemas.microsoft.com/office/drawing/2014/chartex" xmlns:cx1="http://schemas.microsoft.com/office/drawing/2015/9/8/chartex" xmlns:cx2="http://schemas.microsoft.com/office/drawing/2015/10/21/chartex" xmlns:cx3="http://schemas.microsoft.com/office/drawing/2016/5/9/chartex" xmlns:cx4="http://schemas.microsoft.com/office/drawing/2016/5/10/chartex" xmlns:cx5="http://schemas.microsoft.com/office/drawing/2016/5/11/chartex" xmlns:cx6="http://schemas.microsoft.com/office/drawing/2016/5/12/chartex" xmlns:cx7="http://schemas.microsoft.com/office/drawing/2016/5/13/chartex" xmlns:cx8="http://schemas.microsoft.com/office/drawing/2016/5/14/chartex" xmlns:mc="http://schemas.openxmlformats.org/markup-compatibility/2006" xmlns:aink="http://schemas.microsoft.com/office/drawing/2016/ink" xmlns:am3d="http://schemas.microsoft.com/office/drawing/2017/model3d" xmlns:o="urn:schemas-microsoft-com:office:office" xmlns:r="http://schemas.openxmlformats.org/officeDocument/2006/relationships" xmlns:m="http://schemas.openxmlformats.org/officeDocument/2006/math" xmlns:v="urn:schemas-microsoft-com:vml" xmlns:wp14="http://schemas.microsoft.com/office/word/2010/wordprocessingDrawing" xmlns:wp="http://schemas.openxmlformats.org/drawingml/2006/wordprocessingDrawing" xmlns:w10="urn:schemas-microsoft-com:office:word" xmlns:w="http://schemas.openxmlformats.org/wordprocessingml/2006/main" xmlns:w14="http://schemas.microsoft.com/office/word/2010/wordml" xmlns:w15="http://schemas.microsoft.com/office/word/2012/wordml" xmlns:w16cex="http://schemas.microsoft.com/office/word/2018/wordml/cex" xmlns:w16cid="http://schemas.microsoft.com/office/word/2016/wordml/cid" xmlns:w16="http://schemas.microsoft.com/office/word/2018/wordml" xmlns:w16sdtdh="http://schemas.microsoft.com/office/word/2020/wordml/sdtdatahash" xmlns:w16se="http://schemas.microsoft.com/office/word/2015/wordml/symex" xmlns:wpg="http://schemas.microsoft.com/office/word/2010/wordprocessingGroup" xmlns:wpi="http://schemas.microsoft.com/office/word/2010/wordprocessingInk" xmlns:wne="http://schemas.microsoft.com/office/word/2006/wordml" xmlns:wps="http://schemas.microsoft.com/office/word/2010/wordprocessingShape" mc:Ignorable="w14 w15 w16se w16cid w16 w16cex w16sdtdh wp14">
+<w:ftr xmlns:wpc="http://schemas.microsoft.com/office/word/2010/wordprocessingCanvas" xmlns:cx="http://schemas.microsoft.com/office/drawing/2014/chartex" xmlns:cx1="http://schemas.microsoft.com/office/drawing/2015/9/8/chartex" xmlns:cx2="http://schemas.microsoft.com/office/drawing/2015/10/21/chartex" xmlns:cx3="http://schemas.microsoft.com/office/drawing/2016/5/9/chartex" xmlns:cx4="http://schemas.microsoft.com/office/drawing/2016/5/10/chartex" xmlns:cx5="http://schemas.microsoft.com/office/drawing/2016/5/11/chartex" xmlns:cx6="http://schemas.microsoft.com/office/drawing/2016/5/12/chartex" xmlns:cx7="http://schemas.microsoft.com/office/drawing/2016/5/13/chartex" xmlns:cx8="http://schemas.microsoft.com/office/drawing/2016/5/14/chartex" xmlns:mc="http://schemas.openxmlformats.org/markup-compatibility/2006" xmlns:aink="http://schemas.microsoft.com/office/drawing/2016/ink" xmlns:am3d="http://schemas.microsoft.com/office/drawing/2017/model3d" xmlns:o="urn:schemas-microsoft-com:office:office" xmlns:oel="http://schemas.microsoft.com/office/2019/extlst" xmlns:r="http://schemas.openxmlformats.org/officeDocument/2006/relationships" xmlns:m="http://schemas.openxmlformats.org/officeDocument/2006/math" xmlns:v="urn:schemas-microsoft-com:vml" xmlns:wp14="http://schemas.microsoft.com/office/word/2010/wordprocessingDrawing" xmlns:wp="http://schemas.openxmlformats.org/drawingml/2006/wordprocessingDrawing" xmlns:w10="urn:schemas-microsoft-com:office:word" xmlns:w="http://schemas.openxmlformats.org/wordprocessingml/2006/main" xmlns:w14="http://schemas.microsoft.com/office/word/2010/wordml" xmlns:w15="http://schemas.microsoft.com/office/word/2012/wordml" xmlns:w16cex="http://schemas.microsoft.com/office/word/2018/wordml/cex" xmlns:w16cid="http://schemas.microsoft.com/office/word/2016/wordml/cid" xmlns:w16="http://schemas.microsoft.com/office/word/2018/wordml" xmlns:w16sdtdh="http://schemas.microsoft.com/office/word/2020/wordml/sdtdatahash" xmlns:w16se="http://schemas.microsoft.com/office/word/2015/wordml/symex" xmlns:wpg="http://schemas.microsoft.com/office/word/2010/wordprocessingGroup" xmlns:wpi="http://schemas.microsoft.com/office/word/2010/wordprocessingInk" xmlns:wne="http://schemas.microsoft.com/office/word/2006/wordml" xmlns:wps="http://schemas.microsoft.com/office/word/2010/wordprocessingShape" mc:Ignorable="w14 w15 w16se w16cid w16 w16cex w16sdtdh wp14">
   <w:p>
     <w:pPr>
       <w:pStyle w:val="Rodap"/>
       <w:jc w:val="center"/>
       <w:rPr>
         <w:caps/>
-        <w:color w:val="00A39F"/>
+        <w:color w:val="FF636A"/>
       </w:rPr>
     </w:pPr>
     <w:r>
       <w:rPr>
         <w:caps/>
-        <w:color w:val="00A39F"/>
+        <w:color w:val="FF636A"/>
       </w:rPr>
       <w:fldChar w:fldCharType="begin"/>
     </w:r>
     <w:r>
       <w:rPr>
         <w:caps/>
-        <w:color w:val="00A39F"/>
+        <w:color w:val="FF636A"/>
       </w:rPr>
       <w:instrText>PAGE   \* MERGEFORMAT</w:instrText>
     </w:r>
     <w:r>
       <w:rPr>
         <w:caps/>
-        <w:color w:val="00A39F"/>
+        <w:color w:val="FF636A"/>
       </w:rPr>
       <w:fldChar w:fldCharType="separate"/>
     </w:r>
     <w:r>
       <w:rPr>
         <w:caps/>
-        <w:color w:val="00A39F"/>
+        <w:color w:val="FF636A"/>
       </w:rPr>
       <w:t>2</w:t>
     </w:r>
     <w:r>
       <w:rPr>
         <w:caps/>
-        <w:color w:val="00A39F"/>
+        <w:color w:val="FF636A"/>
       </w:rPr>
       <w:fldChar w:fldCharType="end"/>
     </w:r>
@@ -1226,7 +3769,7 @@
 </file>
 
 <file path=word/footnotes.xml><?xml version="1.0" encoding="utf-8"?>
-<w:footnotes xmlns:wpc="http://schemas.microsoft.com/office/word/2010/wordprocessingCanvas" xmlns:cx="http://schemas.microsoft.com/office/drawing/2014/chartex" xmlns:cx1="http://schemas.microsoft.com/office/drawing/2015/9/8/chartex" xmlns:cx2="http://schemas.microsoft.com/office/drawing/2015/10/21/chartex" xmlns:cx3="http://schemas.microsoft.com/office/drawing/2016/5/9/chartex" xmlns:cx4="http://schemas.microsoft.com/office/drawing/2016/5/10/chartex" xmlns:cx5="http://schemas.microsoft.com/office/drawing/2016/5/11/chartex" xmlns:cx6="http://schemas.microsoft.com/office/drawing/2016/5/12/chartex" xmlns:cx7="http://schemas.microsoft.com/office/drawing/2016/5/13/chartex" xmlns:cx8="http://schemas.microsoft.com/office/drawing/2016/5/14/chartex" xmlns:mc="http://schemas.openxmlformats.org/markup-compatibility/2006" xmlns:aink="http://schemas.microsoft.com/office/drawing/2016/ink" xmlns:am3d="http://schemas.microsoft.com/office/drawing/2017/model3d" xmlns:o="urn:schemas-microsoft-com:office:office" xmlns:r="http://schemas.openxmlformats.org/officeDocument/2006/relationships" xmlns:m="http://schemas.openxmlformats.org/officeDocument/2006/math" xmlns:v="urn:schemas-microsoft-com:vml" xmlns:wp14="http://schemas.microsoft.com/office/word/2010/wordprocessingDrawing" xmlns:wp="http://schemas.openxmlformats.org/drawingml/2006/wordprocessingDrawing" xmlns:w10="urn:schemas-microsoft-com:office:word" xmlns:w="http://schemas.openxmlformats.org/wordprocessingml/2006/main" xmlns:w14="http://schemas.microsoft.com/office/word/2010/wordml" xmlns:w15="http://schemas.microsoft.com/office/word/2012/wordml" xmlns:w16cex="http://schemas.microsoft.com/office/word/2018/wordml/cex" xmlns:w16cid="http://schemas.microsoft.com/office/word/2016/wordml/cid" xmlns:w16="http://schemas.microsoft.com/office/word/2018/wordml" xmlns:w16sdtdh="http://schemas.microsoft.com/office/word/2020/wordml/sdtdatahash" xmlns:w16se="http://schemas.microsoft.com/office/word/2015/wordml/symex" xmlns:wpg="http://schemas.microsoft.com/office/word/2010/wordprocessingGroup" xmlns:wpi="http://schemas.microsoft.com/office/word/2010/wordprocessingInk" xmlns:wne="http://schemas.microsoft.com/office/word/2006/wordml" xmlns:wps="http://schemas.microsoft.com/office/word/2010/wordprocessingShape" mc:Ignorable="w14 w15 w16se w16cid w16 w16cex w16sdtdh wp14">
+<w:footnotes xmlns:wpc="http://schemas.microsoft.com/office/word/2010/wordprocessingCanvas" xmlns:cx="http://schemas.microsoft.com/office/drawing/2014/chartex" xmlns:cx1="http://schemas.microsoft.com/office/drawing/2015/9/8/chartex" xmlns:cx2="http://schemas.microsoft.com/office/drawing/2015/10/21/chartex" xmlns:cx3="http://schemas.microsoft.com/office/drawing/2016/5/9/chartex" xmlns:cx4="http://schemas.microsoft.com/office/drawing/2016/5/10/chartex" xmlns:cx5="http://schemas.microsoft.com/office/drawing/2016/5/11/chartex" xmlns:cx6="http://schemas.microsoft.com/office/drawing/2016/5/12/chartex" xmlns:cx7="http://schemas.microsoft.com/office/drawing/2016/5/13/chartex" xmlns:cx8="http://schemas.microsoft.com/office/drawing/2016/5/14/chartex" xmlns:mc="http://schemas.openxmlformats.org/markup-compatibility/2006" xmlns:aink="http://schemas.microsoft.com/office/drawing/2016/ink" xmlns:am3d="http://schemas.microsoft.com/office/drawing/2017/model3d" xmlns:o="urn:schemas-microsoft-com:office:office" xmlns:oel="http://schemas.microsoft.com/office/2019/extlst" xmlns:r="http://schemas.openxmlformats.org/officeDocument/2006/relationships" xmlns:m="http://schemas.openxmlformats.org/officeDocument/2006/math" xmlns:v="urn:schemas-microsoft-com:vml" xmlns:wp14="http://schemas.microsoft.com/office/word/2010/wordprocessingDrawing" xmlns:wp="http://schemas.openxmlformats.org/drawingml/2006/wordprocessingDrawing" xmlns:w10="urn:schemas-microsoft-com:office:word" xmlns:w="http://schemas.openxmlformats.org/wordprocessingml/2006/main" xmlns:w14="http://schemas.microsoft.com/office/word/2010/wordml" xmlns:w15="http://schemas.microsoft.com/office/word/2012/wordml" xmlns:w16cex="http://schemas.microsoft.com/office/word/2018/wordml/cex" xmlns:w16cid="http://schemas.microsoft.com/office/word/2016/wordml/cid" xmlns:w16="http://schemas.microsoft.com/office/word/2018/wordml" xmlns:w16sdtdh="http://schemas.microsoft.com/office/word/2020/wordml/sdtdatahash" xmlns:w16se="http://schemas.microsoft.com/office/word/2015/wordml/symex" xmlns:wpg="http://schemas.microsoft.com/office/word/2010/wordprocessingGroup" xmlns:wpi="http://schemas.microsoft.com/office/word/2010/wordprocessingInk" xmlns:wne="http://schemas.microsoft.com/office/word/2006/wordml" xmlns:wps="http://schemas.microsoft.com/office/word/2010/wordprocessingShape" mc:Ignorable="w14 w15 w16se w16cid w16 w16cex w16sdtdh wp14">
   <w:footnote w:type="separator" w:id="-1">
     <w:p>
       <w:r>
@@ -1245,7 +3788,7 @@
 </file>
 
 <file path=word/header1.xml><?xml version="1.0" encoding="utf-8"?>
-<w:hdr xmlns:wpc="http://schemas.microsoft.com/office/word/2010/wordprocessingCanvas" xmlns:cx="http://schemas.microsoft.com/office/drawing/2014/chartex" xmlns:cx1="http://schemas.microsoft.com/office/drawing/2015/9/8/chartex" xmlns:cx2="http://schemas.microsoft.com/office/drawing/2015/10/21/chartex" xmlns:cx3="http://schemas.microsoft.com/office/drawing/2016/5/9/chartex" xmlns:cx4="http://schemas.microsoft.com/office/drawing/2016/5/10/chartex" xmlns:cx5="http://schemas.microsoft.com/office/drawing/2016/5/11/chartex" xmlns:cx6="http://schemas.microsoft.com/office/drawing/2016/5/12/chartex" xmlns:cx7="http://schemas.microsoft.com/office/drawing/2016/5/13/chartex" xmlns:cx8="http://schemas.microsoft.com/office/drawing/2016/5/14/chartex" xmlns:mc="http://schemas.openxmlformats.org/markup-compatibility/2006" xmlns:aink="http://schemas.microsoft.com/office/drawing/2016/ink" xmlns:am3d="http://schemas.microsoft.com/office/drawing/2017/model3d" xmlns:o="urn:schemas-microsoft-com:office:office" xmlns:r="http://schemas.openxmlformats.org/officeDocument/2006/relationships" xmlns:m="http://schemas.openxmlformats.org/officeDocument/2006/math" xmlns:v="urn:schemas-microsoft-com:vml" xmlns:wp14="http://schemas.microsoft.com/office/word/2010/wordprocessingDrawing" xmlns:wp="http://schemas.openxmlformats.org/drawingml/2006/wordprocessingDrawing" xmlns:w10="urn:schemas-microsoft-com:office:word" xmlns:w="http://schemas.openxmlformats.org/wordprocessingml/2006/main" xmlns:w14="http://schemas.microsoft.com/office/word/2010/wordml" xmlns:w15="http://schemas.microsoft.com/office/word/2012/wordml" xmlns:w16cex="http://schemas.microsoft.com/office/word/2018/wordml/cex" xmlns:w16cid="http://schemas.microsoft.com/office/word/2016/wordml/cid" xmlns:w16="http://schemas.microsoft.com/office/word/2018/wordml" xmlns:w16sdtdh="http://schemas.microsoft.com/office/word/2020/wordml/sdtdatahash" xmlns:w16se="http://schemas.microsoft.com/office/word/2015/wordml/symex" xmlns:wpg="http://schemas.microsoft.com/office/word/2010/wordprocessingGroup" xmlns:wpi="http://schemas.microsoft.com/office/word/2010/wordprocessingInk" xmlns:wne="http://schemas.microsoft.com/office/word/2006/wordml" xmlns:wps="http://schemas.microsoft.com/office/word/2010/wordprocessingShape" mc:Ignorable="w14 w15 w16se w16cid w16 w16cex w16sdtdh wp14">
+<w:hdr xmlns:wpc="http://schemas.microsoft.com/office/word/2010/wordprocessingCanvas" xmlns:cx="http://schemas.microsoft.com/office/drawing/2014/chartex" xmlns:cx1="http://schemas.microsoft.com/office/drawing/2015/9/8/chartex" xmlns:cx2="http://schemas.microsoft.com/office/drawing/2015/10/21/chartex" xmlns:cx3="http://schemas.microsoft.com/office/drawing/2016/5/9/chartex" xmlns:cx4="http://schemas.microsoft.com/office/drawing/2016/5/10/chartex" xmlns:cx5="http://schemas.microsoft.com/office/drawing/2016/5/11/chartex" xmlns:cx6="http://schemas.microsoft.com/office/drawing/2016/5/12/chartex" xmlns:cx7="http://schemas.microsoft.com/office/drawing/2016/5/13/chartex" xmlns:cx8="http://schemas.microsoft.com/office/drawing/2016/5/14/chartex" xmlns:mc="http://schemas.openxmlformats.org/markup-compatibility/2006" xmlns:aink="http://schemas.microsoft.com/office/drawing/2016/ink" xmlns:am3d="http://schemas.microsoft.com/office/drawing/2017/model3d" xmlns:o="urn:schemas-microsoft-com:office:office" xmlns:oel="http://schemas.microsoft.com/office/2019/extlst" xmlns:r="http://schemas.openxmlformats.org/officeDocument/2006/relationships" xmlns:m="http://schemas.openxmlformats.org/officeDocument/2006/math" xmlns:v="urn:schemas-microsoft-com:vml" xmlns:wp14="http://schemas.microsoft.com/office/word/2010/wordprocessingDrawing" xmlns:wp="http://schemas.openxmlformats.org/drawingml/2006/wordprocessingDrawing" xmlns:w10="urn:schemas-microsoft-com:office:word" xmlns:w="http://schemas.openxmlformats.org/wordprocessingml/2006/main" xmlns:w14="http://schemas.microsoft.com/office/word/2010/wordml" xmlns:w15="http://schemas.microsoft.com/office/word/2012/wordml" xmlns:w16cex="http://schemas.microsoft.com/office/word/2018/wordml/cex" xmlns:w16cid="http://schemas.microsoft.com/office/word/2016/wordml/cid" xmlns:w16="http://schemas.microsoft.com/office/word/2018/wordml" xmlns:w16sdtdh="http://schemas.microsoft.com/office/word/2020/wordml/sdtdatahash" xmlns:w16se="http://schemas.microsoft.com/office/word/2015/wordml/symex" xmlns:wpg="http://schemas.microsoft.com/office/word/2010/wordprocessingGroup" xmlns:wpi="http://schemas.microsoft.com/office/word/2010/wordprocessingInk" xmlns:wne="http://schemas.microsoft.com/office/word/2006/wordml" xmlns:wps="http://schemas.microsoft.com/office/word/2010/wordprocessingShape" mc:Ignorable="w14 w15 w16se w16cid w16 w16cex w16sdtdh wp14">
   <w:p>
     <w:pPr>
       <w:pStyle w:val="Cabealho"/>
@@ -1266,7 +3809,7 @@
 </file>
 
 <file path=word/numbering.xml><?xml version="1.0" encoding="utf-8"?>
-<w:numbering xmlns:wpc="http://schemas.microsoft.com/office/word/2010/wordprocessingCanvas" xmlns:cx="http://schemas.microsoft.com/office/drawing/2014/chartex" xmlns:cx1="http://schemas.microsoft.com/office/drawing/2015/9/8/chartex" xmlns:cx2="http://schemas.microsoft.com/office/drawing/2015/10/21/chartex" xmlns:cx3="http://schemas.microsoft.com/office/drawing/2016/5/9/chartex" xmlns:cx4="http://schemas.microsoft.com/office/drawing/2016/5/10/chartex" xmlns:cx5="http://schemas.microsoft.com/office/drawing/2016/5/11/chartex" xmlns:cx6="http://schemas.microsoft.com/office/drawing/2016/5/12/chartex" xmlns:cx7="http://schemas.microsoft.com/office/drawing/2016/5/13/chartex" xmlns:cx8="http://schemas.microsoft.com/office/drawing/2016/5/14/chartex" xmlns:mc="http://schemas.openxmlformats.org/markup-compatibility/2006" xmlns:aink="http://schemas.microsoft.com/office/drawing/2016/ink" xmlns:am3d="http://schemas.microsoft.com/office/drawing/2017/model3d" xmlns:o="urn:schemas-microsoft-com:office:office" xmlns:r="http://schemas.openxmlformats.org/officeDocument/2006/relationships" xmlns:m="http://schemas.openxmlformats.org/officeDocument/2006/math" xmlns:v="urn:schemas-microsoft-com:vml" xmlns:wp14="http://schemas.microsoft.com/office/word/2010/wordprocessingDrawing" xmlns:wp="http://schemas.openxmlformats.org/drawingml/2006/wordprocessingDrawing" xmlns:w10="urn:schemas-microsoft-com:office:word" xmlns:w="http://schemas.openxmlformats.org/wordprocessingml/2006/main" xmlns:w14="http://schemas.microsoft.com/office/word/2010/wordml" xmlns:w15="http://schemas.microsoft.com/office/word/2012/wordml" xmlns:w16cex="http://schemas.microsoft.com/office/word/2018/wordml/cex" xmlns:w16cid="http://schemas.microsoft.com/office/word/2016/wordml/cid" xmlns:w16="http://schemas.microsoft.com/office/word/2018/wordml" xmlns:w16sdtdh="http://schemas.microsoft.com/office/word/2020/wordml/sdtdatahash" xmlns:w16se="http://schemas.microsoft.com/office/word/2015/wordml/symex" xmlns:wpg="http://schemas.microsoft.com/office/word/2010/wordprocessingGroup" xmlns:wpi="http://schemas.microsoft.com/office/word/2010/wordprocessingInk" xmlns:wne="http://schemas.microsoft.com/office/word/2006/wordml" xmlns:wps="http://schemas.microsoft.com/office/word/2010/wordprocessingShape" mc:Ignorable="w14 w15 w16se w16cid w16 w16cex w16sdtdh wp14">
+<w:numbering xmlns:wpc="http://schemas.microsoft.com/office/word/2010/wordprocessingCanvas" xmlns:cx="http://schemas.microsoft.com/office/drawing/2014/chartex" xmlns:cx1="http://schemas.microsoft.com/office/drawing/2015/9/8/chartex" xmlns:cx2="http://schemas.microsoft.com/office/drawing/2015/10/21/chartex" xmlns:cx3="http://schemas.microsoft.com/office/drawing/2016/5/9/chartex" xmlns:cx4="http://schemas.microsoft.com/office/drawing/2016/5/10/chartex" xmlns:cx5="http://schemas.microsoft.com/office/drawing/2016/5/11/chartex" xmlns:cx6="http://schemas.microsoft.com/office/drawing/2016/5/12/chartex" xmlns:cx7="http://schemas.microsoft.com/office/drawing/2016/5/13/chartex" xmlns:cx8="http://schemas.microsoft.com/office/drawing/2016/5/14/chartex" xmlns:mc="http://schemas.openxmlformats.org/markup-compatibility/2006" xmlns:aink="http://schemas.microsoft.com/office/drawing/2016/ink" xmlns:am3d="http://schemas.microsoft.com/office/drawing/2017/model3d" xmlns:o="urn:schemas-microsoft-com:office:office" xmlns:oel="http://schemas.microsoft.com/office/2019/extlst" xmlns:r="http://schemas.openxmlformats.org/officeDocument/2006/relationships" xmlns:m="http://schemas.openxmlformats.org/officeDocument/2006/math" xmlns:v="urn:schemas-microsoft-com:vml" xmlns:wp14="http://schemas.microsoft.com/office/word/2010/wordprocessingDrawing" xmlns:wp="http://schemas.openxmlformats.org/drawingml/2006/wordprocessingDrawing" xmlns:w10="urn:schemas-microsoft-com:office:word" xmlns:w="http://schemas.openxmlformats.org/wordprocessingml/2006/main" xmlns:w14="http://schemas.microsoft.com/office/word/2010/wordml" xmlns:w15="http://schemas.microsoft.com/office/word/2012/wordml" xmlns:w16cex="http://schemas.microsoft.com/office/word/2018/wordml/cex" xmlns:w16cid="http://schemas.microsoft.com/office/word/2016/wordml/cid" xmlns:w16="http://schemas.microsoft.com/office/word/2018/wordml" xmlns:w16sdtdh="http://schemas.microsoft.com/office/word/2020/wordml/sdtdatahash" xmlns:w16se="http://schemas.microsoft.com/office/word/2015/wordml/symex" xmlns:wpg="http://schemas.microsoft.com/office/word/2010/wordprocessingGroup" xmlns:wpi="http://schemas.microsoft.com/office/word/2010/wordprocessingInk" xmlns:wne="http://schemas.microsoft.com/office/word/2006/wordml" xmlns:wps="http://schemas.microsoft.com/office/word/2010/wordprocessingShape" mc:Ignorable="w14 w15 w16se w16cid w16 w16cex w16sdtdh wp14">
   <w:abstractNum w:abstractNumId="0" w15:restartNumberingAfterBreak="0">
     <w:nsid w:val="04FA0CD6"/>
     <w:multiLevelType w:val="hybridMultilevel"/>
@@ -2815,6 +5358,119 @@
     </w:lvl>
   </w:abstractNum>
   <w:abstractNum w:abstractNumId="16" w15:restartNumberingAfterBreak="0">
+    <w:nsid w:val="43030305"/>
+    <w:multiLevelType w:val="hybridMultilevel"/>
+    <w:tmpl w:val="CFE8B04C"/>
+    <w:lvl w:ilvl="0" w:tplc="08160001">
+      <w:start w:val="1"/>
+      <w:numFmt w:val="bullet"/>
+      <w:lvlText w:val=""/>
+      <w:lvlJc w:val="left"/>
+      <w:pPr>
+        <w:ind w:left="720" w:hanging="360"/>
+      </w:pPr>
+      <w:rPr>
+        <w:rFonts w:ascii="Symbol" w:hAnsi="Symbol" w:hint="default"/>
+      </w:rPr>
+    </w:lvl>
+    <w:lvl w:ilvl="1" w:tplc="08160003" w:tentative="1">
+      <w:start w:val="1"/>
+      <w:numFmt w:val="bullet"/>
+      <w:lvlText w:val="o"/>
+      <w:lvlJc w:val="left"/>
+      <w:pPr>
+        <w:ind w:left="1440" w:hanging="360"/>
+      </w:pPr>
+      <w:rPr>
+        <w:rFonts w:ascii="Courier New" w:hAnsi="Courier New" w:cs="Courier New" w:hint="default"/>
+      </w:rPr>
+    </w:lvl>
+    <w:lvl w:ilvl="2" w:tplc="08160005" w:tentative="1">
+      <w:start w:val="1"/>
+      <w:numFmt w:val="bullet"/>
+      <w:lvlText w:val=""/>
+      <w:lvlJc w:val="left"/>
+      <w:pPr>
+        <w:ind w:left="2160" w:hanging="360"/>
+      </w:pPr>
+      <w:rPr>
+        <w:rFonts w:ascii="Wingdings" w:hAnsi="Wingdings" w:hint="default"/>
+      </w:rPr>
+    </w:lvl>
+    <w:lvl w:ilvl="3" w:tplc="08160001" w:tentative="1">
+      <w:start w:val="1"/>
+      <w:numFmt w:val="bullet"/>
+      <w:lvlText w:val=""/>
+      <w:lvlJc w:val="left"/>
+      <w:pPr>
+        <w:ind w:left="2880" w:hanging="360"/>
+      </w:pPr>
+      <w:rPr>
+        <w:rFonts w:ascii="Symbol" w:hAnsi="Symbol" w:hint="default"/>
+      </w:rPr>
+    </w:lvl>
+    <w:lvl w:ilvl="4" w:tplc="08160003" w:tentative="1">
+      <w:start w:val="1"/>
+      <w:numFmt w:val="bullet"/>
+      <w:lvlText w:val="o"/>
+      <w:lvlJc w:val="left"/>
+      <w:pPr>
+        <w:ind w:left="3600" w:hanging="360"/>
+      </w:pPr>
+      <w:rPr>
+        <w:rFonts w:ascii="Courier New" w:hAnsi="Courier New" w:cs="Courier New" w:hint="default"/>
+      </w:rPr>
+    </w:lvl>
+    <w:lvl w:ilvl="5" w:tplc="08160005" w:tentative="1">
+      <w:start w:val="1"/>
+      <w:numFmt w:val="bullet"/>
+      <w:lvlText w:val=""/>
+      <w:lvlJc w:val="left"/>
+      <w:pPr>
+        <w:ind w:left="4320" w:hanging="360"/>
+      </w:pPr>
+      <w:rPr>
+        <w:rFonts w:ascii="Wingdings" w:hAnsi="Wingdings" w:hint="default"/>
+      </w:rPr>
+    </w:lvl>
+    <w:lvl w:ilvl="6" w:tplc="08160001" w:tentative="1">
+      <w:start w:val="1"/>
+      <w:numFmt w:val="bullet"/>
+      <w:lvlText w:val=""/>
+      <w:lvlJc w:val="left"/>
+      <w:pPr>
+        <w:ind w:left="5040" w:hanging="360"/>
+      </w:pPr>
+      <w:rPr>
+        <w:rFonts w:ascii="Symbol" w:hAnsi="Symbol" w:hint="default"/>
+      </w:rPr>
+    </w:lvl>
+    <w:lvl w:ilvl="7" w:tplc="08160003" w:tentative="1">
+      <w:start w:val="1"/>
+      <w:numFmt w:val="bullet"/>
+      <w:lvlText w:val="o"/>
+      <w:lvlJc w:val="left"/>
+      <w:pPr>
+        <w:ind w:left="5760" w:hanging="360"/>
+      </w:pPr>
+      <w:rPr>
+        <w:rFonts w:ascii="Courier New" w:hAnsi="Courier New" w:cs="Courier New" w:hint="default"/>
+      </w:rPr>
+    </w:lvl>
+    <w:lvl w:ilvl="8" w:tplc="08160005" w:tentative="1">
+      <w:start w:val="1"/>
+      <w:numFmt w:val="bullet"/>
+      <w:lvlText w:val=""/>
+      <w:lvlJc w:val="left"/>
+      <w:pPr>
+        <w:ind w:left="6480" w:hanging="360"/>
+      </w:pPr>
+      <w:rPr>
+        <w:rFonts w:ascii="Wingdings" w:hAnsi="Wingdings" w:hint="default"/>
+      </w:rPr>
+    </w:lvl>
+  </w:abstractNum>
+  <w:abstractNum w:abstractNumId="17" w15:restartNumberingAfterBreak="0">
     <w:nsid w:val="44605FE7"/>
     <w:multiLevelType w:val="hybridMultilevel"/>
     <w:tmpl w:val="C21E83B6"/>
@@ -2927,7 +5583,7 @@
       </w:rPr>
     </w:lvl>
   </w:abstractNum>
-  <w:abstractNum w:abstractNumId="17" w15:restartNumberingAfterBreak="0">
+  <w:abstractNum w:abstractNumId="18" w15:restartNumberingAfterBreak="0">
     <w:nsid w:val="46283FBB"/>
     <w:multiLevelType w:val="hybridMultilevel"/>
     <w:tmpl w:val="6F50E2B4"/>
@@ -3040,7 +5696,120 @@
       </w:rPr>
     </w:lvl>
   </w:abstractNum>
-  <w:abstractNum w:abstractNumId="18" w15:restartNumberingAfterBreak="0">
+  <w:abstractNum w:abstractNumId="19" w15:restartNumberingAfterBreak="0">
+    <w:nsid w:val="47A36FE9"/>
+    <w:multiLevelType w:val="hybridMultilevel"/>
+    <w:tmpl w:val="1856FD52"/>
+    <w:lvl w:ilvl="0" w:tplc="08160001">
+      <w:start w:val="1"/>
+      <w:numFmt w:val="bullet"/>
+      <w:lvlText w:val=""/>
+      <w:lvlJc w:val="left"/>
+      <w:pPr>
+        <w:ind w:left="825" w:hanging="360"/>
+      </w:pPr>
+      <w:rPr>
+        <w:rFonts w:ascii="Symbol" w:hAnsi="Symbol" w:hint="default"/>
+      </w:rPr>
+    </w:lvl>
+    <w:lvl w:ilvl="1" w:tplc="08160003" w:tentative="1">
+      <w:start w:val="1"/>
+      <w:numFmt w:val="bullet"/>
+      <w:lvlText w:val="o"/>
+      <w:lvlJc w:val="left"/>
+      <w:pPr>
+        <w:ind w:left="1545" w:hanging="360"/>
+      </w:pPr>
+      <w:rPr>
+        <w:rFonts w:ascii="Courier New" w:hAnsi="Courier New" w:cs="Courier New" w:hint="default"/>
+      </w:rPr>
+    </w:lvl>
+    <w:lvl w:ilvl="2" w:tplc="08160005" w:tentative="1">
+      <w:start w:val="1"/>
+      <w:numFmt w:val="bullet"/>
+      <w:lvlText w:val=""/>
+      <w:lvlJc w:val="left"/>
+      <w:pPr>
+        <w:ind w:left="2265" w:hanging="360"/>
+      </w:pPr>
+      <w:rPr>
+        <w:rFonts w:ascii="Wingdings" w:hAnsi="Wingdings" w:hint="default"/>
+      </w:rPr>
+    </w:lvl>
+    <w:lvl w:ilvl="3" w:tplc="08160001" w:tentative="1">
+      <w:start w:val="1"/>
+      <w:numFmt w:val="bullet"/>
+      <w:lvlText w:val=""/>
+      <w:lvlJc w:val="left"/>
+      <w:pPr>
+        <w:ind w:left="2985" w:hanging="360"/>
+      </w:pPr>
+      <w:rPr>
+        <w:rFonts w:ascii="Symbol" w:hAnsi="Symbol" w:hint="default"/>
+      </w:rPr>
+    </w:lvl>
+    <w:lvl w:ilvl="4" w:tplc="08160003" w:tentative="1">
+      <w:start w:val="1"/>
+      <w:numFmt w:val="bullet"/>
+      <w:lvlText w:val="o"/>
+      <w:lvlJc w:val="left"/>
+      <w:pPr>
+        <w:ind w:left="3705" w:hanging="360"/>
+      </w:pPr>
+      <w:rPr>
+        <w:rFonts w:ascii="Courier New" w:hAnsi="Courier New" w:cs="Courier New" w:hint="default"/>
+      </w:rPr>
+    </w:lvl>
+    <w:lvl w:ilvl="5" w:tplc="08160005" w:tentative="1">
+      <w:start w:val="1"/>
+      <w:numFmt w:val="bullet"/>
+      <w:lvlText w:val=""/>
+      <w:lvlJc w:val="left"/>
+      <w:pPr>
+        <w:ind w:left="4425" w:hanging="360"/>
+      </w:pPr>
+      <w:rPr>
+        <w:rFonts w:ascii="Wingdings" w:hAnsi="Wingdings" w:hint="default"/>
+      </w:rPr>
+    </w:lvl>
+    <w:lvl w:ilvl="6" w:tplc="08160001" w:tentative="1">
+      <w:start w:val="1"/>
+      <w:numFmt w:val="bullet"/>
+      <w:lvlText w:val=""/>
+      <w:lvlJc w:val="left"/>
+      <w:pPr>
+        <w:ind w:left="5145" w:hanging="360"/>
+      </w:pPr>
+      <w:rPr>
+        <w:rFonts w:ascii="Symbol" w:hAnsi="Symbol" w:hint="default"/>
+      </w:rPr>
+    </w:lvl>
+    <w:lvl w:ilvl="7" w:tplc="08160003" w:tentative="1">
+      <w:start w:val="1"/>
+      <w:numFmt w:val="bullet"/>
+      <w:lvlText w:val="o"/>
+      <w:lvlJc w:val="left"/>
+      <w:pPr>
+        <w:ind w:left="5865" w:hanging="360"/>
+      </w:pPr>
+      <w:rPr>
+        <w:rFonts w:ascii="Courier New" w:hAnsi="Courier New" w:cs="Courier New" w:hint="default"/>
+      </w:rPr>
+    </w:lvl>
+    <w:lvl w:ilvl="8" w:tplc="08160005" w:tentative="1">
+      <w:start w:val="1"/>
+      <w:numFmt w:val="bullet"/>
+      <w:lvlText w:val=""/>
+      <w:lvlJc w:val="left"/>
+      <w:pPr>
+        <w:ind w:left="6585" w:hanging="360"/>
+      </w:pPr>
+      <w:rPr>
+        <w:rFonts w:ascii="Wingdings" w:hAnsi="Wingdings" w:hint="default"/>
+      </w:rPr>
+    </w:lvl>
+  </w:abstractNum>
+  <w:abstractNum w:abstractNumId="20" w15:restartNumberingAfterBreak="0">
     <w:nsid w:val="489B327D"/>
     <w:multiLevelType w:val="hybridMultilevel"/>
     <w:tmpl w:val="9C54C7D6"/>
@@ -3126,7 +5895,7 @@
       </w:pPr>
     </w:lvl>
   </w:abstractNum>
-  <w:abstractNum w:abstractNumId="19" w15:restartNumberingAfterBreak="0">
+  <w:abstractNum w:abstractNumId="21" w15:restartNumberingAfterBreak="0">
     <w:nsid w:val="4CFA4AB4"/>
     <w:multiLevelType w:val="hybridMultilevel"/>
     <w:tmpl w:val="42CE6D90"/>
@@ -3239,7 +6008,7 @@
       </w:rPr>
     </w:lvl>
   </w:abstractNum>
-  <w:abstractNum w:abstractNumId="20" w15:restartNumberingAfterBreak="0">
+  <w:abstractNum w:abstractNumId="22" w15:restartNumberingAfterBreak="0">
     <w:nsid w:val="4ECE7FCE"/>
     <w:multiLevelType w:val="hybridMultilevel"/>
     <w:tmpl w:val="DE18EFDA"/>
@@ -3352,7 +6121,7 @@
       </w:rPr>
     </w:lvl>
   </w:abstractNum>
-  <w:abstractNum w:abstractNumId="21" w15:restartNumberingAfterBreak="0">
+  <w:abstractNum w:abstractNumId="23" w15:restartNumberingAfterBreak="0">
     <w:nsid w:val="595130D0"/>
     <w:multiLevelType w:val="hybridMultilevel"/>
     <w:tmpl w:val="C77EDE2E"/>
@@ -3438,7 +6207,7 @@
       </w:pPr>
     </w:lvl>
   </w:abstractNum>
-  <w:abstractNum w:abstractNumId="22" w15:restartNumberingAfterBreak="0">
+  <w:abstractNum w:abstractNumId="24" w15:restartNumberingAfterBreak="0">
     <w:nsid w:val="5DB35C4A"/>
     <w:multiLevelType w:val="hybridMultilevel"/>
     <w:tmpl w:val="9C54C7D6"/>
@@ -3524,7 +6293,7 @@
       </w:pPr>
     </w:lvl>
   </w:abstractNum>
-  <w:abstractNum w:abstractNumId="23" w15:restartNumberingAfterBreak="0">
+  <w:abstractNum w:abstractNumId="25" w15:restartNumberingAfterBreak="0">
     <w:nsid w:val="647656FC"/>
     <w:multiLevelType w:val="hybridMultilevel"/>
     <w:tmpl w:val="8D56B47E"/>
@@ -3610,7 +6379,7 @@
       </w:pPr>
     </w:lvl>
   </w:abstractNum>
-  <w:abstractNum w:abstractNumId="24" w15:restartNumberingAfterBreak="0">
+  <w:abstractNum w:abstractNumId="26" w15:restartNumberingAfterBreak="0">
     <w:nsid w:val="68775C90"/>
     <w:multiLevelType w:val="hybridMultilevel"/>
     <w:tmpl w:val="9C54C7D6"/>
@@ -3696,7 +6465,7 @@
       </w:pPr>
     </w:lvl>
   </w:abstractNum>
-  <w:abstractNum w:abstractNumId="25" w15:restartNumberingAfterBreak="0">
+  <w:abstractNum w:abstractNumId="27" w15:restartNumberingAfterBreak="0">
     <w:nsid w:val="754352E4"/>
     <w:multiLevelType w:val="hybridMultilevel"/>
     <w:tmpl w:val="15F26744"/>
@@ -3785,7 +6554,7 @@
       </w:pPr>
     </w:lvl>
   </w:abstractNum>
-  <w:abstractNum w:abstractNumId="26" w15:restartNumberingAfterBreak="0">
+  <w:abstractNum w:abstractNumId="28" w15:restartNumberingAfterBreak="0">
     <w:nsid w:val="75B614AD"/>
     <w:multiLevelType w:val="hybridMultilevel"/>
     <w:tmpl w:val="A59A9F6A"/>
@@ -3898,7 +6667,7 @@
       </w:rPr>
     </w:lvl>
   </w:abstractNum>
-  <w:abstractNum w:abstractNumId="27" w15:restartNumberingAfterBreak="0">
+  <w:abstractNum w:abstractNumId="29" w15:restartNumberingAfterBreak="0">
     <w:nsid w:val="77BC44E2"/>
     <w:multiLevelType w:val="hybridMultilevel"/>
     <w:tmpl w:val="9C54C7D6"/>
@@ -3984,7 +6753,7 @@
       </w:pPr>
     </w:lvl>
   </w:abstractNum>
-  <w:abstractNum w:abstractNumId="28" w15:restartNumberingAfterBreak="0">
+  <w:abstractNum w:abstractNumId="30" w15:restartNumberingAfterBreak="0">
     <w:nsid w:val="7BBC2550"/>
     <w:multiLevelType w:val="hybridMultilevel"/>
     <w:tmpl w:val="51F8099C"/>
@@ -4070,7 +6839,7 @@
       </w:pPr>
     </w:lvl>
   </w:abstractNum>
-  <w:abstractNum w:abstractNumId="29" w15:restartNumberingAfterBreak="0">
+  <w:abstractNum w:abstractNumId="31" w15:restartNumberingAfterBreak="0">
     <w:nsid w:val="7DE0564D"/>
     <w:multiLevelType w:val="hybridMultilevel"/>
     <w:tmpl w:val="9C54C7D6"/>
@@ -4160,10 +6929,10 @@
     <w:abstractNumId w:val="11"/>
   </w:num>
   <w:num w:numId="2" w16cid:durableId="468941888">
-    <w:abstractNumId w:val="24"/>
+    <w:abstractNumId w:val="26"/>
   </w:num>
   <w:num w:numId="3" w16cid:durableId="1163081517">
-    <w:abstractNumId w:val="27"/>
+    <w:abstractNumId w:val="29"/>
   </w:num>
   <w:num w:numId="4" w16cid:durableId="1159150867">
     <w:abstractNumId w:val="6"/>
@@ -4172,7 +6941,7 @@
     <w:abstractNumId w:val="13"/>
   </w:num>
   <w:num w:numId="6" w16cid:durableId="1051543139">
-    <w:abstractNumId w:val="22"/>
+    <w:abstractNumId w:val="24"/>
   </w:num>
   <w:num w:numId="7" w16cid:durableId="1933275672">
     <w:abstractNumId w:val="10"/>
@@ -4181,13 +6950,13 @@
     <w:abstractNumId w:val="4"/>
   </w:num>
   <w:num w:numId="9" w16cid:durableId="1135025803">
-    <w:abstractNumId w:val="18"/>
+    <w:abstractNumId w:val="20"/>
   </w:num>
   <w:num w:numId="10" w16cid:durableId="1554734980">
-    <w:abstractNumId w:val="25"/>
+    <w:abstractNumId w:val="27"/>
   </w:num>
   <w:num w:numId="11" w16cid:durableId="975644528">
-    <w:abstractNumId w:val="23"/>
+    <w:abstractNumId w:val="25"/>
   </w:num>
   <w:num w:numId="12" w16cid:durableId="2126342869">
     <w:abstractNumId w:val="0"/>
@@ -4196,22 +6965,22 @@
     <w:abstractNumId w:val="2"/>
   </w:num>
   <w:num w:numId="14" w16cid:durableId="1950309140">
-    <w:abstractNumId w:val="29"/>
+    <w:abstractNumId w:val="31"/>
   </w:num>
   <w:num w:numId="15" w16cid:durableId="1547982893">
     <w:abstractNumId w:val="8"/>
   </w:num>
   <w:num w:numId="16" w16cid:durableId="1955164875">
-    <w:abstractNumId w:val="19"/>
+    <w:abstractNumId w:val="21"/>
   </w:num>
   <w:num w:numId="17" w16cid:durableId="397098077">
-    <w:abstractNumId w:val="28"/>
+    <w:abstractNumId w:val="30"/>
   </w:num>
   <w:num w:numId="18" w16cid:durableId="325135561">
     <w:abstractNumId w:val="14"/>
   </w:num>
   <w:num w:numId="19" w16cid:durableId="27605167">
-    <w:abstractNumId w:val="21"/>
+    <w:abstractNumId w:val="23"/>
   </w:num>
   <w:num w:numId="20" w16cid:durableId="661130502">
     <w:abstractNumId w:val="3"/>
@@ -4220,13 +6989,13 @@
     <w:abstractNumId w:val="9"/>
   </w:num>
   <w:num w:numId="22" w16cid:durableId="1971403244">
-    <w:abstractNumId w:val="17"/>
+    <w:abstractNumId w:val="18"/>
   </w:num>
   <w:num w:numId="23" w16cid:durableId="1558737638">
     <w:abstractNumId w:val="15"/>
   </w:num>
   <w:num w:numId="24" w16cid:durableId="1264458118">
-    <w:abstractNumId w:val="20"/>
+    <w:abstractNumId w:val="22"/>
   </w:num>
   <w:num w:numId="25" w16cid:durableId="1657496074">
     <w:abstractNumId w:val="5"/>
@@ -4241,10 +7010,16 @@
     <w:abstractNumId w:val="1"/>
   </w:num>
   <w:num w:numId="29" w16cid:durableId="2043826191">
-    <w:abstractNumId w:val="16"/>
+    <w:abstractNumId w:val="17"/>
   </w:num>
   <w:num w:numId="30" w16cid:durableId="648243479">
-    <w:abstractNumId w:val="26"/>
+    <w:abstractNumId w:val="28"/>
+  </w:num>
+  <w:num w:numId="31" w16cid:durableId="1327198850">
+    <w:abstractNumId w:val="19"/>
+  </w:num>
+  <w:num w:numId="32" w16cid:durableId="300889359">
+    <w:abstractNumId w:val="16"/>
   </w:num>
 </w:numbering>
 </file>

</xml_diff>

<commit_message>
Correção de erro ortográfico
</commit_message>
<xml_diff>
--- a/Relatório PA.docx
+++ b/Relatório PA.docx
@@ -2639,23 +2639,7 @@
         <w:jc w:val="both"/>
       </w:pPr>
       <w:r>
-        <w:t xml:space="preserve">Na primeira meta esta aplicação conta com uma interface em modo de </w:t>
-      </w:r>
-      <w:proofErr w:type="gramStart"/>
-      <w:r>
-        <w:t>consola</w:t>
-      </w:r>
-      <w:proofErr w:type="gramEnd"/>
-      <w:r>
-        <w:t xml:space="preserve"> mas pretende-se implementar uma interface gráfica mais à frente com recurso a </w:t>
-      </w:r>
-      <w:proofErr w:type="spellStart"/>
-      <w:r>
-        <w:t>JavaFX</w:t>
-      </w:r>
-      <w:proofErr w:type="spellEnd"/>
-      <w:r>
-        <w:t>.</w:t>
+        <w:t>Na primeira meta esta aplicação conta com uma interface em modo de consola mas pretende-se implementar uma interface gráfica mais à frente com recurso a JavaFX.</w:t>
       </w:r>
     </w:p>
     <w:p>
@@ -2810,47 +2794,15 @@
       <w:bookmarkStart w:id="4" w:name="_Estruturas_de_Dados"/>
       <w:bookmarkEnd w:id="4"/>
       <w:r>
-        <w:t xml:space="preserve">A aplicação que estamos a desenvolver baseia-se numa máquina de estados finita (FSM – </w:t>
-      </w:r>
-      <w:proofErr w:type="spellStart"/>
-      <w:r>
-        <w:t>Finite</w:t>
-      </w:r>
-      <w:proofErr w:type="spellEnd"/>
-      <w:r>
-        <w:t xml:space="preserve"> </w:t>
-      </w:r>
-      <w:proofErr w:type="spellStart"/>
-      <w:r>
-        <w:t>State</w:t>
-      </w:r>
-      <w:proofErr w:type="spellEnd"/>
-      <w:r>
-        <w:t xml:space="preserve"> </w:t>
-      </w:r>
-      <w:proofErr w:type="spellStart"/>
-      <w:r>
-        <w:t>Machine</w:t>
-      </w:r>
-      <w:proofErr w:type="spellEnd"/>
-      <w:r>
-        <w:t>) e, portanto, começámos por implementar as classes que iam representar cada estado. Precisámos também de criar uma enumeração com os vários estados possíveis, um adaptador para as várias classes-estado, uma interface com os métodos que podem fazer com que a FSM mude de estado e um contexto para a máquina de estados que permitisse a interface interagir com a mesma.</w:t>
-      </w:r>
-    </w:p>
-    <w:p>
-      <w:pPr>
-        <w:jc w:val="both"/>
-      </w:pPr>
-      <w:r>
-        <w:t xml:space="preserve">De seguida, começámos a trabalhar na interface em modo de </w:t>
-      </w:r>
-      <w:proofErr w:type="gramStart"/>
-      <w:r>
-        <w:t>texto</w:t>
-      </w:r>
-      <w:proofErr w:type="gramEnd"/>
-      <w:r>
-        <w:t xml:space="preserve"> </w:t>
+        <w:t>A aplicação que estamos a desenvolver baseia-se numa máquina de estados finita (FSM – Finite State Machine) e, portanto, começámos por implementar as classes que iam representar cada estado. Precisámos também de criar uma enumeração com os vários estados possíveis, um adaptador para as várias classes-estado, uma interface com os métodos que podem fazer com que a FSM mude de estado e um contexto para a máquina de estados que permitisse a interface interagir com a mesma.</w:t>
+      </w:r>
+    </w:p>
+    <w:p>
+      <w:pPr>
+        <w:jc w:val="both"/>
+      </w:pPr>
+      <w:r>
+        <w:t xml:space="preserve">De seguida, começámos a trabalhar na interface em modo de texto </w:t>
       </w:r>
       <w:r>
         <w:t>mas precisávamos de classes que guardassem os dados e que representassem as várias entidades existentes, tais como os alunos e os docentes, então foi mesmo isso que fizemos.</w:t>
@@ -2863,7 +2815,6 @@
       <w:r>
         <w:t>A classe de dados contém coleções (</w:t>
       </w:r>
-      <w:proofErr w:type="spellStart"/>
       <w:r>
         <w:rPr>
           <w:i/>
@@ -2872,7 +2823,6 @@
         </w:rPr>
         <w:t>ArrayList</w:t>
       </w:r>
-      <w:proofErr w:type="spellEnd"/>
       <w:r>
         <w:t>) que guardam os objetos das várias classes que compõem e representam os dados e criámos métodos que pudessem obter e alterar esses valores.</w:t>
       </w:r>
@@ -2965,7 +2915,6 @@
       <w:r>
         <w:t xml:space="preserve">Para que fosse possível guardar o estado da aplicação quando esta fosse fechada fizemos com que todas as classes do modelo implementassem a interface </w:t>
       </w:r>
-      <w:proofErr w:type="spellStart"/>
       <w:r>
         <w:rPr>
           <w:i/>
@@ -2974,7 +2923,6 @@
         </w:rPr>
         <w:t>Serializable</w:t>
       </w:r>
-      <w:proofErr w:type="spellEnd"/>
       <w:r>
         <w:rPr>
           <w:color w:val="FFC000"/>
@@ -2984,7 +2932,6 @@
       <w:r>
         <w:t xml:space="preserve">e utilizámos métodos da classe </w:t>
       </w:r>
-      <w:proofErr w:type="spellStart"/>
       <w:r>
         <w:rPr>
           <w:i/>
@@ -2993,7 +2940,6 @@
         </w:rPr>
         <w:t>ObjectInputStream</w:t>
       </w:r>
-      <w:proofErr w:type="spellEnd"/>
       <w:r>
         <w:rPr>
           <w:color w:val="C34D54"/>
@@ -3003,7 +2949,6 @@
       <w:r>
         <w:t xml:space="preserve">e </w:t>
       </w:r>
-      <w:proofErr w:type="spellStart"/>
       <w:r>
         <w:rPr>
           <w:i/>
@@ -3012,7 +2957,6 @@
         </w:rPr>
         <w:t>ObjectOutputStream</w:t>
       </w:r>
-      <w:proofErr w:type="spellEnd"/>
       <w:r>
         <w:rPr>
           <w:color w:val="C34D54"/>
@@ -3041,15 +2985,7 @@
         <w:jc w:val="both"/>
       </w:pPr>
       <w:r>
-        <w:t xml:space="preserve">Na segunda meta do trabalho foi-nos pedido para criar uma interface gráfica utilizando </w:t>
-      </w:r>
-      <w:proofErr w:type="spellStart"/>
-      <w:r>
-        <w:t>JavaFX</w:t>
-      </w:r>
-      <w:proofErr w:type="spellEnd"/>
-      <w:r>
-        <w:t>. Esta interface é constituída por várias páginas que representam os vários estados da máquina de estados.</w:t>
+        <w:t>Na segunda meta do trabalho foi-nos pedido para criar uma interface gráfica utilizando JavaFX. Esta interface é constituída por várias páginas que representam os vários estados da máquina de estados.</w:t>
       </w:r>
     </w:p>
     <w:p>
@@ -3059,7 +2995,6 @@
       <w:r>
         <w:t xml:space="preserve">O ponto de entrada da nossa aplicação é a classe </w:t>
       </w:r>
-      <w:proofErr w:type="spellStart"/>
       <w:r>
         <w:rPr>
           <w:i/>
@@ -3068,15 +3003,12 @@
         </w:rPr>
         <w:t>MainJFX</w:t>
       </w:r>
-      <w:proofErr w:type="spellEnd"/>
       <w:r>
         <w:t xml:space="preserve">. Esta classe configura o </w:t>
       </w:r>
-      <w:proofErr w:type="spellStart"/>
       <w:r>
         <w:t>Stage</w:t>
       </w:r>
-      <w:proofErr w:type="spellEnd"/>
       <w:r>
         <w:t xml:space="preserve"> com as propriedades desejadas e </w:t>
       </w:r>
@@ -3086,18 +3018,15 @@
       <w:r>
         <w:t xml:space="preserve"> uma </w:t>
       </w:r>
-      <w:proofErr w:type="spellStart"/>
       <w:r>
         <w:t>Scene</w:t>
       </w:r>
-      <w:proofErr w:type="spellEnd"/>
       <w:r>
         <w:t xml:space="preserve"> </w:t>
       </w:r>
       <w:r>
         <w:t xml:space="preserve">com o nosso </w:t>
       </w:r>
-      <w:proofErr w:type="spellStart"/>
       <w:r>
         <w:rPr>
           <w:i/>
@@ -3106,14 +3035,12 @@
         </w:rPr>
         <w:t>MenuUI</w:t>
       </w:r>
-      <w:proofErr w:type="spellEnd"/>
       <w:r>
         <w:t xml:space="preserve">. </w:t>
       </w:r>
       <w:r>
         <w:t xml:space="preserve">A classe </w:t>
       </w:r>
-      <w:proofErr w:type="spellStart"/>
       <w:r>
         <w:rPr>
           <w:i/>
@@ -3122,7 +3049,6 @@
         </w:rPr>
         <w:t>MenuUI</w:t>
       </w:r>
-      <w:proofErr w:type="spellEnd"/>
       <w:r>
         <w:rPr>
           <w:color w:val="C34D54"/>
@@ -3130,15 +3056,7 @@
         <w:t xml:space="preserve"> </w:t>
       </w:r>
       <w:r>
-        <w:t xml:space="preserve">é responsável pelo </w:t>
-      </w:r>
-      <w:proofErr w:type="gramStart"/>
-      <w:r>
-        <w:t>menu  da</w:t>
-      </w:r>
-      <w:proofErr w:type="gramEnd"/>
-      <w:r>
-        <w:t xml:space="preserve"> aplicação</w:t>
+        <w:t>é responsável pelo menu  da aplicação</w:t>
       </w:r>
       <w:r>
         <w:t xml:space="preserve"> então, dentro dessa classe, criamos</w:t>
@@ -3146,7 +3064,6 @@
       <w:r>
         <w:t xml:space="preserve"> um objeto para cada fase (</w:t>
       </w:r>
-      <w:proofErr w:type="spellStart"/>
       <w:r>
         <w:rPr>
           <w:i/>
@@ -3155,11 +3072,9 @@
         </w:rPr>
         <w:t>ConfigUI</w:t>
       </w:r>
-      <w:proofErr w:type="spellEnd"/>
       <w:r>
         <w:t xml:space="preserve">, </w:t>
       </w:r>
-      <w:proofErr w:type="spellStart"/>
       <w:r>
         <w:rPr>
           <w:i/>
@@ -3168,11 +3083,9 @@
         </w:rPr>
         <w:t>ApplicationOptUI</w:t>
       </w:r>
-      <w:proofErr w:type="spellEnd"/>
       <w:r>
         <w:t xml:space="preserve">, </w:t>
       </w:r>
-      <w:proofErr w:type="spellStart"/>
       <w:r>
         <w:rPr>
           <w:i/>
@@ -3181,11 +3094,9 @@
         </w:rPr>
         <w:t>PropAttribtuionUI</w:t>
       </w:r>
-      <w:proofErr w:type="spellEnd"/>
       <w:r>
         <w:t xml:space="preserve">, </w:t>
       </w:r>
-      <w:proofErr w:type="spellStart"/>
       <w:r>
         <w:rPr>
           <w:i/>
@@ -3194,7 +3105,6 @@
         </w:rPr>
         <w:t>OriAttributionUI</w:t>
       </w:r>
-      <w:proofErr w:type="spellEnd"/>
       <w:r>
         <w:rPr>
           <w:color w:val="FFC000"/>
@@ -3204,7 +3114,6 @@
       <w:r>
         <w:t xml:space="preserve">e </w:t>
       </w:r>
-      <w:proofErr w:type="spellStart"/>
       <w:r>
         <w:rPr>
           <w:i/>
@@ -3213,11 +3122,9 @@
         </w:rPr>
         <w:t>ReviewUI</w:t>
       </w:r>
-      <w:proofErr w:type="spellEnd"/>
       <w:r>
         <w:t xml:space="preserve">) e colocámos tudo numa </w:t>
       </w:r>
-      <w:proofErr w:type="spellStart"/>
       <w:r>
         <w:rPr>
           <w:i/>
@@ -3226,7 +3133,6 @@
         </w:rPr>
         <w:t>StackPane</w:t>
       </w:r>
-      <w:proofErr w:type="spellEnd"/>
       <w:r>
         <w:t>.</w:t>
       </w:r>
@@ -3236,25 +3142,8 @@
         <w:jc w:val="both"/>
       </w:pPr>
       <w:r>
-        <w:t xml:space="preserve">Para além disso, criámos também </w:t>
-      </w:r>
-      <w:proofErr w:type="gramStart"/>
-      <w:r>
-        <w:t>vários classes</w:t>
-      </w:r>
-      <w:proofErr w:type="gramEnd"/>
-      <w:r>
-        <w:t xml:space="preserve"> que servem como componentes para as várias </w:t>
-      </w:r>
-      <w:proofErr w:type="spellStart"/>
-      <w:r>
-        <w:t>UIs</w:t>
-      </w:r>
-      <w:proofErr w:type="spellEnd"/>
-      <w:r>
-        <w:t xml:space="preserve"> das fases, como por exemplo: </w:t>
-      </w:r>
-      <w:proofErr w:type="spellStart"/>
+        <w:t xml:space="preserve">Para além disso, criámos também vários classes que servem como componentes para as várias UIs das fases, como por exemplo: </w:t>
+      </w:r>
       <w:r>
         <w:rPr>
           <w:i/>
@@ -3263,7 +3152,6 @@
         </w:rPr>
         <w:t>Card</w:t>
       </w:r>
-      <w:proofErr w:type="spellEnd"/>
       <w:r>
         <w:rPr>
           <w:color w:val="C34D54"/>
@@ -3273,7 +3161,6 @@
       <w:r>
         <w:t xml:space="preserve">(cartão de informação), </w:t>
       </w:r>
-      <w:proofErr w:type="spellStart"/>
       <w:r>
         <w:rPr>
           <w:i/>
@@ -3282,7 +3169,6 @@
         </w:rPr>
         <w:t>Header</w:t>
       </w:r>
-      <w:proofErr w:type="spellEnd"/>
       <w:r>
         <w:rPr>
           <w:color w:val="C34D54"/>
@@ -3298,23 +3184,13 @@
       <w:r>
         <w:t xml:space="preserve"> </w:t>
       </w:r>
-      <w:proofErr w:type="spellStart"/>
       <w:r>
         <w:rPr>
           <w:i/>
           <w:iCs/>
           <w:color w:val="C34D54"/>
         </w:rPr>
-        <w:t>StatusBar</w:t>
-      </w:r>
-      <w:proofErr w:type="spellEnd"/>
-      <w:r>
-        <w:rPr>
-          <w:i/>
-          <w:iCs/>
-          <w:color w:val="C34D54"/>
-        </w:rPr>
-        <w:t xml:space="preserve"> </w:t>
+        <w:t xml:space="preserve">StatusBar </w:t>
       </w:r>
       <w:r>
         <w:t>(barra de estado).</w:t>
@@ -3407,12 +3283,10 @@
         <w:jc w:val="both"/>
       </w:pPr>
       <w:bookmarkStart w:id="7" w:name="_Toc106491581"/>
-      <w:proofErr w:type="spellStart"/>
       <w:r>
         <w:t>Main</w:t>
       </w:r>
       <w:bookmarkEnd w:id="7"/>
-      <w:proofErr w:type="spellEnd"/>
     </w:p>
     <w:p>
       <w:pPr>
@@ -3433,27 +3307,17 @@
         <w:jc w:val="both"/>
       </w:pPr>
       <w:bookmarkStart w:id="8" w:name="_Toc106491582"/>
-      <w:proofErr w:type="spellStart"/>
       <w:r>
         <w:t>PoEAluno</w:t>
       </w:r>
       <w:bookmarkEnd w:id="8"/>
-      <w:proofErr w:type="spellEnd"/>
-    </w:p>
-    <w:p>
-      <w:pPr>
-        <w:jc w:val="both"/>
-      </w:pPr>
-      <w:r>
-        <w:t xml:space="preserve">Classe que representa um aluno inscrito na unidade de </w:t>
-      </w:r>
-      <w:proofErr w:type="spellStart"/>
-      <w:r>
-        <w:t>PoE</w:t>
-      </w:r>
-      <w:proofErr w:type="spellEnd"/>
-      <w:r>
-        <w:t>.</w:t>
+    </w:p>
+    <w:p>
+      <w:pPr>
+        <w:jc w:val="both"/>
+      </w:pPr>
+      <w:r>
+        <w:t>Classe que representa um aluno inscrito na unidade de PoE.</w:t>
       </w:r>
     </w:p>
     <w:p>
@@ -3505,12 +3369,10 @@
         <w:jc w:val="both"/>
       </w:pPr>
       <w:bookmarkStart w:id="9" w:name="_Toc106491583"/>
-      <w:proofErr w:type="spellStart"/>
       <w:r>
         <w:t>PoEDocente</w:t>
       </w:r>
       <w:bookmarkEnd w:id="9"/>
-      <w:proofErr w:type="spellEnd"/>
     </w:p>
     <w:p>
       <w:pPr>
@@ -3560,12 +3422,10 @@
         <w:jc w:val="both"/>
       </w:pPr>
       <w:bookmarkStart w:id="10" w:name="_Toc106491584"/>
-      <w:proofErr w:type="spellStart"/>
       <w:r>
         <w:t>PoEProposta</w:t>
       </w:r>
       <w:bookmarkEnd w:id="10"/>
-      <w:proofErr w:type="spellEnd"/>
     </w:p>
     <w:p>
       <w:pPr>
@@ -3615,12 +3475,10 @@
         <w:jc w:val="both"/>
       </w:pPr>
       <w:bookmarkStart w:id="11" w:name="_Toc106491585"/>
-      <w:proofErr w:type="spellStart"/>
       <w:r>
         <w:t>PoEEstagio</w:t>
       </w:r>
       <w:bookmarkEnd w:id="11"/>
-      <w:proofErr w:type="spellEnd"/>
     </w:p>
     <w:p>
       <w:pPr>
@@ -3629,7 +3487,6 @@
       <w:r>
         <w:t xml:space="preserve">Classe derivada de </w:t>
       </w:r>
-      <w:proofErr w:type="spellStart"/>
       <w:r>
         <w:rPr>
           <w:b/>
@@ -3637,7 +3494,6 @@
         </w:rPr>
         <w:t>PoEProposta</w:t>
       </w:r>
-      <w:proofErr w:type="spellEnd"/>
       <w:r>
         <w:rPr>
           <w:b/>
@@ -3689,12 +3545,10 @@
         <w:jc w:val="both"/>
       </w:pPr>
       <w:bookmarkStart w:id="12" w:name="_Toc106491586"/>
-      <w:proofErr w:type="spellStart"/>
       <w:r>
         <w:t>PoEProjeto</w:t>
       </w:r>
       <w:bookmarkEnd w:id="12"/>
-      <w:proofErr w:type="spellEnd"/>
     </w:p>
     <w:p>
       <w:pPr>
@@ -3703,7 +3557,6 @@
       <w:r>
         <w:t xml:space="preserve">Classe derivada de </w:t>
       </w:r>
-      <w:proofErr w:type="spellStart"/>
       <w:r>
         <w:rPr>
           <w:b/>
@@ -3711,7 +3564,6 @@
         </w:rPr>
         <w:t>PoEProposta</w:t>
       </w:r>
-      <w:proofErr w:type="spellEnd"/>
       <w:r>
         <w:rPr>
           <w:b/>
@@ -3765,12 +3617,10 @@
         <w:pStyle w:val="Ttulo2"/>
       </w:pPr>
       <w:bookmarkStart w:id="13" w:name="_Toc106491587"/>
-      <w:proofErr w:type="spellStart"/>
       <w:r>
         <w:t>PoEAutoproposto</w:t>
       </w:r>
       <w:bookmarkEnd w:id="13"/>
-      <w:proofErr w:type="spellEnd"/>
     </w:p>
     <w:p>
       <w:pPr>
@@ -3779,7 +3629,6 @@
       <w:r>
         <w:t xml:space="preserve">Classe derivada de </w:t>
       </w:r>
-      <w:proofErr w:type="spellStart"/>
       <w:r>
         <w:rPr>
           <w:b/>
@@ -3787,7 +3636,6 @@
         </w:rPr>
         <w:t>PoEProposta</w:t>
       </w:r>
-      <w:proofErr w:type="spellEnd"/>
       <w:r>
         <w:rPr>
           <w:b/>
@@ -3834,13 +3682,11 @@
         <w:jc w:val="both"/>
       </w:pPr>
       <w:bookmarkStart w:id="14" w:name="_Toc106491588"/>
-      <w:proofErr w:type="spellStart"/>
       <w:r>
         <w:lastRenderedPageBreak/>
         <w:t>PoECandidatura</w:t>
       </w:r>
       <w:bookmarkEnd w:id="14"/>
-      <w:proofErr w:type="spellEnd"/>
     </w:p>
     <w:p>
       <w:pPr>
@@ -3890,12 +3736,10 @@
         <w:jc w:val="both"/>
       </w:pPr>
       <w:bookmarkStart w:id="15" w:name="_Toc106491589"/>
-      <w:proofErr w:type="spellStart"/>
       <w:r>
         <w:t>PoEOrientador</w:t>
       </w:r>
       <w:bookmarkEnd w:id="15"/>
-      <w:proofErr w:type="spellEnd"/>
     </w:p>
     <w:p>
       <w:pPr>
@@ -3945,12 +3789,10 @@
         <w:jc w:val="both"/>
       </w:pPr>
       <w:bookmarkStart w:id="16" w:name="_Toc106491590"/>
-      <w:proofErr w:type="spellStart"/>
       <w:r>
         <w:t>PoEData</w:t>
       </w:r>
       <w:bookmarkEnd w:id="16"/>
-      <w:proofErr w:type="spellEnd"/>
     </w:p>
     <w:p>
       <w:pPr>
@@ -4003,12 +3845,10 @@
         <w:jc w:val="both"/>
       </w:pPr>
       <w:bookmarkStart w:id="17" w:name="_Toc106491591"/>
-      <w:proofErr w:type="spellStart"/>
       <w:r>
         <w:t>PoEContext</w:t>
       </w:r>
       <w:bookmarkEnd w:id="17"/>
-      <w:proofErr w:type="spellEnd"/>
     </w:p>
     <w:p>
       <w:pPr>
@@ -4058,27 +3898,17 @@
         <w:jc w:val="both"/>
       </w:pPr>
       <w:bookmarkStart w:id="18" w:name="_Toc106491592"/>
-      <w:proofErr w:type="spellStart"/>
       <w:r>
         <w:t>PoEStateAdapter</w:t>
       </w:r>
       <w:bookmarkEnd w:id="18"/>
-      <w:proofErr w:type="spellEnd"/>
-    </w:p>
-    <w:p>
-      <w:pPr>
-        <w:jc w:val="both"/>
-      </w:pPr>
-      <w:r>
-        <w:t xml:space="preserve">Classe abstrata que implementa a interface </w:t>
-      </w:r>
-      <w:proofErr w:type="spellStart"/>
-      <w:r>
-        <w:t>IPoEState</w:t>
-      </w:r>
-      <w:proofErr w:type="spellEnd"/>
-      <w:r>
-        <w:t xml:space="preserve"> e que contém os vários métodos que a máquina de estados possui que podem fazer alterar o estado da mesma</w:t>
+    </w:p>
+    <w:p>
+      <w:pPr>
+        <w:jc w:val="both"/>
+      </w:pPr>
+      <w:r>
+        <w:t>Classe abstrata que implementa a interface IPoEState e que contém os vários métodos que a máquina de estados possui que podem fazer alterar o estado da mesma</w:t>
       </w:r>
     </w:p>
     <w:p>
@@ -4120,12 +3950,10 @@
         <w:pStyle w:val="Ttulo2"/>
       </w:pPr>
       <w:bookmarkStart w:id="19" w:name="_Toc106491593"/>
-      <w:proofErr w:type="spellStart"/>
       <w:r>
         <w:t>ConfigState</w:t>
       </w:r>
       <w:bookmarkEnd w:id="19"/>
-      <w:proofErr w:type="spellEnd"/>
     </w:p>
     <w:p>
       <w:pPr>
@@ -4134,7 +3962,6 @@
       <w:r>
         <w:t xml:space="preserve">Classe derivada de </w:t>
       </w:r>
-      <w:proofErr w:type="spellStart"/>
       <w:r>
         <w:rPr>
           <w:b/>
@@ -4142,7 +3969,6 @@
         </w:rPr>
         <w:t>PoEStateAdapter</w:t>
       </w:r>
-      <w:proofErr w:type="spellEnd"/>
       <w:r>
         <w:t xml:space="preserve"> que representa o primeiro estado da máquina de estados (fase de configuração).</w:t>
       </w:r>
@@ -4179,13 +4005,11 @@
         <w:jc w:val="both"/>
       </w:pPr>
       <w:bookmarkStart w:id="20" w:name="_Toc106491594"/>
-      <w:proofErr w:type="spellStart"/>
       <w:r>
         <w:lastRenderedPageBreak/>
         <w:t>ApplicationOptState</w:t>
       </w:r>
       <w:bookmarkEnd w:id="20"/>
-      <w:proofErr w:type="spellEnd"/>
     </w:p>
     <w:p>
       <w:pPr>
@@ -4194,7 +4018,6 @@
       <w:r>
         <w:t xml:space="preserve">Classe derivada de </w:t>
       </w:r>
-      <w:proofErr w:type="spellStart"/>
       <w:r>
         <w:rPr>
           <w:b/>
@@ -4202,7 +4025,6 @@
         </w:rPr>
         <w:t>PoEStateAdapter</w:t>
       </w:r>
-      <w:proofErr w:type="spellEnd"/>
       <w:r>
         <w:t xml:space="preserve"> que representa o segundo estado da máquina de estados (fase de opções de candidaturas).</w:t>
       </w:r>
@@ -4226,12 +4048,10 @@
         <w:jc w:val="both"/>
       </w:pPr>
       <w:bookmarkStart w:id="21" w:name="_Toc106491595"/>
-      <w:proofErr w:type="spellStart"/>
       <w:r>
         <w:t>PropAttributionState</w:t>
       </w:r>
       <w:bookmarkEnd w:id="21"/>
-      <w:proofErr w:type="spellEnd"/>
     </w:p>
     <w:p>
       <w:pPr>
@@ -4240,7 +4060,6 @@
       <w:r>
         <w:t xml:space="preserve">Classe derivada de </w:t>
       </w:r>
-      <w:proofErr w:type="spellStart"/>
       <w:r>
         <w:rPr>
           <w:b/>
@@ -4248,7 +4067,6 @@
         </w:rPr>
         <w:t>PoEStateAdapter</w:t>
       </w:r>
-      <w:proofErr w:type="spellEnd"/>
       <w:r>
         <w:t xml:space="preserve"> que representa o terceiro estado da máquina de estados (fase de atribuição de propostas).</w:t>
       </w:r>
@@ -4272,12 +4090,10 @@
         <w:jc w:val="both"/>
       </w:pPr>
       <w:bookmarkStart w:id="22" w:name="_Toc106491596"/>
-      <w:proofErr w:type="spellStart"/>
       <w:r>
         <w:t>OriAttributionState</w:t>
       </w:r>
       <w:bookmarkEnd w:id="22"/>
-      <w:proofErr w:type="spellEnd"/>
     </w:p>
     <w:p>
       <w:pPr>
@@ -4286,7 +4102,6 @@
       <w:r>
         <w:t xml:space="preserve">Classe derivada de </w:t>
       </w:r>
-      <w:proofErr w:type="spellStart"/>
       <w:r>
         <w:rPr>
           <w:b/>
@@ -4294,7 +4109,6 @@
         </w:rPr>
         <w:t>PoEStateAdapter</w:t>
       </w:r>
-      <w:proofErr w:type="spellEnd"/>
       <w:r>
         <w:t xml:space="preserve"> que representa o quarto estado da máquina de estados (fase de atribuição de orientadores).</w:t>
       </w:r>
@@ -4318,12 +4132,10 @@
         <w:jc w:val="both"/>
       </w:pPr>
       <w:bookmarkStart w:id="23" w:name="_Toc106491597"/>
-      <w:proofErr w:type="spellStart"/>
       <w:r>
         <w:t>ReviewState</w:t>
       </w:r>
       <w:bookmarkEnd w:id="23"/>
-      <w:proofErr w:type="spellEnd"/>
     </w:p>
     <w:p>
       <w:pPr>
@@ -4332,7 +4144,6 @@
       <w:r>
         <w:t xml:space="preserve">Classe derivada de </w:t>
       </w:r>
-      <w:proofErr w:type="spellStart"/>
       <w:r>
         <w:rPr>
           <w:b/>
@@ -4340,7 +4151,6 @@
         </w:rPr>
         <w:t>PoEStateAdapter</w:t>
       </w:r>
-      <w:proofErr w:type="spellEnd"/>
       <w:r>
         <w:t xml:space="preserve"> que representa o último estado da máquina de estados (fase de consulta).</w:t>
       </w:r>
@@ -4364,12 +4174,10 @@
         <w:jc w:val="both"/>
       </w:pPr>
       <w:bookmarkStart w:id="24" w:name="_Toc106491598"/>
-      <w:proofErr w:type="spellStart"/>
       <w:r>
         <w:t>PoEUI</w:t>
       </w:r>
       <w:bookmarkEnd w:id="24"/>
-      <w:proofErr w:type="spellEnd"/>
     </w:p>
     <w:p>
       <w:pPr>
@@ -4393,27 +4201,17 @@
         <w:jc w:val="both"/>
       </w:pPr>
       <w:bookmarkStart w:id="25" w:name="_Toc106491599"/>
-      <w:proofErr w:type="spellStart"/>
       <w:r>
         <w:t>PoEMenu</w:t>
       </w:r>
       <w:bookmarkEnd w:id="25"/>
-      <w:proofErr w:type="spellEnd"/>
-    </w:p>
-    <w:p>
-      <w:pPr>
-        <w:jc w:val="both"/>
-      </w:pPr>
-      <w:r>
-        <w:t xml:space="preserve">Classe que disponibiliza métodos estáticos que o a interface de texto pode utilizar para mostrar menus e </w:t>
-      </w:r>
-      <w:proofErr w:type="spellStart"/>
-      <w:r>
-        <w:t>sub-menus</w:t>
-      </w:r>
-      <w:proofErr w:type="spellEnd"/>
-      <w:r>
-        <w:t>.</w:t>
+    </w:p>
+    <w:p>
+      <w:pPr>
+        <w:jc w:val="both"/>
+      </w:pPr>
+      <w:r>
+        <w:t>Classe que disponibiliza métodos estáticos que o a interface de texto pode utilizar para mostrar menus e sub-menus.</w:t>
       </w:r>
     </w:p>
     <w:p>
@@ -4427,27 +4225,17 @@
         <w:jc w:val="both"/>
       </w:pPr>
       <w:bookmarkStart w:id="26" w:name="_Toc106491600"/>
-      <w:proofErr w:type="spellStart"/>
       <w:r>
         <w:t>MainJFX</w:t>
       </w:r>
       <w:bookmarkEnd w:id="26"/>
-      <w:proofErr w:type="spellEnd"/>
-    </w:p>
-    <w:p>
-      <w:pPr>
-        <w:jc w:val="both"/>
-      </w:pPr>
-      <w:r>
-        <w:t xml:space="preserve">Classe que serve como ponto de entrada para a aplicação </w:t>
-      </w:r>
-      <w:proofErr w:type="spellStart"/>
-      <w:r>
-        <w:t>JavaFX</w:t>
-      </w:r>
-      <w:proofErr w:type="spellEnd"/>
-      <w:r>
-        <w:t>. Conta com métodos que definem o que acontece quando a aplicação é aberta e fechada. Nessa classe definimos vários parâmeros pertinentes da nossa interface gráfica.</w:t>
+    </w:p>
+    <w:p>
+      <w:pPr>
+        <w:jc w:val="both"/>
+      </w:pPr>
+      <w:r>
+        <w:t>Classe que serve como ponto de entrada para a aplicação JavaFX. Conta com métodos que definem o que acontece quando a aplicação é aberta e fechada. Nessa classe definimos vários parâmeros pertinentes da nossa interface gráfica.</w:t>
       </w:r>
     </w:p>
     <w:p/>
@@ -4457,35 +4245,17 @@
         <w:jc w:val="both"/>
       </w:pPr>
       <w:bookmarkStart w:id="27" w:name="_Toc106491601"/>
-      <w:proofErr w:type="spellStart"/>
       <w:r>
         <w:t>ModelManager</w:t>
       </w:r>
       <w:bookmarkEnd w:id="27"/>
-      <w:proofErr w:type="spellEnd"/>
-    </w:p>
-    <w:p>
-      <w:pPr>
-        <w:jc w:val="both"/>
-      </w:pPr>
-      <w:r>
-        <w:t xml:space="preserve">A classe </w:t>
-      </w:r>
-      <w:proofErr w:type="spellStart"/>
-      <w:r>
-        <w:t>ModelManager</w:t>
-      </w:r>
-      <w:proofErr w:type="spellEnd"/>
-      <w:r>
-        <w:t xml:space="preserve"> serve como ponte de ligação entre o contexto da máquina de estados e a nossa interface gráfica. Esta classe possui métodos que permitem à GUI interagir com o contexto da FSM e é também responsável por permitir </w:t>
-      </w:r>
-      <w:proofErr w:type="spellStart"/>
-      <w:r>
-        <w:t>PropertyChange</w:t>
-      </w:r>
-      <w:proofErr w:type="spellEnd"/>
-      <w:r>
-        <w:t xml:space="preserve"> que serve para avisar a GUI sobre alterações.</w:t>
+    </w:p>
+    <w:p>
+      <w:pPr>
+        <w:jc w:val="both"/>
+      </w:pPr>
+      <w:r>
+        <w:t>A classe ModelManager serve como ponte de ligação entre o contexto da máquina de estados e a nossa interface gráfica. Esta classe possui métodos que permitem à GUI interagir com o contexto da FSM e é também responsável por permitir PropertyChange que serve para avisar a GUI sobre alterações.</w:t>
       </w:r>
     </w:p>
     <w:p/>
@@ -4495,13 +4265,11 @@
         <w:jc w:val="both"/>
       </w:pPr>
       <w:bookmarkStart w:id="28" w:name="_Toc106491602"/>
-      <w:proofErr w:type="spellStart"/>
       <w:r>
         <w:lastRenderedPageBreak/>
         <w:t>MenuUI</w:t>
       </w:r>
       <w:bookmarkEnd w:id="28"/>
-      <w:proofErr w:type="spellEnd"/>
     </w:p>
     <w:p>
       <w:pPr>
@@ -4511,271 +4279,222 @@
         <w:t xml:space="preserve">Classe que representa o menu inicial da aplicação. Esta classe encapsula o resto das </w:t>
       </w:r>
       <w:r>
-        <w:t xml:space="preserve">interfaces criadas para cada faze numa </w:t>
-      </w:r>
-      <w:proofErr w:type="spellStart"/>
-      <w:r>
-        <w:t>StackPane</w:t>
-      </w:r>
-      <w:proofErr w:type="spellEnd"/>
+        <w:t>interfaces criadas para cada fa</w:t>
+      </w:r>
+      <w:r>
+        <w:t>s</w:t>
+      </w:r>
+      <w:r>
+        <w:t>e numa StackPane.</w:t>
+      </w:r>
+    </w:p>
+    <w:p>
+      <w:pPr>
+        <w:jc w:val="both"/>
+      </w:pPr>
+    </w:p>
+    <w:p>
+      <w:pPr>
+        <w:pStyle w:val="Ttulo2"/>
+      </w:pPr>
+      <w:bookmarkStart w:id="29" w:name="_Toc106491603"/>
+      <w:r>
+        <w:t>ConfigUI</w:t>
+      </w:r>
+      <w:bookmarkEnd w:id="29"/>
+    </w:p>
+    <w:p>
+      <w:pPr>
+        <w:jc w:val="both"/>
+      </w:pPr>
+      <w:r>
+        <w:t>Classe que representa a interface</w:t>
+      </w:r>
+      <w:r>
+        <w:t xml:space="preserve"> gráfica da fase de configuração.</w:t>
+      </w:r>
+    </w:p>
+    <w:p/>
+    <w:p>
+      <w:pPr>
+        <w:pStyle w:val="Ttulo2"/>
+        <w:jc w:val="both"/>
+      </w:pPr>
+      <w:bookmarkStart w:id="30" w:name="_Toc106491604"/>
+      <w:r>
+        <w:t>ApplicationOptUI</w:t>
+      </w:r>
+      <w:bookmarkEnd w:id="30"/>
+    </w:p>
+    <w:p>
+      <w:pPr>
+        <w:jc w:val="both"/>
+      </w:pPr>
+      <w:r>
+        <w:t>Classe que representa a interface</w:t>
+      </w:r>
+      <w:r>
+        <w:t xml:space="preserve"> gráfica da fase de opções de candidatura.</w:t>
+      </w:r>
+    </w:p>
+    <w:p/>
+    <w:p>
+      <w:pPr>
+        <w:pStyle w:val="Ttulo2"/>
+        <w:jc w:val="both"/>
+      </w:pPr>
+      <w:bookmarkStart w:id="31" w:name="_Toc106491605"/>
+      <w:r>
+        <w:t>PropAttributionUI</w:t>
+      </w:r>
+      <w:bookmarkEnd w:id="31"/>
+    </w:p>
+    <w:p>
+      <w:pPr>
+        <w:jc w:val="both"/>
+      </w:pPr>
+      <w:r>
+        <w:t>Classe que representa a interface</w:t>
+      </w:r>
+      <w:r>
+        <w:t xml:space="preserve"> gráfica da fase de atribuição de propostas.</w:t>
+      </w:r>
+    </w:p>
+    <w:p/>
+    <w:p>
+      <w:pPr>
+        <w:pStyle w:val="Ttulo2"/>
+        <w:jc w:val="both"/>
+      </w:pPr>
+      <w:bookmarkStart w:id="32" w:name="_Toc106491606"/>
+      <w:r>
+        <w:t>OriAttributionUI</w:t>
+      </w:r>
+      <w:bookmarkEnd w:id="32"/>
+    </w:p>
+    <w:p>
+      <w:pPr>
+        <w:jc w:val="both"/>
+      </w:pPr>
+      <w:r>
+        <w:t>Classe que representa a interface</w:t>
+      </w:r>
+      <w:r>
+        <w:t xml:space="preserve"> gráfica da fase de atribuição de orientadores.</w:t>
+      </w:r>
+    </w:p>
+    <w:p>
+      <w:pPr>
+        <w:jc w:val="both"/>
+      </w:pPr>
+    </w:p>
+    <w:p>
+      <w:pPr>
+        <w:pStyle w:val="Ttulo2"/>
+        <w:jc w:val="both"/>
+      </w:pPr>
+      <w:bookmarkStart w:id="33" w:name="_Toc106491607"/>
+      <w:r>
+        <w:t>ReviewUI</w:t>
+      </w:r>
+      <w:bookmarkEnd w:id="33"/>
+    </w:p>
+    <w:p>
+      <w:pPr>
+        <w:jc w:val="both"/>
+      </w:pPr>
+      <w:r>
+        <w:t>Classe que representa a interface</w:t>
+      </w:r>
+      <w:r>
+        <w:t xml:space="preserve"> gráfica da fase de consulta.</w:t>
+      </w:r>
+    </w:p>
+    <w:p/>
+    <w:p>
+      <w:pPr>
+        <w:pStyle w:val="Ttulo2"/>
+        <w:jc w:val="both"/>
+      </w:pPr>
+      <w:bookmarkStart w:id="34" w:name="_Toc106491608"/>
+      <w:r>
+        <w:t>Header</w:t>
+      </w:r>
+      <w:bookmarkEnd w:id="34"/>
+    </w:p>
+    <w:p>
+      <w:pPr>
+        <w:jc w:val="both"/>
+      </w:pPr>
+      <w:r>
+        <w:t xml:space="preserve">Classe que representa </w:t>
+      </w:r>
+      <w:r>
+        <w:t>um cabeçalho com informações acerca da fase que é usado pelas várias classes de UI.</w:t>
+      </w:r>
+    </w:p>
+    <w:p>
+      <w:pPr>
+        <w:jc w:val="both"/>
+      </w:pPr>
+    </w:p>
+    <w:p>
+      <w:pPr>
+        <w:pStyle w:val="Ttulo2"/>
+        <w:jc w:val="both"/>
+      </w:pPr>
+      <w:bookmarkStart w:id="35" w:name="_Toc106491609"/>
+      <w:r>
+        <w:t>ActionButtons</w:t>
+      </w:r>
+      <w:bookmarkEnd w:id="35"/>
+    </w:p>
+    <w:p>
+      <w:pPr>
+        <w:jc w:val="both"/>
+      </w:pPr>
+      <w:r>
+        <w:t>Classe que representa o conjunto de botões que servem para avançar para a fase seguinte, para retroceder para a fase anterior ou para fechar a fase atual. Este componente pode ser utilizado pelas outras UIs</w:t>
+      </w:r>
       <w:r>
         <w:t>.</w:t>
       </w:r>
     </w:p>
-    <w:p>
-      <w:pPr>
-        <w:jc w:val="both"/>
-      </w:pPr>
-    </w:p>
+    <w:p/>
     <w:p>
       <w:pPr>
         <w:pStyle w:val="Ttulo2"/>
-      </w:pPr>
-      <w:bookmarkStart w:id="29" w:name="_Toc106491603"/>
-      <w:proofErr w:type="spellStart"/>
-      <w:r>
-        <w:t>ConfigUI</w:t>
-      </w:r>
-      <w:bookmarkEnd w:id="29"/>
-      <w:proofErr w:type="spellEnd"/>
-    </w:p>
-    <w:p>
-      <w:pPr>
-        <w:jc w:val="both"/>
-      </w:pPr>
-      <w:r>
-        <w:t>Classe que representa a interface</w:t>
-      </w:r>
-      <w:r>
-        <w:t xml:space="preserve"> gráfica da fase de configuração.</w:t>
-      </w:r>
-    </w:p>
-    <w:p/>
+        <w:jc w:val="both"/>
+      </w:pPr>
+      <w:bookmarkStart w:id="36" w:name="_Toc106491610"/>
+      <w:r>
+        <w:t>StatusBar</w:t>
+      </w:r>
+      <w:bookmarkEnd w:id="36"/>
+    </w:p>
+    <w:p>
+      <w:pPr>
+        <w:jc w:val="both"/>
+      </w:pPr>
+      <w:r>
+        <w:t>Classe que representa uma barra de estado com informações acerca da fase em que o utilizador se encontra e que pode ser utilizado pelas outras UI.</w:t>
+      </w:r>
+    </w:p>
+    <w:p>
+      <w:pPr>
+        <w:jc w:val="both"/>
+      </w:pPr>
+    </w:p>
     <w:p>
       <w:pPr>
         <w:pStyle w:val="Ttulo2"/>
         <w:jc w:val="both"/>
       </w:pPr>
-      <w:bookmarkStart w:id="30" w:name="_Toc106491604"/>
-      <w:proofErr w:type="spellStart"/>
-      <w:r>
-        <w:t>ApplicationOptUI</w:t>
-      </w:r>
-      <w:bookmarkEnd w:id="30"/>
-      <w:proofErr w:type="spellEnd"/>
-    </w:p>
-    <w:p>
-      <w:pPr>
-        <w:jc w:val="both"/>
-      </w:pPr>
-      <w:r>
-        <w:t>Classe que representa a interface</w:t>
-      </w:r>
-      <w:r>
-        <w:t xml:space="preserve"> gráfica da fase d</w:t>
-      </w:r>
-      <w:r>
-        <w:t>e opções de candidatura</w:t>
-      </w:r>
-      <w:r>
-        <w:t>.</w:t>
-      </w:r>
-    </w:p>
-    <w:p/>
-    <w:p>
-      <w:pPr>
-        <w:pStyle w:val="Ttulo2"/>
-        <w:jc w:val="both"/>
-      </w:pPr>
-      <w:bookmarkStart w:id="31" w:name="_Toc106491605"/>
-      <w:proofErr w:type="spellStart"/>
-      <w:r>
-        <w:t>PropAttributionUI</w:t>
-      </w:r>
-      <w:bookmarkEnd w:id="31"/>
-      <w:proofErr w:type="spellEnd"/>
-    </w:p>
-    <w:p>
-      <w:pPr>
-        <w:jc w:val="both"/>
-      </w:pPr>
-      <w:r>
-        <w:t>Classe que representa a interface</w:t>
-      </w:r>
-      <w:r>
-        <w:t xml:space="preserve"> gráfica da </w:t>
-      </w:r>
-      <w:r>
-        <w:t>fase de atribuição de propostas</w:t>
-      </w:r>
-      <w:r>
-        <w:t>.</w:t>
-      </w:r>
-    </w:p>
-    <w:p/>
-    <w:p>
-      <w:pPr>
-        <w:pStyle w:val="Ttulo2"/>
-        <w:jc w:val="both"/>
-      </w:pPr>
-      <w:bookmarkStart w:id="32" w:name="_Toc106491606"/>
-      <w:proofErr w:type="spellStart"/>
-      <w:r>
-        <w:t>OriAttributionUI</w:t>
-      </w:r>
-      <w:bookmarkEnd w:id="32"/>
-      <w:proofErr w:type="spellEnd"/>
-    </w:p>
-    <w:p>
-      <w:pPr>
-        <w:jc w:val="both"/>
-      </w:pPr>
-      <w:r>
-        <w:t>Classe que representa a interface</w:t>
-      </w:r>
-      <w:r>
-        <w:t xml:space="preserve"> gráfica da fase de</w:t>
-      </w:r>
-      <w:r>
-        <w:t xml:space="preserve"> atribuição de orientadores</w:t>
-      </w:r>
-      <w:r>
-        <w:t>.</w:t>
-      </w:r>
-    </w:p>
-    <w:p>
-      <w:pPr>
-        <w:jc w:val="both"/>
-      </w:pPr>
-    </w:p>
-    <w:p>
-      <w:pPr>
-        <w:pStyle w:val="Ttulo2"/>
-        <w:jc w:val="both"/>
-      </w:pPr>
-      <w:bookmarkStart w:id="33" w:name="_Toc106491607"/>
-      <w:proofErr w:type="spellStart"/>
-      <w:r>
-        <w:t>ReviewUI</w:t>
-      </w:r>
-      <w:bookmarkEnd w:id="33"/>
-      <w:proofErr w:type="spellEnd"/>
-    </w:p>
-    <w:p>
-      <w:pPr>
-        <w:jc w:val="both"/>
-      </w:pPr>
-      <w:r>
-        <w:t>Classe que representa a interface</w:t>
-      </w:r>
-      <w:r>
-        <w:t xml:space="preserve"> gráfica da fase de </w:t>
-      </w:r>
-      <w:r>
-        <w:t>consulta</w:t>
-      </w:r>
-      <w:r>
-        <w:t>.</w:t>
-      </w:r>
-    </w:p>
-    <w:p/>
-    <w:p>
-      <w:pPr>
-        <w:pStyle w:val="Ttulo2"/>
-        <w:jc w:val="both"/>
-      </w:pPr>
-      <w:bookmarkStart w:id="34" w:name="_Toc106491608"/>
-      <w:proofErr w:type="spellStart"/>
-      <w:r>
-        <w:t>Header</w:t>
-      </w:r>
-      <w:bookmarkEnd w:id="34"/>
-      <w:proofErr w:type="spellEnd"/>
-    </w:p>
-    <w:p>
-      <w:pPr>
-        <w:jc w:val="both"/>
-      </w:pPr>
-      <w:r>
-        <w:t xml:space="preserve">Classe que representa </w:t>
-      </w:r>
-      <w:r>
-        <w:t>um cabeçalho com informações acerca da fase que é usado pelas várias classes de UI.</w:t>
-      </w:r>
-    </w:p>
-    <w:p>
-      <w:pPr>
-        <w:jc w:val="both"/>
-      </w:pPr>
-    </w:p>
-    <w:p>
-      <w:pPr>
-        <w:pStyle w:val="Ttulo2"/>
-        <w:jc w:val="both"/>
-      </w:pPr>
-      <w:bookmarkStart w:id="35" w:name="_Toc106491609"/>
-      <w:proofErr w:type="spellStart"/>
-      <w:r>
-        <w:t>ActionButtons</w:t>
-      </w:r>
-      <w:bookmarkEnd w:id="35"/>
-      <w:proofErr w:type="spellEnd"/>
-    </w:p>
-    <w:p>
-      <w:pPr>
-        <w:jc w:val="both"/>
-      </w:pPr>
-      <w:r>
-        <w:t xml:space="preserve">Classe que representa o conjunto de botões que servem para avançar para a fase seguinte, para retroceder para a fase anterior ou para fechar a fase atual. Este componente pode ser utilizado pelas outras </w:t>
-      </w:r>
-      <w:proofErr w:type="spellStart"/>
-      <w:r>
-        <w:t>UIs</w:t>
-      </w:r>
-      <w:proofErr w:type="spellEnd"/>
-      <w:r>
-        <w:t>.</w:t>
-      </w:r>
-    </w:p>
-    <w:p/>
-    <w:p>
-      <w:pPr>
-        <w:pStyle w:val="Ttulo2"/>
-        <w:jc w:val="both"/>
-      </w:pPr>
-      <w:bookmarkStart w:id="36" w:name="_Toc106491610"/>
-      <w:proofErr w:type="spellStart"/>
-      <w:r>
-        <w:t>StatusBar</w:t>
-      </w:r>
-      <w:bookmarkEnd w:id="36"/>
-      <w:proofErr w:type="spellEnd"/>
-    </w:p>
-    <w:p>
-      <w:pPr>
-        <w:jc w:val="both"/>
-      </w:pPr>
-      <w:r>
-        <w:t>Classe que representa uma barra de estado com informações acerca da fase em que o utilizador se encontra e que pode ser utilizado pelas outras UI.</w:t>
-      </w:r>
-    </w:p>
-    <w:p>
-      <w:pPr>
-        <w:jc w:val="both"/>
-      </w:pPr>
-    </w:p>
-    <w:p>
-      <w:pPr>
-        <w:pStyle w:val="Ttulo2"/>
-        <w:jc w:val="both"/>
-      </w:pPr>
       <w:bookmarkStart w:id="37" w:name="_Toc106491611"/>
-      <w:proofErr w:type="spellStart"/>
       <w:r>
         <w:t>Card</w:t>
       </w:r>
       <w:bookmarkEnd w:id="37"/>
-      <w:proofErr w:type="spellEnd"/>
     </w:p>
     <w:p>
       <w:pPr>
@@ -4982,15 +4701,7 @@
         <w:t>Quanto à segunda meta</w:t>
       </w:r>
       <w:r>
-        <w:t xml:space="preserve">, acabámos de implementar as funcionalidades que ficaram por implementar na meta 1, construímos a interface gráfica toda e comentámos o código utilizando </w:t>
-      </w:r>
-      <w:proofErr w:type="spellStart"/>
-      <w:r>
-        <w:t>JavaDoc</w:t>
-      </w:r>
-      <w:proofErr w:type="spellEnd"/>
-      <w:r>
-        <w:t>.</w:t>
+        <w:t>, acabámos de implementar as funcionalidades que ficaram por implementar na meta 1, construímos a interface gráfica toda e comentámos o código utilizando JavaDoc.</w:t>
       </w:r>
     </w:p>
     <w:p>
@@ -5024,15 +4735,7 @@
         <w:jc w:val="both"/>
       </w:pPr>
       <w:r>
-        <w:t xml:space="preserve">Operações de undo/redo (Memento Design </w:t>
-      </w:r>
-      <w:proofErr w:type="spellStart"/>
-      <w:r>
-        <w:t>Pattern</w:t>
-      </w:r>
-      <w:proofErr w:type="spellEnd"/>
-      <w:r>
-        <w:t>)</w:t>
+        <w:t>Operações de undo/redo (Memento Design Pattern)</w:t>
       </w:r>
     </w:p>
     <w:p>
@@ -8938,6 +8641,7 @@
   <w:style w:type="character" w:default="1" w:styleId="Tipodeletrapredefinidodopargrafo">
     <w:name w:val="Default Paragraph Font"/>
     <w:uiPriority w:val="1"/>
+    <w:semiHidden/>
     <w:unhideWhenUsed/>
   </w:style>
   <w:style w:type="table" w:default="1" w:styleId="Tabelanormal">

</xml_diff>